<commit_message>
Adicionado Digrama de Sequência para uma User Story
</commit_message>
<xml_diff>
--- a/Documentation/Projeto_RangoJa.docx
+++ b/Documentation/Projeto_RangoJa.docx
@@ -1,6 +1,6 @@
 
 <file path=word/document.xml><?xml version="1.0" encoding="utf-8"?>
-<w:document xmlns:wpc="http://schemas.microsoft.com/office/word/2010/wordprocessingCanvas" xmlns:cx="http://schemas.microsoft.com/office/drawing/2014/chartex" xmlns:cx1="http://schemas.microsoft.com/office/drawing/2015/9/8/chartex" xmlns:mc="http://schemas.openxmlformats.org/markup-compatibility/2006" xmlns:o="urn:schemas-microsoft-com:office:office" xmlns:r="http://schemas.openxmlformats.org/officeDocument/2006/relationships" xmlns:m="http://schemas.openxmlformats.org/officeDocument/2006/math" xmlns:v="urn:schemas-microsoft-com:vml" xmlns:wp14="http://schemas.microsoft.com/office/word/2010/wordprocessingDrawing" xmlns:wp="http://schemas.openxmlformats.org/drawingml/2006/wordprocessingDrawing" xmlns:w10="urn:schemas-microsoft-com:office:word" xmlns:w="http://schemas.openxmlformats.org/wordprocessingml/2006/main" xmlns:w14="http://schemas.microsoft.com/office/word/2010/wordml" xmlns:w15="http://schemas.microsoft.com/office/word/2012/wordml" xmlns:w16se="http://schemas.microsoft.com/office/word/2015/wordml/symex" xmlns:wpg="http://schemas.microsoft.com/office/word/2010/wordprocessingGroup" xmlns:wpi="http://schemas.microsoft.com/office/word/2010/wordprocessingInk" xmlns:wne="http://schemas.microsoft.com/office/word/2006/wordml" xmlns:wps="http://schemas.microsoft.com/office/word/2010/wordprocessingShape" mc:Ignorable="w14 w15 w16se wp14">
+<w:document xmlns:wpc="http://schemas.microsoft.com/office/word/2010/wordprocessingCanvas" xmlns:mc="http://schemas.openxmlformats.org/markup-compatibility/2006" xmlns:o="urn:schemas-microsoft-com:office:office" xmlns:r="http://schemas.openxmlformats.org/officeDocument/2006/relationships" xmlns:m="http://schemas.openxmlformats.org/officeDocument/2006/math" xmlns:v="urn:schemas-microsoft-com:vml" xmlns:wp14="http://schemas.microsoft.com/office/word/2010/wordprocessingDrawing" xmlns:wp="http://schemas.openxmlformats.org/drawingml/2006/wordprocessingDrawing" xmlns:w10="urn:schemas-microsoft-com:office:word" xmlns:w="http://schemas.openxmlformats.org/wordprocessingml/2006/main" xmlns:w14="http://schemas.microsoft.com/office/word/2010/wordml" xmlns:w15="http://schemas.microsoft.com/office/word/2012/wordml" xmlns:wpg="http://schemas.microsoft.com/office/word/2010/wordprocessingGroup" xmlns:wpi="http://schemas.microsoft.com/office/word/2010/wordprocessingInk" xmlns:wne="http://schemas.microsoft.com/office/word/2006/wordml" xmlns:wps="http://schemas.microsoft.com/office/word/2010/wordprocessingShape" mc:Ignorable="w14 w15 wp14">
   <w:body>
     <w:p>
       <w:pPr>
@@ -19,8 +19,6 @@
         <w:ind w:left="0" w:hanging="2"/>
         <w:jc w:val="center"/>
       </w:pPr>
-      <w:bookmarkStart w:id="0" w:name="_GoBack"/>
-      <w:bookmarkEnd w:id="0"/>
     </w:p>
     <w:p>
       <w:pPr>
@@ -436,7 +434,7 @@
               <w:jc w:val="both"/>
             </w:pPr>
             <w:r>
-              <w:t>1.2</w:t>
+              <w:t>1.3</w:t>
             </w:r>
           </w:p>
         </w:tc>
@@ -466,7 +464,7 @@
               <w:jc w:val="both"/>
             </w:pPr>
             <w:r>
-              <w:t>Marcelo Menezes</w:t>
+              <w:t>Lucas Camargo</w:t>
             </w:r>
           </w:p>
         </w:tc>
@@ -481,7 +479,23 @@
               <w:jc w:val="both"/>
             </w:pPr>
             <w:r>
-              <w:t>Atualização do diagrama de classes.</w:t>
+              <w:t xml:space="preserve">Adicionado Diagramas de Sequência para </w:t>
+            </w:r>
+            <w:proofErr w:type="spellStart"/>
+            <w:r>
+              <w:t>users</w:t>
+            </w:r>
+            <w:proofErr w:type="spellEnd"/>
+            <w:r>
+              <w:t xml:space="preserve"> </w:t>
+            </w:r>
+            <w:proofErr w:type="spellStart"/>
+            <w:r>
+              <w:t>stories</w:t>
+            </w:r>
+            <w:proofErr w:type="spellEnd"/>
+            <w:r>
+              <w:t xml:space="preserve">. </w:t>
             </w:r>
           </w:p>
         </w:tc>
@@ -498,7 +512,7 @@
               <w:jc w:val="both"/>
             </w:pPr>
             <w:r>
-              <w:t>1.1</w:t>
+              <w:t>1.2</w:t>
             </w:r>
           </w:p>
         </w:tc>
@@ -513,7 +527,7 @@
               <w:jc w:val="both"/>
             </w:pPr>
             <w:r>
-              <w:t>25/09/2019</w:t>
+              <w:t>16/10/2019</w:t>
             </w:r>
           </w:p>
         </w:tc>
@@ -543,7 +557,7 @@
               <w:jc w:val="both"/>
             </w:pPr>
             <w:r>
-              <w:t>Protótipos, diagrama de atividades e diagrama de classes inicial.</w:t>
+              <w:t>Atualização do diagrama de classes.</w:t>
             </w:r>
           </w:p>
         </w:tc>
@@ -560,6 +574,68 @@
               <w:jc w:val="both"/>
             </w:pPr>
             <w:r>
+              <w:t>1.1</w:t>
+            </w:r>
+          </w:p>
+        </w:tc>
+        <w:tc>
+          <w:tcPr>
+            <w:tcW w:w="1306" w:type="dxa"/>
+          </w:tcPr>
+          <w:p>
+            <w:pPr>
+              <w:spacing w:after="0" w:line="240" w:lineRule="auto"/>
+              <w:ind w:left="0" w:hanging="2"/>
+              <w:jc w:val="both"/>
+            </w:pPr>
+            <w:r>
+              <w:t>25/09/2019</w:t>
+            </w:r>
+          </w:p>
+        </w:tc>
+        <w:tc>
+          <w:tcPr>
+            <w:tcW w:w="1473" w:type="dxa"/>
+          </w:tcPr>
+          <w:p>
+            <w:pPr>
+              <w:spacing w:after="0" w:line="240" w:lineRule="auto"/>
+              <w:ind w:left="0" w:hanging="2"/>
+              <w:jc w:val="both"/>
+            </w:pPr>
+            <w:r>
+              <w:t>Marcelo Menezes</w:t>
+            </w:r>
+          </w:p>
+        </w:tc>
+        <w:tc>
+          <w:tcPr>
+            <w:tcW w:w="5838" w:type="dxa"/>
+          </w:tcPr>
+          <w:p>
+            <w:pPr>
+              <w:spacing w:after="0" w:line="240" w:lineRule="auto"/>
+              <w:ind w:left="0" w:hanging="2"/>
+              <w:jc w:val="both"/>
+            </w:pPr>
+            <w:r>
+              <w:t>Protótipos, diagrama de atividades e diagrama de classes inicial.</w:t>
+            </w:r>
+          </w:p>
+        </w:tc>
+      </w:tr>
+      <w:tr>
+        <w:tc>
+          <w:tcPr>
+            <w:tcW w:w="851" w:type="dxa"/>
+          </w:tcPr>
+          <w:p>
+            <w:pPr>
+              <w:spacing w:after="0" w:line="240" w:lineRule="auto"/>
+              <w:ind w:left="0" w:hanging="2"/>
+              <w:jc w:val="both"/>
+            </w:pPr>
+            <w:r>
               <w:t>1.0</w:t>
             </w:r>
           </w:p>
@@ -739,7 +815,6 @@
           <w:sz w:val="24"/>
           <w:szCs w:val="24"/>
         </w:rPr>
-        <w:lastRenderedPageBreak/>
         <w:t>SUMÁRIO</w:t>
       </w:r>
     </w:p>
@@ -1545,6 +1620,83 @@
             <w:t>13</w:t>
           </w:r>
         </w:p>
+        <w:p>
+          <w:pPr>
+            <w:pBdr>
+              <w:top w:val="nil"/>
+              <w:left w:val="nil"/>
+              <w:bottom w:val="nil"/>
+              <w:right w:val="nil"/>
+              <w:between w:val="nil"/>
+            </w:pBdr>
+            <w:tabs>
+              <w:tab w:val="right" w:pos="9350"/>
+            </w:tabs>
+            <w:spacing w:after="100"/>
+            <w:ind w:left="0" w:hanging="2"/>
+            <w:rPr>
+              <w:rFonts w:ascii="Arial" w:hAnsi="Arial" w:cs="Arial"/>
+              <w:color w:val="000000"/>
+              <w:sz w:val="24"/>
+            </w:rPr>
+          </w:pPr>
+          <w:r>
+            <w:rPr>
+              <w:rFonts w:ascii="Arial" w:hAnsi="Arial" w:cs="Arial"/>
+              <w:color w:val="000000"/>
+              <w:sz w:val="24"/>
+            </w:rPr>
+            <w:t>7. Diagrama de Sequência</w:t>
+          </w:r>
+          <w:r>
+            <w:rPr>
+              <w:rFonts w:ascii="Arial" w:hAnsi="Arial" w:cs="Arial"/>
+              <w:color w:val="000000"/>
+              <w:sz w:val="24"/>
+            </w:rPr>
+            <w:tab/>
+            <w:t>16</w:t>
+          </w:r>
+        </w:p>
+        <w:p>
+          <w:pPr>
+            <w:pBdr>
+              <w:top w:val="nil"/>
+              <w:left w:val="nil"/>
+              <w:bottom w:val="nil"/>
+              <w:right w:val="nil"/>
+              <w:between w:val="nil"/>
+            </w:pBdr>
+            <w:tabs>
+              <w:tab w:val="right" w:pos="9350"/>
+            </w:tabs>
+            <w:spacing w:after="100"/>
+            <w:ind w:left="0" w:hanging="2"/>
+            <w:rPr>
+              <w:rFonts w:ascii="Arial" w:hAnsi="Arial" w:cs="Arial"/>
+              <w:color w:val="000000"/>
+              <w:sz w:val="24"/>
+            </w:rPr>
+          </w:pPr>
+          <w:r>
+            <w:rPr>
+              <w:rFonts w:ascii="Arial" w:hAnsi="Arial" w:cs="Arial"/>
+              <w:color w:val="000000"/>
+              <w:sz w:val="24"/>
+            </w:rPr>
+            <w:tab/>
+            <w:t>7.1 Estudante Atarefado</w:t>
+          </w:r>
+          <w:r>
+            <w:rPr>
+              <w:rFonts w:ascii="Arial" w:hAnsi="Arial" w:cs="Arial"/>
+              <w:color w:val="000000"/>
+              <w:sz w:val="24"/>
+            </w:rPr>
+            <w:tab/>
+            <w:t>16</w:t>
+          </w:r>
+        </w:p>
       </w:sdtContent>
     </w:sdt>
     <w:p>
@@ -1605,8 +1757,8 @@
         <w:ind w:left="0" w:hanging="2"/>
         <w:jc w:val="both"/>
       </w:pPr>
-      <w:bookmarkStart w:id="1" w:name="_heading=h.gjdgxs" w:colFirst="0" w:colLast="0"/>
-      <w:bookmarkEnd w:id="1"/>
+      <w:bookmarkStart w:id="0" w:name="_heading=h.gjdgxs" w:colFirst="0" w:colLast="0"/>
+      <w:bookmarkEnd w:id="0"/>
     </w:p>
     <w:p>
       <w:pPr>
@@ -1656,8 +1808,8 @@
         <w:ind w:left="0" w:hanging="2"/>
         <w:jc w:val="both"/>
       </w:pPr>
-      <w:bookmarkStart w:id="2" w:name="_heading=h.30j0zll" w:colFirst="0" w:colLast="0"/>
-      <w:bookmarkEnd w:id="2"/>
+      <w:bookmarkStart w:id="1" w:name="_heading=h.30j0zll" w:colFirst="0" w:colLast="0"/>
+      <w:bookmarkEnd w:id="1"/>
     </w:p>
     <w:p>
       <w:pPr>
@@ -1809,8 +1961,8 @@
           <w:rFonts w:ascii="Arial" w:hAnsi="Arial" w:cs="Arial"/>
         </w:rPr>
       </w:pPr>
-      <w:bookmarkStart w:id="3" w:name="_heading=h.1fob9te" w:colFirst="0" w:colLast="0"/>
-      <w:bookmarkEnd w:id="3"/>
+      <w:bookmarkStart w:id="2" w:name="_heading=h.1fob9te" w:colFirst="0" w:colLast="0"/>
+      <w:bookmarkEnd w:id="2"/>
     </w:p>
     <w:p>
       <w:pPr>
@@ -1930,7 +2082,6 @@
           <w:sz w:val="24"/>
           <w:szCs w:val="24"/>
         </w:rPr>
-        <w:lastRenderedPageBreak/>
         <w:t>1.3 Diferencial do Sistema</w:t>
       </w:r>
     </w:p>
@@ -1957,25 +2108,7 @@
           <w:sz w:val="24"/>
           <w:szCs w:val="24"/>
         </w:rPr>
-        <w:t xml:space="preserve">O diferencial do aplicativo está ligada diretamente com o interesse da proposta. Hoje existem diversos canais de exibição, compartilhamento, leituras e afins onde atendem apenas </w:t>
-      </w:r>
-      <w:proofErr w:type="gramStart"/>
-      <w:r>
-        <w:rPr>
-          <w:rFonts w:ascii="Arial" w:hAnsi="Arial" w:cs="Arial"/>
-          <w:sz w:val="24"/>
-          <w:szCs w:val="24"/>
-        </w:rPr>
-        <w:t>à</w:t>
-      </w:r>
-      <w:proofErr w:type="gramEnd"/>
-      <w:r>
-        <w:rPr>
-          <w:rFonts w:ascii="Arial" w:hAnsi="Arial" w:cs="Arial"/>
-          <w:sz w:val="24"/>
-          <w:szCs w:val="24"/>
-        </w:rPr>
-        <w:t xml:space="preserve"> necessidades mais específicas de receitas e informações mais complexas, onde o usuário muitas vezes necessariamente precisa ter uma lista de ingredientes completos para finalizar a criação de qualquer pesquisa que lhe provem. </w:t>
+        <w:t xml:space="preserve">O diferencial do aplicativo está ligada diretamente com o interesse da proposta. Hoje existem diversos canais de exibição, compartilhamento, leituras e afins onde atendem apenas à necessidades mais específicas de receitas e informações mais complexas, onde o usuário muitas vezes necessariamente precisa ter uma lista de ingredientes completos para finalizar a criação de qualquer pesquisa que lhe provem. </w:t>
       </w:r>
       <w:r>
         <w:rPr>
@@ -2015,8 +2148,8 @@
           <w:szCs w:val="24"/>
         </w:rPr>
       </w:pPr>
-      <w:bookmarkStart w:id="4" w:name="_heading=h.3znysh7" w:colFirst="0" w:colLast="0"/>
-      <w:bookmarkEnd w:id="4"/>
+      <w:bookmarkStart w:id="3" w:name="_heading=h.3znysh7" w:colFirst="0" w:colLast="0"/>
+      <w:bookmarkEnd w:id="3"/>
     </w:p>
     <w:p>
       <w:pPr>
@@ -2301,7 +2434,16 @@
           <w:sz w:val="24"/>
           <w:szCs w:val="24"/>
         </w:rPr>
-        <w:t xml:space="preserve"> é possível desenvolver em C# utilizando todos os recursos existentes no .NET Framework, .NET Standard e .NET Core. Primeiramente foi cogitado utilizar o </w:t>
+        <w:t xml:space="preserve"> é possível desenvolver em C# </w:t>
+      </w:r>
+      <w:r>
+        <w:rPr>
+          <w:rFonts w:ascii="Arial" w:hAnsi="Arial" w:cs="Arial"/>
+          <w:sz w:val="24"/>
+          <w:szCs w:val="24"/>
+        </w:rPr>
+        <w:lastRenderedPageBreak/>
+        <w:t xml:space="preserve">utilizando todos os recursos existentes no .NET Framework, .NET Standard e .NET Core. Primeiramente foi cogitado utilizar o </w:t>
       </w:r>
       <w:proofErr w:type="spellStart"/>
       <w:r>
@@ -2337,16 +2479,7 @@
           <w:sz w:val="24"/>
           <w:szCs w:val="24"/>
         </w:rPr>
-        <w:t xml:space="preserve"> não possui SDK oficial para .NET. Existem apenas bibliotecas </w:t>
-      </w:r>
-      <w:r>
-        <w:rPr>
-          <w:rFonts w:ascii="Arial" w:hAnsi="Arial" w:cs="Arial"/>
-          <w:sz w:val="24"/>
-          <w:szCs w:val="24"/>
-        </w:rPr>
-        <w:lastRenderedPageBreak/>
-        <w:t xml:space="preserve">de terceiros que foram construídas em cima da API REST oficial do </w:t>
+        <w:t xml:space="preserve"> não possui SDK oficial para .NET. Existem apenas bibliotecas de terceiros que foram construídas em cima da API REST oficial do </w:t>
       </w:r>
       <w:proofErr w:type="spellStart"/>
       <w:r>
@@ -2430,8 +2563,8 @@
           <w:szCs w:val="24"/>
         </w:rPr>
       </w:pPr>
-      <w:bookmarkStart w:id="5" w:name="_heading=h.1t3h5sf" w:colFirst="0" w:colLast="0"/>
-      <w:bookmarkEnd w:id="5"/>
+      <w:bookmarkStart w:id="4" w:name="_heading=h.1t3h5sf" w:colFirst="0" w:colLast="0"/>
+      <w:bookmarkEnd w:id="4"/>
     </w:p>
     <w:p>
       <w:pPr>
@@ -2919,8 +3052,8 @@
           <w:szCs w:val="24"/>
         </w:rPr>
       </w:pPr>
-      <w:bookmarkStart w:id="6" w:name="_heading=h.2et92p0" w:colFirst="0" w:colLast="0"/>
-      <w:bookmarkEnd w:id="6"/>
+      <w:bookmarkStart w:id="5" w:name="_heading=h.2et92p0" w:colFirst="0" w:colLast="0"/>
+      <w:bookmarkEnd w:id="5"/>
     </w:p>
     <w:p>
       <w:pPr>
@@ -3181,8 +3314,8 @@
         <w:ind w:left="0" w:hanging="2"/>
         <w:jc w:val="both"/>
       </w:pPr>
-      <w:bookmarkStart w:id="7" w:name="_heading=h.54da6mh2dj1" w:colFirst="0" w:colLast="0"/>
-      <w:bookmarkEnd w:id="7"/>
+      <w:bookmarkStart w:id="6" w:name="_heading=h.54da6mh2dj1" w:colFirst="0" w:colLast="0"/>
+      <w:bookmarkEnd w:id="6"/>
     </w:p>
     <w:p>
       <w:pPr>
@@ -5751,6 +5884,46 @@
     </w:p>
     <w:p>
       <w:pPr>
+        <w:keepNext/>
+        <w:keepLines/>
+        <w:pBdr>
+          <w:bottom w:val="single" w:sz="12" w:space="1" w:color="000000"/>
+        </w:pBdr>
+        <w:spacing w:before="480" w:after="0"/>
+        <w:ind w:left="0" w:hanging="2"/>
+        <w:rPr>
+          <w:b/>
+          <w:sz w:val="24"/>
+          <w:szCs w:val="24"/>
+        </w:rPr>
+      </w:pPr>
+      <w:r>
+        <w:rPr>
+          <w:b/>
+          <w:sz w:val="24"/>
+          <w:szCs w:val="24"/>
+        </w:rPr>
+        <w:t>7</w:t>
+      </w:r>
+      <w:r>
+        <w:rPr>
+          <w:b/>
+          <w:sz w:val="24"/>
+          <w:szCs w:val="24"/>
+        </w:rPr>
+        <w:t xml:space="preserve">. Diagrama de </w:t>
+      </w:r>
+      <w:r>
+        <w:rPr>
+          <w:b/>
+          <w:sz w:val="24"/>
+          <w:szCs w:val="24"/>
+        </w:rPr>
+        <w:t>Sequencia</w:t>
+      </w:r>
+    </w:p>
+    <w:p>
+      <w:pPr>
         <w:pBdr>
           <w:top w:val="nil"/>
           <w:left w:val="nil"/>
@@ -5761,20 +5934,107 @@
         <w:spacing w:line="480" w:lineRule="auto"/>
         <w:ind w:left="0" w:hanging="2"/>
         <w:jc w:val="both"/>
+      </w:pPr>
+    </w:p>
+    <w:p>
+      <w:pPr>
+        <w:pBdr>
+          <w:top w:val="nil"/>
+          <w:left w:val="nil"/>
+          <w:bottom w:val="nil"/>
+          <w:right w:val="nil"/>
+          <w:between w:val="nil"/>
+        </w:pBdr>
+        <w:spacing w:line="480" w:lineRule="auto"/>
+        <w:ind w:left="0" w:hanging="2"/>
+        <w:jc w:val="both"/>
+      </w:pPr>
+      <w:r>
+        <w:t>7.1 Estudante Atarefado</w:t>
+      </w:r>
+    </w:p>
+    <w:p>
+      <w:pPr>
+        <w:pBdr>
+          <w:top w:val="nil"/>
+          <w:left w:val="nil"/>
+          <w:bottom w:val="nil"/>
+          <w:right w:val="nil"/>
+          <w:between w:val="nil"/>
+        </w:pBdr>
+        <w:spacing w:line="480" w:lineRule="auto"/>
+        <w:ind w:left="0" w:hanging="2"/>
+        <w:jc w:val="both"/>
         <w:rPr>
           <w:highlight w:val="white"/>
         </w:rPr>
       </w:pPr>
       <w:r>
         <w:rPr>
+          <w:noProof/>
+        </w:rPr>
+        <w:drawing>
+          <wp:inline distT="0" distB="0" distL="0" distR="0">
+            <wp:extent cx="5943600" cy="3525520"/>
+            <wp:effectExtent l="0" t="0" r="0" b="0"/>
+            <wp:docPr id="1" name="Imagem 1"/>
+            <wp:cNvGraphicFramePr>
+              <a:graphicFrameLocks xmlns:a="http://schemas.openxmlformats.org/drawingml/2006/main" noChangeAspect="1"/>
+            </wp:cNvGraphicFramePr>
+            <a:graphic xmlns:a="http://schemas.openxmlformats.org/drawingml/2006/main">
+              <a:graphicData uri="http://schemas.openxmlformats.org/drawingml/2006/picture">
+                <pic:pic xmlns:pic="http://schemas.openxmlformats.org/drawingml/2006/picture">
+                  <pic:nvPicPr>
+                    <pic:cNvPr id="1" name="Diagrama de Sequencia estudante atarefado.png"/>
+                    <pic:cNvPicPr/>
+                  </pic:nvPicPr>
+                  <pic:blipFill>
+                    <a:blip r:embed="rId18" cstate="print">
+                      <a:extLst>
+                        <a:ext uri="{28A0092B-C50C-407E-A947-70E740481C1C}">
+                          <a14:useLocalDpi xmlns:a14="http://schemas.microsoft.com/office/drawing/2010/main" val="0"/>
+                        </a:ext>
+                      </a:extLst>
+                    </a:blip>
+                    <a:stretch>
+                      <a:fillRect/>
+                    </a:stretch>
+                  </pic:blipFill>
+                  <pic:spPr>
+                    <a:xfrm>
+                      <a:off x="0" y="0"/>
+                      <a:ext cx="5943600" cy="3525520"/>
+                    </a:xfrm>
+                    <a:prstGeom prst="rect">
+                      <a:avLst/>
+                    </a:prstGeom>
+                  </pic:spPr>
+                </pic:pic>
+              </a:graphicData>
+            </a:graphic>
+          </wp:inline>
+        </w:drawing>
+      </w:r>
+    </w:p>
+    <w:p>
+      <w:pPr>
+        <w:pBdr>
+          <w:top w:val="nil"/>
+          <w:left w:val="nil"/>
+          <w:bottom w:val="nil"/>
+          <w:right w:val="nil"/>
+          <w:between w:val="nil"/>
+        </w:pBdr>
+        <w:spacing w:line="480" w:lineRule="auto"/>
+        <w:ind w:leftChars="0" w:left="0" w:firstLineChars="0" w:firstLine="0"/>
+        <w:jc w:val="both"/>
+        <w:rPr>
           <w:highlight w:val="white"/>
-        </w:rPr>
-        <w:pict>
-          <v:shape id="_x0000_i1031" type="#_x0000_t75" style="width:530.25pt;height:177pt">
-            <v:imagedata r:id="rId18" o:title="views_view_models_class_diagram"/>
-          </v:shape>
-        </w:pict>
-      </w:r>
+          <w:u w:val="single"/>
+        </w:rPr>
+      </w:pPr>
+      <w:bookmarkStart w:id="7" w:name="_GoBack"/>
+      <w:bookmarkEnd w:id="7"/>
     </w:p>
     <w:sectPr>
       <w:headerReference w:type="default" r:id="rId19"/>
@@ -5790,7 +6050,7 @@
 </file>
 
 <file path=word/endnotes.xml><?xml version="1.0" encoding="utf-8"?>
-<w:endnotes xmlns:wpc="http://schemas.microsoft.com/office/word/2010/wordprocessingCanvas" xmlns:cx="http://schemas.microsoft.com/office/drawing/2014/chartex" xmlns:cx1="http://schemas.microsoft.com/office/drawing/2015/9/8/chartex" xmlns:mc="http://schemas.openxmlformats.org/markup-compatibility/2006" xmlns:o="urn:schemas-microsoft-com:office:office" xmlns:r="http://schemas.openxmlformats.org/officeDocument/2006/relationships" xmlns:m="http://schemas.openxmlformats.org/officeDocument/2006/math" xmlns:v="urn:schemas-microsoft-com:vml" xmlns:wp14="http://schemas.microsoft.com/office/word/2010/wordprocessingDrawing" xmlns:wp="http://schemas.openxmlformats.org/drawingml/2006/wordprocessingDrawing" xmlns:w10="urn:schemas-microsoft-com:office:word" xmlns:w="http://schemas.openxmlformats.org/wordprocessingml/2006/main" xmlns:w14="http://schemas.microsoft.com/office/word/2010/wordml" xmlns:w15="http://schemas.microsoft.com/office/word/2012/wordml" xmlns:w16se="http://schemas.microsoft.com/office/word/2015/wordml/symex" xmlns:wpg="http://schemas.microsoft.com/office/word/2010/wordprocessingGroup" xmlns:wpi="http://schemas.microsoft.com/office/word/2010/wordprocessingInk" xmlns:wne="http://schemas.microsoft.com/office/word/2006/wordml" xmlns:wps="http://schemas.microsoft.com/office/word/2010/wordprocessingShape" mc:Ignorable="w14 w15 w16se wp14">
+<w:endnotes xmlns:wpc="http://schemas.microsoft.com/office/word/2010/wordprocessingCanvas" xmlns:mc="http://schemas.openxmlformats.org/markup-compatibility/2006" xmlns:o="urn:schemas-microsoft-com:office:office" xmlns:r="http://schemas.openxmlformats.org/officeDocument/2006/relationships" xmlns:m="http://schemas.openxmlformats.org/officeDocument/2006/math" xmlns:v="urn:schemas-microsoft-com:vml" xmlns:wp14="http://schemas.microsoft.com/office/word/2010/wordprocessingDrawing" xmlns:wp="http://schemas.openxmlformats.org/drawingml/2006/wordprocessingDrawing" xmlns:w10="urn:schemas-microsoft-com:office:word" xmlns:w="http://schemas.openxmlformats.org/wordprocessingml/2006/main" xmlns:w14="http://schemas.microsoft.com/office/word/2010/wordml" xmlns:w15="http://schemas.microsoft.com/office/word/2012/wordml" xmlns:wpg="http://schemas.microsoft.com/office/word/2010/wordprocessingGroup" xmlns:wpi="http://schemas.microsoft.com/office/word/2010/wordprocessingInk" xmlns:wne="http://schemas.microsoft.com/office/word/2006/wordml" xmlns:wps="http://schemas.microsoft.com/office/word/2010/wordprocessingShape" mc:Ignorable="w14 w15 wp14">
   <w:endnote w:type="separator" w:id="-1">
     <w:p>
       <w:pPr>
@@ -5817,7 +6077,7 @@
 </file>
 
 <file path=word/footer1.xml><?xml version="1.0" encoding="utf-8"?>
-<w:ftr xmlns:wpc="http://schemas.microsoft.com/office/word/2010/wordprocessingCanvas" xmlns:cx="http://schemas.microsoft.com/office/drawing/2014/chartex" xmlns:cx1="http://schemas.microsoft.com/office/drawing/2015/9/8/chartex" xmlns:mc="http://schemas.openxmlformats.org/markup-compatibility/2006" xmlns:o="urn:schemas-microsoft-com:office:office" xmlns:r="http://schemas.openxmlformats.org/officeDocument/2006/relationships" xmlns:m="http://schemas.openxmlformats.org/officeDocument/2006/math" xmlns:v="urn:schemas-microsoft-com:vml" xmlns:wp14="http://schemas.microsoft.com/office/word/2010/wordprocessingDrawing" xmlns:wp="http://schemas.openxmlformats.org/drawingml/2006/wordprocessingDrawing" xmlns:w10="urn:schemas-microsoft-com:office:word" xmlns:w="http://schemas.openxmlformats.org/wordprocessingml/2006/main" xmlns:w14="http://schemas.microsoft.com/office/word/2010/wordml" xmlns:w15="http://schemas.microsoft.com/office/word/2012/wordml" xmlns:w16se="http://schemas.microsoft.com/office/word/2015/wordml/symex" xmlns:wpg="http://schemas.microsoft.com/office/word/2010/wordprocessingGroup" xmlns:wpi="http://schemas.microsoft.com/office/word/2010/wordprocessingInk" xmlns:wne="http://schemas.microsoft.com/office/word/2006/wordml" xmlns:wps="http://schemas.microsoft.com/office/word/2010/wordprocessingShape" mc:Ignorable="w14 w15 w16se wp14">
+<w:ftr xmlns:wpc="http://schemas.microsoft.com/office/word/2010/wordprocessingCanvas" xmlns:mc="http://schemas.openxmlformats.org/markup-compatibility/2006" xmlns:o="urn:schemas-microsoft-com:office:office" xmlns:r="http://schemas.openxmlformats.org/officeDocument/2006/relationships" xmlns:m="http://schemas.openxmlformats.org/officeDocument/2006/math" xmlns:v="urn:schemas-microsoft-com:vml" xmlns:wp14="http://schemas.microsoft.com/office/word/2010/wordprocessingDrawing" xmlns:wp="http://schemas.openxmlformats.org/drawingml/2006/wordprocessingDrawing" xmlns:w10="urn:schemas-microsoft-com:office:word" xmlns:w="http://schemas.openxmlformats.org/wordprocessingml/2006/main" xmlns:w14="http://schemas.microsoft.com/office/word/2010/wordml" xmlns:w15="http://schemas.microsoft.com/office/word/2012/wordml" xmlns:wpg="http://schemas.microsoft.com/office/word/2010/wordprocessingGroup" xmlns:wpi="http://schemas.microsoft.com/office/word/2010/wordprocessingInk" xmlns:wne="http://schemas.microsoft.com/office/word/2006/wordml" xmlns:wps="http://schemas.microsoft.com/office/word/2010/wordprocessingShape" mc:Ignorable="w14 w15 wp14">
   <w:p>
     <w:pPr>
       <w:pBdr>
@@ -5838,7 +6098,7 @@
 </file>
 
 <file path=word/footnotes.xml><?xml version="1.0" encoding="utf-8"?>
-<w:footnotes xmlns:wpc="http://schemas.microsoft.com/office/word/2010/wordprocessingCanvas" xmlns:cx="http://schemas.microsoft.com/office/drawing/2014/chartex" xmlns:cx1="http://schemas.microsoft.com/office/drawing/2015/9/8/chartex" xmlns:mc="http://schemas.openxmlformats.org/markup-compatibility/2006" xmlns:o="urn:schemas-microsoft-com:office:office" xmlns:r="http://schemas.openxmlformats.org/officeDocument/2006/relationships" xmlns:m="http://schemas.openxmlformats.org/officeDocument/2006/math" xmlns:v="urn:schemas-microsoft-com:vml" xmlns:wp14="http://schemas.microsoft.com/office/word/2010/wordprocessingDrawing" xmlns:wp="http://schemas.openxmlformats.org/drawingml/2006/wordprocessingDrawing" xmlns:w10="urn:schemas-microsoft-com:office:word" xmlns:w="http://schemas.openxmlformats.org/wordprocessingml/2006/main" xmlns:w14="http://schemas.microsoft.com/office/word/2010/wordml" xmlns:w15="http://schemas.microsoft.com/office/word/2012/wordml" xmlns:w16se="http://schemas.microsoft.com/office/word/2015/wordml/symex" xmlns:wpg="http://schemas.microsoft.com/office/word/2010/wordprocessingGroup" xmlns:wpi="http://schemas.microsoft.com/office/word/2010/wordprocessingInk" xmlns:wne="http://schemas.microsoft.com/office/word/2006/wordml" xmlns:wps="http://schemas.microsoft.com/office/word/2010/wordprocessingShape" mc:Ignorable="w14 w15 w16se wp14">
+<w:footnotes xmlns:wpc="http://schemas.microsoft.com/office/word/2010/wordprocessingCanvas" xmlns:mc="http://schemas.openxmlformats.org/markup-compatibility/2006" xmlns:o="urn:schemas-microsoft-com:office:office" xmlns:r="http://schemas.openxmlformats.org/officeDocument/2006/relationships" xmlns:m="http://schemas.openxmlformats.org/officeDocument/2006/math" xmlns:v="urn:schemas-microsoft-com:vml" xmlns:wp14="http://schemas.microsoft.com/office/word/2010/wordprocessingDrawing" xmlns:wp="http://schemas.openxmlformats.org/drawingml/2006/wordprocessingDrawing" xmlns:w10="urn:schemas-microsoft-com:office:word" xmlns:w="http://schemas.openxmlformats.org/wordprocessingml/2006/main" xmlns:w14="http://schemas.microsoft.com/office/word/2010/wordml" xmlns:w15="http://schemas.microsoft.com/office/word/2012/wordml" xmlns:wpg="http://schemas.microsoft.com/office/word/2010/wordprocessingGroup" xmlns:wpi="http://schemas.microsoft.com/office/word/2010/wordprocessingInk" xmlns:wne="http://schemas.microsoft.com/office/word/2006/wordml" xmlns:wps="http://schemas.microsoft.com/office/word/2010/wordprocessingShape" mc:Ignorable="w14 w15 wp14">
   <w:footnote w:type="separator" w:id="-1">
     <w:p>
       <w:pPr>
@@ -5865,7 +6125,7 @@
 </file>
 
 <file path=word/header1.xml><?xml version="1.0" encoding="utf-8"?>
-<w:hdr xmlns:wpc="http://schemas.microsoft.com/office/word/2010/wordprocessingCanvas" xmlns:cx="http://schemas.microsoft.com/office/drawing/2014/chartex" xmlns:cx1="http://schemas.microsoft.com/office/drawing/2015/9/8/chartex" xmlns:mc="http://schemas.openxmlformats.org/markup-compatibility/2006" xmlns:o="urn:schemas-microsoft-com:office:office" xmlns:r="http://schemas.openxmlformats.org/officeDocument/2006/relationships" xmlns:m="http://schemas.openxmlformats.org/officeDocument/2006/math" xmlns:v="urn:schemas-microsoft-com:vml" xmlns:wp14="http://schemas.microsoft.com/office/word/2010/wordprocessingDrawing" xmlns:wp="http://schemas.openxmlformats.org/drawingml/2006/wordprocessingDrawing" xmlns:w10="urn:schemas-microsoft-com:office:word" xmlns:w="http://schemas.openxmlformats.org/wordprocessingml/2006/main" xmlns:w14="http://schemas.microsoft.com/office/word/2010/wordml" xmlns:w15="http://schemas.microsoft.com/office/word/2012/wordml" xmlns:w16se="http://schemas.microsoft.com/office/word/2015/wordml/symex" xmlns:wpg="http://schemas.microsoft.com/office/word/2010/wordprocessingGroup" xmlns:wpi="http://schemas.microsoft.com/office/word/2010/wordprocessingInk" xmlns:wne="http://schemas.microsoft.com/office/word/2006/wordml" xmlns:wps="http://schemas.microsoft.com/office/word/2010/wordprocessingShape" mc:Ignorable="w14 w15 w16se wp14">
+<w:hdr xmlns:wpc="http://schemas.microsoft.com/office/word/2010/wordprocessingCanvas" xmlns:mc="http://schemas.openxmlformats.org/markup-compatibility/2006" xmlns:o="urn:schemas-microsoft-com:office:office" xmlns:r="http://schemas.openxmlformats.org/officeDocument/2006/relationships" xmlns:m="http://schemas.openxmlformats.org/officeDocument/2006/math" xmlns:v="urn:schemas-microsoft-com:vml" xmlns:wp14="http://schemas.microsoft.com/office/word/2010/wordprocessingDrawing" xmlns:wp="http://schemas.openxmlformats.org/drawingml/2006/wordprocessingDrawing" xmlns:w10="urn:schemas-microsoft-com:office:word" xmlns:w="http://schemas.openxmlformats.org/wordprocessingml/2006/main" xmlns:w14="http://schemas.microsoft.com/office/word/2010/wordml" xmlns:w15="http://schemas.microsoft.com/office/word/2012/wordml" xmlns:wpg="http://schemas.microsoft.com/office/word/2010/wordprocessingGroup" xmlns:wpi="http://schemas.microsoft.com/office/word/2010/wordprocessingInk" xmlns:wne="http://schemas.microsoft.com/office/word/2006/wordml" xmlns:wps="http://schemas.microsoft.com/office/word/2010/wordprocessingShape" mc:Ignorable="w14 w15 wp14">
   <w:p>
     <w:pPr>
       <w:pBdr>
@@ -5913,7 +6173,7 @@
 </file>
 
 <file path=word/numbering.xml><?xml version="1.0" encoding="utf-8"?>
-<w:numbering xmlns:wpc="http://schemas.microsoft.com/office/word/2010/wordprocessingCanvas" xmlns:cx="http://schemas.microsoft.com/office/drawing/2014/chartex" xmlns:cx1="http://schemas.microsoft.com/office/drawing/2015/9/8/chartex" xmlns:mc="http://schemas.openxmlformats.org/markup-compatibility/2006" xmlns:o="urn:schemas-microsoft-com:office:office" xmlns:r="http://schemas.openxmlformats.org/officeDocument/2006/relationships" xmlns:m="http://schemas.openxmlformats.org/officeDocument/2006/math" xmlns:v="urn:schemas-microsoft-com:vml" xmlns:wp14="http://schemas.microsoft.com/office/word/2010/wordprocessingDrawing" xmlns:wp="http://schemas.openxmlformats.org/drawingml/2006/wordprocessingDrawing" xmlns:w10="urn:schemas-microsoft-com:office:word" xmlns:w="http://schemas.openxmlformats.org/wordprocessingml/2006/main" xmlns:w14="http://schemas.microsoft.com/office/word/2010/wordml" xmlns:w15="http://schemas.microsoft.com/office/word/2012/wordml" xmlns:w16se="http://schemas.microsoft.com/office/word/2015/wordml/symex" xmlns:wpg="http://schemas.microsoft.com/office/word/2010/wordprocessingGroup" xmlns:wpi="http://schemas.microsoft.com/office/word/2010/wordprocessingInk" xmlns:wne="http://schemas.microsoft.com/office/word/2006/wordml" xmlns:wps="http://schemas.microsoft.com/office/word/2010/wordprocessingShape" mc:Ignorable="w14 w15 w16se wp14">
+<w:numbering xmlns:wpc="http://schemas.microsoft.com/office/word/2010/wordprocessingCanvas" xmlns:mc="http://schemas.openxmlformats.org/markup-compatibility/2006" xmlns:o="urn:schemas-microsoft-com:office:office" xmlns:r="http://schemas.openxmlformats.org/officeDocument/2006/relationships" xmlns:m="http://schemas.openxmlformats.org/officeDocument/2006/math" xmlns:v="urn:schemas-microsoft-com:vml" xmlns:wp14="http://schemas.microsoft.com/office/word/2010/wordprocessingDrawing" xmlns:wp="http://schemas.openxmlformats.org/drawingml/2006/wordprocessingDrawing" xmlns:w10="urn:schemas-microsoft-com:office:word" xmlns:w="http://schemas.openxmlformats.org/wordprocessingml/2006/main" xmlns:w14="http://schemas.microsoft.com/office/word/2010/wordml" xmlns:w15="http://schemas.microsoft.com/office/word/2012/wordml" xmlns:wpg="http://schemas.microsoft.com/office/word/2010/wordprocessingGroup" xmlns:wpi="http://schemas.microsoft.com/office/word/2010/wordprocessingInk" xmlns:wne="http://schemas.microsoft.com/office/word/2006/wordml" xmlns:wps="http://schemas.microsoft.com/office/word/2010/wordprocessingShape" mc:Ignorable="w14 w15 wp14">
   <w:abstractNum w:abstractNumId="0" w15:restartNumberingAfterBreak="0">
     <w:nsid w:val="39AE143C"/>
     <w:multiLevelType w:val="hybridMultilevel"/>
@@ -6499,7 +6759,7 @@
 </file>
 
 <file path=word/styles.xml><?xml version="1.0" encoding="utf-8"?>
-<w:styles xmlns:mc="http://schemas.openxmlformats.org/markup-compatibility/2006" xmlns:r="http://schemas.openxmlformats.org/officeDocument/2006/relationships" xmlns:w="http://schemas.openxmlformats.org/wordprocessingml/2006/main" xmlns:w14="http://schemas.microsoft.com/office/word/2010/wordml" xmlns:w15="http://schemas.microsoft.com/office/word/2012/wordml" xmlns:w16se="http://schemas.microsoft.com/office/word/2015/wordml/symex" mc:Ignorable="w14 w15 w16se">
+<w:styles xmlns:mc="http://schemas.openxmlformats.org/markup-compatibility/2006" xmlns:r="http://schemas.openxmlformats.org/officeDocument/2006/relationships" xmlns:w="http://schemas.openxmlformats.org/wordprocessingml/2006/main" xmlns:w14="http://schemas.microsoft.com/office/word/2010/wordml" xmlns:w15="http://schemas.microsoft.com/office/word/2012/wordml" mc:Ignorable="w14 w15">
   <w:docDefaults>
     <w:rPrDefault>
       <w:rPr>

</xml_diff>

<commit_message>
Atualização nas pasta dos BDD's e no docx
</commit_message>
<xml_diff>
--- a/Documentation/Projeto_RangoJa.docx
+++ b/Documentation/Projeto_RangoJa.docx
@@ -1,6 +1,6 @@
 
 <file path=word/document.xml><?xml version="1.0" encoding="utf-8"?>
-<w:document xmlns:wpc="http://schemas.microsoft.com/office/word/2010/wordprocessingCanvas" xmlns:mc="http://schemas.openxmlformats.org/markup-compatibility/2006" xmlns:o="urn:schemas-microsoft-com:office:office" xmlns:r="http://schemas.openxmlformats.org/officeDocument/2006/relationships" xmlns:m="http://schemas.openxmlformats.org/officeDocument/2006/math" xmlns:v="urn:schemas-microsoft-com:vml" xmlns:wp14="http://schemas.microsoft.com/office/word/2010/wordprocessingDrawing" xmlns:wp="http://schemas.openxmlformats.org/drawingml/2006/wordprocessingDrawing" xmlns:w10="urn:schemas-microsoft-com:office:word" xmlns:w="http://schemas.openxmlformats.org/wordprocessingml/2006/main" xmlns:w14="http://schemas.microsoft.com/office/word/2010/wordml" xmlns:w15="http://schemas.microsoft.com/office/word/2012/wordml" xmlns:wpg="http://schemas.microsoft.com/office/word/2010/wordprocessingGroup" xmlns:wpi="http://schemas.microsoft.com/office/word/2010/wordprocessingInk" xmlns:wne="http://schemas.microsoft.com/office/word/2006/wordml" xmlns:wps="http://schemas.microsoft.com/office/word/2010/wordprocessingShape" mc:Ignorable="w14 w15 wp14">
+<w:document xmlns:wpc="http://schemas.microsoft.com/office/word/2010/wordprocessingCanvas" xmlns:cx="http://schemas.microsoft.com/office/drawing/2014/chartex" xmlns:cx1="http://schemas.microsoft.com/office/drawing/2015/9/8/chartex" xmlns:cx2="http://schemas.microsoft.com/office/drawing/2015/10/21/chartex" xmlns:cx3="http://schemas.microsoft.com/office/drawing/2016/5/9/chartex" xmlns:cx4="http://schemas.microsoft.com/office/drawing/2016/5/10/chartex" xmlns:cx5="http://schemas.microsoft.com/office/drawing/2016/5/11/chartex" xmlns:cx6="http://schemas.microsoft.com/office/drawing/2016/5/12/chartex" xmlns:cx7="http://schemas.microsoft.com/office/drawing/2016/5/13/chartex" xmlns:cx8="http://schemas.microsoft.com/office/drawing/2016/5/14/chartex" xmlns:mc="http://schemas.openxmlformats.org/markup-compatibility/2006" xmlns:aink="http://schemas.microsoft.com/office/drawing/2016/ink" xmlns:am3d="http://schemas.microsoft.com/office/drawing/2017/model3d" xmlns:o="urn:schemas-microsoft-com:office:office" xmlns:r="http://schemas.openxmlformats.org/officeDocument/2006/relationships" xmlns:m="http://schemas.openxmlformats.org/officeDocument/2006/math" xmlns:v="urn:schemas-microsoft-com:vml" xmlns:wp14="http://schemas.microsoft.com/office/word/2010/wordprocessingDrawing" xmlns:wp="http://schemas.openxmlformats.org/drawingml/2006/wordprocessingDrawing" xmlns:w10="urn:schemas-microsoft-com:office:word" xmlns:w="http://schemas.openxmlformats.org/wordprocessingml/2006/main" xmlns:w14="http://schemas.microsoft.com/office/word/2010/wordml" xmlns:w15="http://schemas.microsoft.com/office/word/2012/wordml" xmlns:w16cid="http://schemas.microsoft.com/office/word/2016/wordml/cid" xmlns:w16se="http://schemas.microsoft.com/office/word/2015/wordml/symex" xmlns:wpg="http://schemas.microsoft.com/office/word/2010/wordprocessingGroup" xmlns:wpi="http://schemas.microsoft.com/office/word/2010/wordprocessingInk" xmlns:wne="http://schemas.microsoft.com/office/word/2006/wordml" xmlns:wps="http://schemas.microsoft.com/office/word/2010/wordprocessingShape" mc:Ignorable="w14 w15 w16se w16cid wp14">
   <w:body>
     <w:p>
       <w:pPr>
@@ -88,9 +88,18 @@
           <w:sz w:val="28"/>
           <w:szCs w:val="28"/>
         </w:rPr>
-        <w:t>RangoJá-App</w:t>
+        <w:t>RangoJá</w:t>
       </w:r>
       <w:proofErr w:type="spellEnd"/>
+      <w:r>
+        <w:rPr>
+          <w:b/>
+          <w:i/>
+          <w:sz w:val="28"/>
+          <w:szCs w:val="28"/>
+        </w:rPr>
+        <w:t>-App</w:t>
+      </w:r>
     </w:p>
     <w:p>
       <w:pPr>
@@ -487,15 +496,7 @@
             </w:r>
             <w:proofErr w:type="spellEnd"/>
             <w:r>
-              <w:t xml:space="preserve"> </w:t>
-            </w:r>
-            <w:proofErr w:type="spellStart"/>
-            <w:r>
-              <w:t>stories</w:t>
-            </w:r>
-            <w:proofErr w:type="spellEnd"/>
-            <w:r>
-              <w:t xml:space="preserve">. </w:t>
+              <w:t xml:space="preserve"> stories. </w:t>
             </w:r>
           </w:p>
         </w:tc>
@@ -2233,27 +2234,7 @@
           <w:szCs w:val="24"/>
           <w:highlight w:val="white"/>
         </w:rPr>
-        <w:t xml:space="preserve">Como </w:t>
-      </w:r>
-      <w:proofErr w:type="gramStart"/>
-      <w:r>
-        <w:rPr>
-          <w:rFonts w:ascii="Arial" w:hAnsi="Arial" w:cs="Arial"/>
-          <w:sz w:val="24"/>
-          <w:szCs w:val="24"/>
-          <w:highlight w:val="white"/>
-        </w:rPr>
-        <w:t>um(</w:t>
-      </w:r>
-      <w:proofErr w:type="gramEnd"/>
-      <w:r>
-        <w:rPr>
-          <w:rFonts w:ascii="Arial" w:hAnsi="Arial" w:cs="Arial"/>
-          <w:sz w:val="24"/>
-          <w:szCs w:val="24"/>
-          <w:highlight w:val="white"/>
-        </w:rPr>
-        <w:t>a) estudante, atarefado, gostaria de encontrar receitas para preparar uma refeição rapidamente, somente com os ingredientes disponíveis; (inserir ingredientes para sugestão de receitas pelo sistema)</w:t>
+        <w:t>Como um(a) estudante, atarefado, gostaria de encontrar receitas para preparar uma refeição rapidamente, somente com os ingredientes disponíveis; (inserir ingredientes para sugestão de receitas pelo sistema)</w:t>
       </w:r>
     </w:p>
     <w:p>
@@ -2280,47 +2261,7 @@
           <w:szCs w:val="24"/>
           <w:highlight w:val="white"/>
         </w:rPr>
-        <w:t xml:space="preserve">Um segundo exemplo seria como </w:t>
-      </w:r>
-      <w:proofErr w:type="gramStart"/>
-      <w:r>
-        <w:rPr>
-          <w:rFonts w:ascii="Arial" w:hAnsi="Arial" w:cs="Arial"/>
-          <w:sz w:val="24"/>
-          <w:szCs w:val="24"/>
-          <w:highlight w:val="white"/>
-        </w:rPr>
-        <w:t>um(</w:t>
-      </w:r>
-      <w:proofErr w:type="gramEnd"/>
-      <w:r>
-        <w:rPr>
-          <w:rFonts w:ascii="Arial" w:hAnsi="Arial" w:cs="Arial"/>
-          <w:sz w:val="24"/>
-          <w:szCs w:val="24"/>
-          <w:highlight w:val="white"/>
-        </w:rPr>
-        <w:t>a) estudante de gastronomia, gostaria de cadastrar receitas que conheço para compartilhar com outros usuários. (</w:t>
-      </w:r>
-      <w:proofErr w:type="gramStart"/>
-      <w:r>
-        <w:rPr>
-          <w:rFonts w:ascii="Arial" w:hAnsi="Arial" w:cs="Arial"/>
-          <w:sz w:val="24"/>
-          <w:szCs w:val="24"/>
-          <w:highlight w:val="white"/>
-        </w:rPr>
-        <w:t>permitir</w:t>
-      </w:r>
-      <w:proofErr w:type="gramEnd"/>
-      <w:r>
-        <w:rPr>
-          <w:rFonts w:ascii="Arial" w:hAnsi="Arial" w:cs="Arial"/>
-          <w:sz w:val="24"/>
-          <w:szCs w:val="24"/>
-          <w:highlight w:val="white"/>
-        </w:rPr>
-        <w:t xml:space="preserve"> cadastrar novas receitas)</w:t>
+        <w:t>Um segundo exemplo seria como um(a) estudante de gastronomia, gostaria de cadastrar receitas que conheço para compartilhar com outros usuários. (permitir cadastrar novas receitas)</w:t>
       </w:r>
     </w:p>
     <w:p>
@@ -2398,25 +2339,7 @@
           <w:sz w:val="24"/>
           <w:szCs w:val="24"/>
         </w:rPr>
-        <w:t xml:space="preserve">, de aplicativos híbridos, neste trabalho somente visando </w:t>
-      </w:r>
-      <w:proofErr w:type="spellStart"/>
-      <w:r>
-        <w:rPr>
-          <w:rFonts w:ascii="Arial" w:hAnsi="Arial" w:cs="Arial"/>
-          <w:sz w:val="24"/>
-          <w:szCs w:val="24"/>
-        </w:rPr>
-        <w:t>Android</w:t>
-      </w:r>
-      <w:proofErr w:type="spellEnd"/>
-      <w:r>
-        <w:rPr>
-          <w:rFonts w:ascii="Arial" w:hAnsi="Arial" w:cs="Arial"/>
-          <w:sz w:val="24"/>
-          <w:szCs w:val="24"/>
-        </w:rPr>
-        <w:t xml:space="preserve">. Com </w:t>
+        <w:t xml:space="preserve">, de aplicativos híbridos, neste trabalho somente visando Android. Com </w:t>
       </w:r>
       <w:proofErr w:type="spellStart"/>
       <w:r>
@@ -2886,29 +2809,7 @@
                 <w:sz w:val="24"/>
                 <w:szCs w:val="24"/>
               </w:rPr>
-              <w:t xml:space="preserve">RF5 Filtro para opções </w:t>
-            </w:r>
-            <w:proofErr w:type="spellStart"/>
-            <w:r>
-              <w:rPr>
-                <w:rFonts w:ascii="Arial" w:hAnsi="Arial" w:cs="Arial"/>
-                <w:b/>
-                <w:color w:val="FFFFFF"/>
-                <w:sz w:val="24"/>
-                <w:szCs w:val="24"/>
-              </w:rPr>
-              <w:t>veganas</w:t>
-            </w:r>
-            <w:proofErr w:type="spellEnd"/>
-            <w:r>
-              <w:rPr>
-                <w:rFonts w:ascii="Arial" w:hAnsi="Arial" w:cs="Arial"/>
-                <w:b/>
-                <w:color w:val="FFFFFF"/>
-                <w:sz w:val="24"/>
-                <w:szCs w:val="24"/>
-              </w:rPr>
-              <w:t xml:space="preserve"> – Desejável </w:t>
+              <w:t xml:space="preserve">RF5 Filtro para opções veganas – Desejável </w:t>
             </w:r>
           </w:p>
         </w:tc>
@@ -2934,25 +2835,7 @@
                 <w:sz w:val="24"/>
                 <w:szCs w:val="24"/>
               </w:rPr>
-              <w:t xml:space="preserve">Descrição: usuários poderão filtrar para receber somente resultados de opções </w:t>
-            </w:r>
-            <w:proofErr w:type="spellStart"/>
-            <w:r>
-              <w:rPr>
-                <w:rFonts w:ascii="Arial" w:hAnsi="Arial" w:cs="Arial"/>
-                <w:sz w:val="24"/>
-                <w:szCs w:val="24"/>
-              </w:rPr>
-              <w:t>veganas</w:t>
-            </w:r>
-            <w:proofErr w:type="spellEnd"/>
-            <w:r>
-              <w:rPr>
-                <w:rFonts w:ascii="Arial" w:hAnsi="Arial" w:cs="Arial"/>
-                <w:sz w:val="24"/>
-                <w:szCs w:val="24"/>
-              </w:rPr>
-              <w:t>.</w:t>
+              <w:t>Descrição: usuários poderão filtrar para receber somente resultados de opções veganas.</w:t>
             </w:r>
           </w:p>
         </w:tc>
@@ -3255,16 +3138,8 @@
               <w:rPr>
                 <w:b/>
               </w:rPr>
-              <w:t xml:space="preserve">NFx.2  Sistema deve ser implementado para sistemas </w:t>
+              <w:t>NFx.2  Sistema deve ser implementado para sistemas Android</w:t>
             </w:r>
-            <w:proofErr w:type="spellStart"/>
-            <w:r>
-              <w:rPr>
-                <w:b/>
-              </w:rPr>
-              <w:t>Android</w:t>
-            </w:r>
-            <w:proofErr w:type="spellEnd"/>
           </w:p>
         </w:tc>
         <w:tc>
@@ -3355,27 +3230,7 @@
           <w:sz w:val="24"/>
           <w:szCs w:val="24"/>
         </w:rPr>
-        <w:t xml:space="preserve">Use </w:t>
-      </w:r>
-      <w:proofErr w:type="spellStart"/>
-      <w:r>
-        <w:rPr>
-          <w:rFonts w:ascii="Arial" w:hAnsi="Arial" w:cs="Arial"/>
-          <w:b/>
-          <w:sz w:val="24"/>
-          <w:szCs w:val="24"/>
-        </w:rPr>
-        <w:t>Stories</w:t>
-      </w:r>
-      <w:proofErr w:type="spellEnd"/>
-      <w:r>
-        <w:rPr>
-          <w:rFonts w:ascii="Arial" w:hAnsi="Arial" w:cs="Arial"/>
-          <w:b/>
-          <w:sz w:val="24"/>
-          <w:szCs w:val="24"/>
-        </w:rPr>
-        <w:t xml:space="preserve">  </w:t>
+        <w:t xml:space="preserve">Use Stories  </w:t>
       </w:r>
     </w:p>
     <w:p>
@@ -3491,51 +3346,7 @@
           <w:szCs w:val="24"/>
           <w:highlight w:val="white"/>
         </w:rPr>
-        <w:t xml:space="preserve">Como um (a) </w:t>
-      </w:r>
-      <w:proofErr w:type="spellStart"/>
-      <w:r>
-        <w:rPr>
-          <w:rFonts w:ascii="Arial" w:hAnsi="Arial" w:cs="Arial"/>
-          <w:color w:val="000000"/>
-          <w:sz w:val="24"/>
-          <w:szCs w:val="24"/>
-          <w:highlight w:val="white"/>
-        </w:rPr>
-        <w:t>vegano</w:t>
-      </w:r>
-      <w:proofErr w:type="spellEnd"/>
-      <w:r>
-        <w:rPr>
-          <w:rFonts w:ascii="Arial" w:hAnsi="Arial" w:cs="Arial"/>
-          <w:color w:val="000000"/>
-          <w:sz w:val="24"/>
-          <w:szCs w:val="24"/>
-          <w:highlight w:val="white"/>
-        </w:rPr>
-        <w:t xml:space="preserve"> (a), gostaria de encontrar receitas sem uso de produtos de origem animal para preparar uma refeição com ingredientes naturais disponíveis no momento; (filtro de opções </w:t>
-      </w:r>
-      <w:proofErr w:type="spellStart"/>
-      <w:r>
-        <w:rPr>
-          <w:rFonts w:ascii="Arial" w:hAnsi="Arial" w:cs="Arial"/>
-          <w:color w:val="000000"/>
-          <w:sz w:val="24"/>
-          <w:szCs w:val="24"/>
-          <w:highlight w:val="white"/>
-        </w:rPr>
-        <w:t>veganas</w:t>
-      </w:r>
-      <w:proofErr w:type="spellEnd"/>
-      <w:r>
-        <w:rPr>
-          <w:rFonts w:ascii="Arial" w:hAnsi="Arial" w:cs="Arial"/>
-          <w:color w:val="000000"/>
-          <w:sz w:val="24"/>
-          <w:szCs w:val="24"/>
-          <w:highlight w:val="white"/>
-        </w:rPr>
-        <w:t>)</w:t>
+        <w:t>Como um (a) vegano (a), gostaria de encontrar receitas sem uso de produtos de origem animal para preparar uma refeição com ingredientes naturais disponíveis no momento; (filtro de opções veganas)</w:t>
       </w:r>
     </w:p>
     <w:p>
@@ -3570,51 +3381,7 @@
           <w:szCs w:val="24"/>
           <w:highlight w:val="white"/>
         </w:rPr>
-        <w:t xml:space="preserve">Como um (a) publicitário (a), sem tempo, gostaria de apenas baixar e usar o </w:t>
-      </w:r>
-      <w:proofErr w:type="spellStart"/>
-      <w:r>
-        <w:rPr>
-          <w:rFonts w:ascii="Arial" w:hAnsi="Arial" w:cs="Arial"/>
-          <w:color w:val="000000"/>
-          <w:sz w:val="24"/>
-          <w:szCs w:val="24"/>
-          <w:highlight w:val="white"/>
-        </w:rPr>
-        <w:t>app</w:t>
-      </w:r>
-      <w:proofErr w:type="spellEnd"/>
-      <w:r>
-        <w:rPr>
-          <w:rFonts w:ascii="Arial" w:hAnsi="Arial" w:cs="Arial"/>
-          <w:color w:val="000000"/>
-          <w:sz w:val="24"/>
-          <w:szCs w:val="24"/>
-          <w:highlight w:val="white"/>
-        </w:rPr>
-        <w:t xml:space="preserve">, para preparar a refeição o mais rápido possível. (Sem </w:t>
-      </w:r>
-      <w:proofErr w:type="spellStart"/>
-      <w:r>
-        <w:rPr>
-          <w:rFonts w:ascii="Arial" w:hAnsi="Arial" w:cs="Arial"/>
-          <w:color w:val="000000"/>
-          <w:sz w:val="24"/>
-          <w:szCs w:val="24"/>
-          <w:highlight w:val="white"/>
-        </w:rPr>
-        <w:t>login</w:t>
-      </w:r>
-      <w:proofErr w:type="spellEnd"/>
-      <w:r>
-        <w:rPr>
-          <w:rFonts w:ascii="Arial" w:hAnsi="Arial" w:cs="Arial"/>
-          <w:color w:val="000000"/>
-          <w:sz w:val="24"/>
-          <w:szCs w:val="24"/>
-          <w:highlight w:val="white"/>
-        </w:rPr>
-        <w:t>)</w:t>
+        <w:t>Como um (a) publicitário (a), sem tempo, gostaria de apenas baixar e usar o app, para preparar a refeição o mais rápido possível. (Sem login)</w:t>
       </w:r>
     </w:p>
     <w:p>
@@ -5113,7 +4880,7 @@
             <v:path o:extrusionok="f" gradientshapeok="t" o:connecttype="rect"/>
             <o:lock v:ext="edit" aspectratio="t"/>
           </v:shapetype>
-          <v:shape id="_x0000_i1025" type="#_x0000_t75" style="width:468pt;height:213pt">
+          <v:shape id="_x0000_i1025" type="#_x0000_t75" style="width:467.6pt;height:212.75pt">
             <v:imagedata r:id="rId16" o:title="DBAccess_class_diagram"/>
           </v:shape>
         </w:pict>
@@ -5603,7 +5370,7 @@
           <w:highlight w:val="white"/>
         </w:rPr>
         <w:pict>
-          <v:shape id="_x0000_i1026" type="#_x0000_t75" style="width:468pt;height:357pt">
+          <v:shape id="_x0000_i1026" type="#_x0000_t75" style="width:467.6pt;height:357.55pt">
             <v:imagedata r:id="rId17" o:title="Models"/>
           </v:shape>
         </w:pict>
@@ -5903,23 +5670,7 @@
           <w:sz w:val="24"/>
           <w:szCs w:val="24"/>
         </w:rPr>
-        <w:t>7</w:t>
-      </w:r>
-      <w:r>
-        <w:rPr>
-          <w:b/>
-          <w:sz w:val="24"/>
-          <w:szCs w:val="24"/>
-        </w:rPr>
-        <w:t xml:space="preserve">. Diagrama de </w:t>
-      </w:r>
-      <w:r>
-        <w:rPr>
-          <w:b/>
-          <w:sz w:val="24"/>
-          <w:szCs w:val="24"/>
-        </w:rPr>
-        <w:t>Sequencia</w:t>
+        <w:t>7. Diagrama de Sequencia</w:t>
       </w:r>
     </w:p>
     <w:p>
@@ -6018,6 +5769,57 @@
     </w:p>
     <w:p>
       <w:pPr>
+        <w:keepNext/>
+        <w:keepLines/>
+        <w:pBdr>
+          <w:bottom w:val="single" w:sz="12" w:space="1" w:color="000000"/>
+        </w:pBdr>
+        <w:spacing w:before="480" w:after="0"/>
+        <w:ind w:left="0" w:hanging="2"/>
+        <w:rPr>
+          <w:b/>
+          <w:sz w:val="24"/>
+          <w:szCs w:val="24"/>
+        </w:rPr>
+      </w:pPr>
+      <w:r>
+        <w:rPr>
+          <w:b/>
+          <w:sz w:val="24"/>
+          <w:szCs w:val="24"/>
+        </w:rPr>
+        <w:lastRenderedPageBreak/>
+        <w:t>8</w:t>
+      </w:r>
+      <w:r>
+        <w:rPr>
+          <w:b/>
+          <w:sz w:val="24"/>
+          <w:szCs w:val="24"/>
+        </w:rPr>
+        <w:t xml:space="preserve">. </w:t>
+      </w:r>
+      <w:r>
+        <w:rPr>
+          <w:b/>
+          <w:sz w:val="24"/>
+          <w:szCs w:val="24"/>
+        </w:rPr>
+        <w:t>Casos de T</w:t>
+      </w:r>
+      <w:bookmarkStart w:id="7" w:name="_GoBack"/>
+      <w:bookmarkEnd w:id="7"/>
+      <w:r>
+        <w:rPr>
+          <w:b/>
+          <w:sz w:val="24"/>
+          <w:szCs w:val="24"/>
+        </w:rPr>
+        <w:t>estes com BDD’S</w:t>
+      </w:r>
+    </w:p>
+    <w:p>
+      <w:pPr>
         <w:pBdr>
           <w:top w:val="nil"/>
           <w:left w:val="nil"/>
@@ -6033,12 +5835,457 @@
           <w:u w:val="single"/>
         </w:rPr>
       </w:pPr>
-      <w:bookmarkStart w:id="7" w:name="_GoBack"/>
-      <w:bookmarkEnd w:id="7"/>
+    </w:p>
+    <w:p>
+      <w:pPr>
+        <w:pBdr>
+          <w:top w:val="nil"/>
+          <w:left w:val="nil"/>
+          <w:bottom w:val="nil"/>
+          <w:right w:val="nil"/>
+          <w:between w:val="nil"/>
+        </w:pBdr>
+        <w:spacing w:line="480" w:lineRule="auto"/>
+        <w:ind w:left="0" w:hanging="2"/>
+        <w:jc w:val="both"/>
+      </w:pPr>
+      <w:r>
+        <w:t>8</w:t>
+      </w:r>
+      <w:r>
+        <w:t xml:space="preserve">.1 </w:t>
+      </w:r>
+      <w:r>
+        <w:t>Cenários Positivos</w:t>
+      </w:r>
+    </w:p>
+    <w:p>
+      <w:pPr>
+        <w:pBdr>
+          <w:top w:val="nil"/>
+          <w:left w:val="nil"/>
+          <w:bottom w:val="nil"/>
+          <w:right w:val="nil"/>
+          <w:between w:val="nil"/>
+        </w:pBdr>
+        <w:spacing w:line="480" w:lineRule="auto"/>
+        <w:ind w:left="0" w:hanging="2"/>
+        <w:jc w:val="center"/>
+      </w:pPr>
+      <w:r>
+        <w:rPr>
+          <w:noProof/>
+        </w:rPr>
+        <w:drawing>
+          <wp:inline distT="0" distB="0" distL="0" distR="0">
+            <wp:extent cx="3181995" cy="2404152"/>
+            <wp:effectExtent l="0" t="0" r="0" b="0"/>
+            <wp:docPr id="11" name="Imagem 11" descr="C:\WorkingCopy\RangoJa\rangoja\Documentation\BDDs_cenario_positivo\BDD - Vegano.png"/>
+            <wp:cNvGraphicFramePr>
+              <a:graphicFrameLocks xmlns:a="http://schemas.openxmlformats.org/drawingml/2006/main" noChangeAspect="1"/>
+            </wp:cNvGraphicFramePr>
+            <a:graphic xmlns:a="http://schemas.openxmlformats.org/drawingml/2006/main">
+              <a:graphicData uri="http://schemas.openxmlformats.org/drawingml/2006/picture">
+                <pic:pic xmlns:pic="http://schemas.openxmlformats.org/drawingml/2006/picture">
+                  <pic:nvPicPr>
+                    <pic:cNvPr id="0" name="Picture 7" descr="C:\WorkingCopy\RangoJa\rangoja\Documentation\BDDs_cenario_positivo\BDD - Vegano.png"/>
+                    <pic:cNvPicPr>
+                      <a:picLocks noChangeAspect="1" noChangeArrowheads="1"/>
+                    </pic:cNvPicPr>
+                  </pic:nvPicPr>
+                  <pic:blipFill>
+                    <a:blip r:embed="rId19">
+                      <a:extLst>
+                        <a:ext uri="{28A0092B-C50C-407E-A947-70E740481C1C}">
+                          <a14:useLocalDpi xmlns:a14="http://schemas.microsoft.com/office/drawing/2010/main" val="0"/>
+                        </a:ext>
+                      </a:extLst>
+                    </a:blip>
+                    <a:srcRect/>
+                    <a:stretch>
+                      <a:fillRect/>
+                    </a:stretch>
+                  </pic:blipFill>
+                  <pic:spPr bwMode="auto">
+                    <a:xfrm>
+                      <a:off x="0" y="0"/>
+                      <a:ext cx="3215790" cy="2429685"/>
+                    </a:xfrm>
+                    <a:prstGeom prst="rect">
+                      <a:avLst/>
+                    </a:prstGeom>
+                    <a:noFill/>
+                    <a:ln>
+                      <a:noFill/>
+                    </a:ln>
+                  </pic:spPr>
+                </pic:pic>
+              </a:graphicData>
+            </a:graphic>
+          </wp:inline>
+        </w:drawing>
+      </w:r>
+      <w:r>
+        <w:rPr>
+          <w:noProof/>
+        </w:rPr>
+        <w:drawing>
+          <wp:inline distT="0" distB="0" distL="0" distR="0">
+            <wp:extent cx="3193365" cy="2424701"/>
+            <wp:effectExtent l="0" t="0" r="7620" b="0"/>
+            <wp:docPr id="6" name="Imagem 6" descr="C:\WorkingCopy\RangoJa\rangoja\Documentation\BDDs_cenario_positivo\BDD - Publicitario.png"/>
+            <wp:cNvGraphicFramePr>
+              <a:graphicFrameLocks xmlns:a="http://schemas.openxmlformats.org/drawingml/2006/main" noChangeAspect="1"/>
+            </wp:cNvGraphicFramePr>
+            <a:graphic xmlns:a="http://schemas.openxmlformats.org/drawingml/2006/main">
+              <a:graphicData uri="http://schemas.openxmlformats.org/drawingml/2006/picture">
+                <pic:pic xmlns:pic="http://schemas.openxmlformats.org/drawingml/2006/picture">
+                  <pic:nvPicPr>
+                    <pic:cNvPr id="0" name="Picture 6" descr="C:\WorkingCopy\RangoJa\rangoja\Documentation\BDDs_cenario_positivo\BDD - Publicitario.png"/>
+                    <pic:cNvPicPr>
+                      <a:picLocks noChangeAspect="1" noChangeArrowheads="1"/>
+                    </pic:cNvPicPr>
+                  </pic:nvPicPr>
+                  <pic:blipFill>
+                    <a:blip r:embed="rId20">
+                      <a:extLst>
+                        <a:ext uri="{28A0092B-C50C-407E-A947-70E740481C1C}">
+                          <a14:useLocalDpi xmlns:a14="http://schemas.microsoft.com/office/drawing/2010/main" val="0"/>
+                        </a:ext>
+                      </a:extLst>
+                    </a:blip>
+                    <a:srcRect/>
+                    <a:stretch>
+                      <a:fillRect/>
+                    </a:stretch>
+                  </pic:blipFill>
+                  <pic:spPr bwMode="auto">
+                    <a:xfrm>
+                      <a:off x="0" y="0"/>
+                      <a:ext cx="3230361" cy="2452792"/>
+                    </a:xfrm>
+                    <a:prstGeom prst="rect">
+                      <a:avLst/>
+                    </a:prstGeom>
+                    <a:noFill/>
+                    <a:ln>
+                      <a:noFill/>
+                    </a:ln>
+                  </pic:spPr>
+                </pic:pic>
+              </a:graphicData>
+            </a:graphic>
+          </wp:inline>
+        </w:drawing>
+      </w:r>
+      <w:r>
+        <w:rPr>
+          <w:noProof/>
+        </w:rPr>
+        <w:lastRenderedPageBreak/>
+        <w:drawing>
+          <wp:inline distT="0" distB="0" distL="0" distR="0">
+            <wp:extent cx="3246634" cy="2465149"/>
+            <wp:effectExtent l="0" t="0" r="0" b="0"/>
+            <wp:docPr id="5" name="Imagem 5" descr="C:\WorkingCopy\RangoJa\rangoja\Documentation\BDDs_cenario_positivo\BDD - Estudante de Gastronomia.png"/>
+            <wp:cNvGraphicFramePr>
+              <a:graphicFrameLocks xmlns:a="http://schemas.openxmlformats.org/drawingml/2006/main" noChangeAspect="1"/>
+            </wp:cNvGraphicFramePr>
+            <a:graphic xmlns:a="http://schemas.openxmlformats.org/drawingml/2006/main">
+              <a:graphicData uri="http://schemas.openxmlformats.org/drawingml/2006/picture">
+                <pic:pic xmlns:pic="http://schemas.openxmlformats.org/drawingml/2006/picture">
+                  <pic:nvPicPr>
+                    <pic:cNvPr id="0" name="Picture 5" descr="C:\WorkingCopy\RangoJa\rangoja\Documentation\BDDs_cenario_positivo\BDD - Estudante de Gastronomia.png"/>
+                    <pic:cNvPicPr>
+                      <a:picLocks noChangeAspect="1" noChangeArrowheads="1"/>
+                    </pic:cNvPicPr>
+                  </pic:nvPicPr>
+                  <pic:blipFill>
+                    <a:blip r:embed="rId21">
+                      <a:extLst>
+                        <a:ext uri="{28A0092B-C50C-407E-A947-70E740481C1C}">
+                          <a14:useLocalDpi xmlns:a14="http://schemas.microsoft.com/office/drawing/2010/main" val="0"/>
+                        </a:ext>
+                      </a:extLst>
+                    </a:blip>
+                    <a:srcRect/>
+                    <a:stretch>
+                      <a:fillRect/>
+                    </a:stretch>
+                  </pic:blipFill>
+                  <pic:spPr bwMode="auto">
+                    <a:xfrm>
+                      <a:off x="0" y="0"/>
+                      <a:ext cx="3267451" cy="2480955"/>
+                    </a:xfrm>
+                    <a:prstGeom prst="rect">
+                      <a:avLst/>
+                    </a:prstGeom>
+                    <a:noFill/>
+                    <a:ln>
+                      <a:noFill/>
+                    </a:ln>
+                  </pic:spPr>
+                </pic:pic>
+              </a:graphicData>
+            </a:graphic>
+          </wp:inline>
+        </w:drawing>
+      </w:r>
+      <w:r>
+        <w:rPr>
+          <w:noProof/>
+        </w:rPr>
+        <w:drawing>
+          <wp:inline distT="0" distB="0" distL="0" distR="0">
+            <wp:extent cx="3226086" cy="2449547"/>
+            <wp:effectExtent l="0" t="0" r="0" b="8255"/>
+            <wp:docPr id="4" name="Imagem 4" descr="C:\WorkingCopy\RangoJa\rangoja\Documentation\BDDs_cenario_positivo\BDD - Estudante da Republica.png"/>
+            <wp:cNvGraphicFramePr>
+              <a:graphicFrameLocks xmlns:a="http://schemas.openxmlformats.org/drawingml/2006/main" noChangeAspect="1"/>
+            </wp:cNvGraphicFramePr>
+            <a:graphic xmlns:a="http://schemas.openxmlformats.org/drawingml/2006/main">
+              <a:graphicData uri="http://schemas.openxmlformats.org/drawingml/2006/picture">
+                <pic:pic xmlns:pic="http://schemas.openxmlformats.org/drawingml/2006/picture">
+                  <pic:nvPicPr>
+                    <pic:cNvPr id="0" name="Picture 4" descr="C:\WorkingCopy\RangoJa\rangoja\Documentation\BDDs_cenario_positivo\BDD - Estudante da Republica.png"/>
+                    <pic:cNvPicPr>
+                      <a:picLocks noChangeAspect="1" noChangeArrowheads="1"/>
+                    </pic:cNvPicPr>
+                  </pic:nvPicPr>
+                  <pic:blipFill>
+                    <a:blip r:embed="rId22">
+                      <a:extLst>
+                        <a:ext uri="{28A0092B-C50C-407E-A947-70E740481C1C}">
+                          <a14:useLocalDpi xmlns:a14="http://schemas.microsoft.com/office/drawing/2010/main" val="0"/>
+                        </a:ext>
+                      </a:extLst>
+                    </a:blip>
+                    <a:srcRect/>
+                    <a:stretch>
+                      <a:fillRect/>
+                    </a:stretch>
+                  </pic:blipFill>
+                  <pic:spPr bwMode="auto">
+                    <a:xfrm>
+                      <a:off x="0" y="0"/>
+                      <a:ext cx="3249914" cy="2467640"/>
+                    </a:xfrm>
+                    <a:prstGeom prst="rect">
+                      <a:avLst/>
+                    </a:prstGeom>
+                    <a:noFill/>
+                    <a:ln>
+                      <a:noFill/>
+                    </a:ln>
+                  </pic:spPr>
+                </pic:pic>
+              </a:graphicData>
+            </a:graphic>
+          </wp:inline>
+        </w:drawing>
+      </w:r>
+      <w:r>
+        <w:rPr>
+          <w:noProof/>
+        </w:rPr>
+        <w:drawing>
+          <wp:inline distT="0" distB="0" distL="0" distR="0">
+            <wp:extent cx="3254400" cy="2458800"/>
+            <wp:effectExtent l="0" t="0" r="3175" b="0"/>
+            <wp:docPr id="2" name="Imagem 2" descr="C:\WorkingCopy\RangoJa\rangoja\Documentation\BDDs_cenario_positivo\BDD - Estudante Atarefado.png"/>
+            <wp:cNvGraphicFramePr>
+              <a:graphicFrameLocks xmlns:a="http://schemas.openxmlformats.org/drawingml/2006/main" noChangeAspect="1"/>
+            </wp:cNvGraphicFramePr>
+            <a:graphic xmlns:a="http://schemas.openxmlformats.org/drawingml/2006/main">
+              <a:graphicData uri="http://schemas.openxmlformats.org/drawingml/2006/picture">
+                <pic:pic xmlns:pic="http://schemas.openxmlformats.org/drawingml/2006/picture">
+                  <pic:nvPicPr>
+                    <pic:cNvPr id="0" name="Picture 3" descr="C:\WorkingCopy\RangoJa\rangoja\Documentation\BDDs_cenario_positivo\BDD - Estudante Atarefado.png"/>
+                    <pic:cNvPicPr>
+                      <a:picLocks noChangeAspect="1" noChangeArrowheads="1"/>
+                    </pic:cNvPicPr>
+                  </pic:nvPicPr>
+                  <pic:blipFill>
+                    <a:blip r:embed="rId23">
+                      <a:extLst>
+                        <a:ext uri="{28A0092B-C50C-407E-A947-70E740481C1C}">
+                          <a14:useLocalDpi xmlns:a14="http://schemas.microsoft.com/office/drawing/2010/main" val="0"/>
+                        </a:ext>
+                      </a:extLst>
+                    </a:blip>
+                    <a:srcRect/>
+                    <a:stretch>
+                      <a:fillRect/>
+                    </a:stretch>
+                  </pic:blipFill>
+                  <pic:spPr bwMode="auto">
+                    <a:xfrm>
+                      <a:off x="0" y="0"/>
+                      <a:ext cx="3254400" cy="2458800"/>
+                    </a:xfrm>
+                    <a:prstGeom prst="rect">
+                      <a:avLst/>
+                    </a:prstGeom>
+                    <a:noFill/>
+                    <a:ln>
+                      <a:noFill/>
+                    </a:ln>
+                  </pic:spPr>
+                </pic:pic>
+              </a:graphicData>
+            </a:graphic>
+          </wp:inline>
+        </w:drawing>
+      </w:r>
+    </w:p>
+    <w:p>
+      <w:pPr>
+        <w:pBdr>
+          <w:top w:val="nil"/>
+          <w:left w:val="nil"/>
+          <w:bottom w:val="nil"/>
+          <w:right w:val="nil"/>
+          <w:between w:val="nil"/>
+        </w:pBdr>
+        <w:spacing w:line="480" w:lineRule="auto"/>
+        <w:ind w:left="0" w:hanging="2"/>
+        <w:jc w:val="both"/>
+      </w:pPr>
+      <w:r>
+        <w:lastRenderedPageBreak/>
+        <w:t>8.2 Cenários Negativos</w:t>
+      </w:r>
+    </w:p>
+    <w:p>
+      <w:pPr>
+        <w:pBdr>
+          <w:top w:val="nil"/>
+          <w:left w:val="nil"/>
+          <w:bottom w:val="nil"/>
+          <w:right w:val="nil"/>
+          <w:between w:val="nil"/>
+        </w:pBdr>
+        <w:spacing w:line="480" w:lineRule="auto"/>
+        <w:ind w:leftChars="0" w:left="0" w:firstLineChars="0" w:firstLine="0"/>
+        <w:jc w:val="center"/>
+        <w:rPr>
+          <w:highlight w:val="white"/>
+          <w:u w:val="single"/>
+        </w:rPr>
+      </w:pPr>
+      <w:r>
+        <w:rPr>
+          <w:noProof/>
+          <w:u w:val="single"/>
+        </w:rPr>
+        <w:drawing>
+          <wp:inline distT="0" distB="0" distL="0" distR="0">
+            <wp:extent cx="3243237" cy="2462569"/>
+            <wp:effectExtent l="0" t="0" r="0" b="0"/>
+            <wp:docPr id="13" name="Imagem 13" descr="C:\WorkingCopy\RangoJa\rangoja\Documentation\BDDs_cenario_negativo\BDD - Estudante de Gastronomia.png"/>
+            <wp:cNvGraphicFramePr>
+              <a:graphicFrameLocks xmlns:a="http://schemas.openxmlformats.org/drawingml/2006/main" noChangeAspect="1"/>
+            </wp:cNvGraphicFramePr>
+            <a:graphic xmlns:a="http://schemas.openxmlformats.org/drawingml/2006/main">
+              <a:graphicData uri="http://schemas.openxmlformats.org/drawingml/2006/picture">
+                <pic:pic xmlns:pic="http://schemas.openxmlformats.org/drawingml/2006/picture">
+                  <pic:nvPicPr>
+                    <pic:cNvPr id="0" name="Picture 9" descr="C:\WorkingCopy\RangoJa\rangoja\Documentation\BDDs_cenario_negativo\BDD - Estudante de Gastronomia.png"/>
+                    <pic:cNvPicPr>
+                      <a:picLocks noChangeAspect="1" noChangeArrowheads="1"/>
+                    </pic:cNvPicPr>
+                  </pic:nvPicPr>
+                  <pic:blipFill>
+                    <a:blip r:embed="rId24">
+                      <a:extLst>
+                        <a:ext uri="{28A0092B-C50C-407E-A947-70E740481C1C}">
+                          <a14:useLocalDpi xmlns:a14="http://schemas.microsoft.com/office/drawing/2010/main" val="0"/>
+                        </a:ext>
+                      </a:extLst>
+                    </a:blip>
+                    <a:srcRect/>
+                    <a:stretch>
+                      <a:fillRect/>
+                    </a:stretch>
+                  </pic:blipFill>
+                  <pic:spPr bwMode="auto">
+                    <a:xfrm>
+                      <a:off x="0" y="0"/>
+                      <a:ext cx="3268703" cy="2481905"/>
+                    </a:xfrm>
+                    <a:prstGeom prst="rect">
+                      <a:avLst/>
+                    </a:prstGeom>
+                    <a:noFill/>
+                    <a:ln>
+                      <a:noFill/>
+                    </a:ln>
+                  </pic:spPr>
+                </pic:pic>
+              </a:graphicData>
+            </a:graphic>
+          </wp:inline>
+        </w:drawing>
+      </w:r>
+      <w:r>
+        <w:rPr>
+          <w:noProof/>
+          <w:u w:val="single"/>
+        </w:rPr>
+        <w:drawing>
+          <wp:inline distT="0" distB="0" distL="0" distR="0">
+            <wp:extent cx="3274550" cy="2486346"/>
+            <wp:effectExtent l="0" t="0" r="2540" b="0"/>
+            <wp:docPr id="12" name="Imagem 12" descr="C:\WorkingCopy\RangoJa\rangoja\Documentation\BDDs_cenario_negativo\BDD - Estudante Atarefado.png"/>
+            <wp:cNvGraphicFramePr>
+              <a:graphicFrameLocks xmlns:a="http://schemas.openxmlformats.org/drawingml/2006/main" noChangeAspect="1"/>
+            </wp:cNvGraphicFramePr>
+            <a:graphic xmlns:a="http://schemas.openxmlformats.org/drawingml/2006/main">
+              <a:graphicData uri="http://schemas.openxmlformats.org/drawingml/2006/picture">
+                <pic:pic xmlns:pic="http://schemas.openxmlformats.org/drawingml/2006/picture">
+                  <pic:nvPicPr>
+                    <pic:cNvPr id="0" name="Picture 8" descr="C:\WorkingCopy\RangoJa\rangoja\Documentation\BDDs_cenario_negativo\BDD - Estudante Atarefado.png"/>
+                    <pic:cNvPicPr>
+                      <a:picLocks noChangeAspect="1" noChangeArrowheads="1"/>
+                    </pic:cNvPicPr>
+                  </pic:nvPicPr>
+                  <pic:blipFill>
+                    <a:blip r:embed="rId25">
+                      <a:extLst>
+                        <a:ext uri="{28A0092B-C50C-407E-A947-70E740481C1C}">
+                          <a14:useLocalDpi xmlns:a14="http://schemas.microsoft.com/office/drawing/2010/main" val="0"/>
+                        </a:ext>
+                      </a:extLst>
+                    </a:blip>
+                    <a:srcRect/>
+                    <a:stretch>
+                      <a:fillRect/>
+                    </a:stretch>
+                  </pic:blipFill>
+                  <pic:spPr bwMode="auto">
+                    <a:xfrm>
+                      <a:off x="0" y="0"/>
+                      <a:ext cx="3286480" cy="2495404"/>
+                    </a:xfrm>
+                    <a:prstGeom prst="rect">
+                      <a:avLst/>
+                    </a:prstGeom>
+                    <a:noFill/>
+                    <a:ln>
+                      <a:noFill/>
+                    </a:ln>
+                  </pic:spPr>
+                </pic:pic>
+              </a:graphicData>
+            </a:graphic>
+          </wp:inline>
+        </w:drawing>
+      </w:r>
     </w:p>
     <w:sectPr>
-      <w:headerReference w:type="default" r:id="rId19"/>
-      <w:footerReference w:type="default" r:id="rId20"/>
+      <w:headerReference w:type="default" r:id="rId26"/>
+      <w:footerReference w:type="default" r:id="rId27"/>
       <w:pgSz w:w="12240" w:h="15840"/>
       <w:pgMar w:top="1440" w:right="1440" w:bottom="1440" w:left="1440" w:header="720" w:footer="720" w:gutter="0"/>
       <w:pgNumType w:start="1"/>
@@ -6050,7 +6297,7 @@
 </file>
 
 <file path=word/endnotes.xml><?xml version="1.0" encoding="utf-8"?>
-<w:endnotes xmlns:wpc="http://schemas.microsoft.com/office/word/2010/wordprocessingCanvas" xmlns:mc="http://schemas.openxmlformats.org/markup-compatibility/2006" xmlns:o="urn:schemas-microsoft-com:office:office" xmlns:r="http://schemas.openxmlformats.org/officeDocument/2006/relationships" xmlns:m="http://schemas.openxmlformats.org/officeDocument/2006/math" xmlns:v="urn:schemas-microsoft-com:vml" xmlns:wp14="http://schemas.microsoft.com/office/word/2010/wordprocessingDrawing" xmlns:wp="http://schemas.openxmlformats.org/drawingml/2006/wordprocessingDrawing" xmlns:w10="urn:schemas-microsoft-com:office:word" xmlns:w="http://schemas.openxmlformats.org/wordprocessingml/2006/main" xmlns:w14="http://schemas.microsoft.com/office/word/2010/wordml" xmlns:w15="http://schemas.microsoft.com/office/word/2012/wordml" xmlns:wpg="http://schemas.microsoft.com/office/word/2010/wordprocessingGroup" xmlns:wpi="http://schemas.microsoft.com/office/word/2010/wordprocessingInk" xmlns:wne="http://schemas.microsoft.com/office/word/2006/wordml" xmlns:wps="http://schemas.microsoft.com/office/word/2010/wordprocessingShape" mc:Ignorable="w14 w15 wp14">
+<w:endnotes xmlns:wpc="http://schemas.microsoft.com/office/word/2010/wordprocessingCanvas" xmlns:cx="http://schemas.microsoft.com/office/drawing/2014/chartex" xmlns:cx1="http://schemas.microsoft.com/office/drawing/2015/9/8/chartex" xmlns:cx2="http://schemas.microsoft.com/office/drawing/2015/10/21/chartex" xmlns:cx3="http://schemas.microsoft.com/office/drawing/2016/5/9/chartex" xmlns:cx4="http://schemas.microsoft.com/office/drawing/2016/5/10/chartex" xmlns:cx5="http://schemas.microsoft.com/office/drawing/2016/5/11/chartex" xmlns:cx6="http://schemas.microsoft.com/office/drawing/2016/5/12/chartex" xmlns:cx7="http://schemas.microsoft.com/office/drawing/2016/5/13/chartex" xmlns:cx8="http://schemas.microsoft.com/office/drawing/2016/5/14/chartex" xmlns:mc="http://schemas.openxmlformats.org/markup-compatibility/2006" xmlns:aink="http://schemas.microsoft.com/office/drawing/2016/ink" xmlns:am3d="http://schemas.microsoft.com/office/drawing/2017/model3d" xmlns:o="urn:schemas-microsoft-com:office:office" xmlns:r="http://schemas.openxmlformats.org/officeDocument/2006/relationships" xmlns:m="http://schemas.openxmlformats.org/officeDocument/2006/math" xmlns:v="urn:schemas-microsoft-com:vml" xmlns:wp14="http://schemas.microsoft.com/office/word/2010/wordprocessingDrawing" xmlns:wp="http://schemas.openxmlformats.org/drawingml/2006/wordprocessingDrawing" xmlns:w10="urn:schemas-microsoft-com:office:word" xmlns:w="http://schemas.openxmlformats.org/wordprocessingml/2006/main" xmlns:w14="http://schemas.microsoft.com/office/word/2010/wordml" xmlns:w15="http://schemas.microsoft.com/office/word/2012/wordml" xmlns:w16cid="http://schemas.microsoft.com/office/word/2016/wordml/cid" xmlns:w16se="http://schemas.microsoft.com/office/word/2015/wordml/symex" xmlns:wpg="http://schemas.microsoft.com/office/word/2010/wordprocessingGroup" xmlns:wpi="http://schemas.microsoft.com/office/word/2010/wordprocessingInk" xmlns:wne="http://schemas.microsoft.com/office/word/2006/wordml" xmlns:wps="http://schemas.microsoft.com/office/word/2010/wordprocessingShape" mc:Ignorable="w14 w15 w16se w16cid wp14">
   <w:endnote w:type="separator" w:id="-1">
     <w:p>
       <w:pPr>
@@ -6077,7 +6324,7 @@
 </file>
 
 <file path=word/footer1.xml><?xml version="1.0" encoding="utf-8"?>
-<w:ftr xmlns:wpc="http://schemas.microsoft.com/office/word/2010/wordprocessingCanvas" xmlns:mc="http://schemas.openxmlformats.org/markup-compatibility/2006" xmlns:o="urn:schemas-microsoft-com:office:office" xmlns:r="http://schemas.openxmlformats.org/officeDocument/2006/relationships" xmlns:m="http://schemas.openxmlformats.org/officeDocument/2006/math" xmlns:v="urn:schemas-microsoft-com:vml" xmlns:wp14="http://schemas.microsoft.com/office/word/2010/wordprocessingDrawing" xmlns:wp="http://schemas.openxmlformats.org/drawingml/2006/wordprocessingDrawing" xmlns:w10="urn:schemas-microsoft-com:office:word" xmlns:w="http://schemas.openxmlformats.org/wordprocessingml/2006/main" xmlns:w14="http://schemas.microsoft.com/office/word/2010/wordml" xmlns:w15="http://schemas.microsoft.com/office/word/2012/wordml" xmlns:wpg="http://schemas.microsoft.com/office/word/2010/wordprocessingGroup" xmlns:wpi="http://schemas.microsoft.com/office/word/2010/wordprocessingInk" xmlns:wne="http://schemas.microsoft.com/office/word/2006/wordml" xmlns:wps="http://schemas.microsoft.com/office/word/2010/wordprocessingShape" mc:Ignorable="w14 w15 wp14">
+<w:ftr xmlns:wpc="http://schemas.microsoft.com/office/word/2010/wordprocessingCanvas" xmlns:cx="http://schemas.microsoft.com/office/drawing/2014/chartex" xmlns:cx1="http://schemas.microsoft.com/office/drawing/2015/9/8/chartex" xmlns:cx2="http://schemas.microsoft.com/office/drawing/2015/10/21/chartex" xmlns:cx3="http://schemas.microsoft.com/office/drawing/2016/5/9/chartex" xmlns:cx4="http://schemas.microsoft.com/office/drawing/2016/5/10/chartex" xmlns:cx5="http://schemas.microsoft.com/office/drawing/2016/5/11/chartex" xmlns:cx6="http://schemas.microsoft.com/office/drawing/2016/5/12/chartex" xmlns:cx7="http://schemas.microsoft.com/office/drawing/2016/5/13/chartex" xmlns:cx8="http://schemas.microsoft.com/office/drawing/2016/5/14/chartex" xmlns:mc="http://schemas.openxmlformats.org/markup-compatibility/2006" xmlns:aink="http://schemas.microsoft.com/office/drawing/2016/ink" xmlns:am3d="http://schemas.microsoft.com/office/drawing/2017/model3d" xmlns:o="urn:schemas-microsoft-com:office:office" xmlns:r="http://schemas.openxmlformats.org/officeDocument/2006/relationships" xmlns:m="http://schemas.openxmlformats.org/officeDocument/2006/math" xmlns:v="urn:schemas-microsoft-com:vml" xmlns:wp14="http://schemas.microsoft.com/office/word/2010/wordprocessingDrawing" xmlns:wp="http://schemas.openxmlformats.org/drawingml/2006/wordprocessingDrawing" xmlns:w10="urn:schemas-microsoft-com:office:word" xmlns:w="http://schemas.openxmlformats.org/wordprocessingml/2006/main" xmlns:w14="http://schemas.microsoft.com/office/word/2010/wordml" xmlns:w15="http://schemas.microsoft.com/office/word/2012/wordml" xmlns:w16cid="http://schemas.microsoft.com/office/word/2016/wordml/cid" xmlns:w16se="http://schemas.microsoft.com/office/word/2015/wordml/symex" xmlns:wpg="http://schemas.microsoft.com/office/word/2010/wordprocessingGroup" xmlns:wpi="http://schemas.microsoft.com/office/word/2010/wordprocessingInk" xmlns:wne="http://schemas.microsoft.com/office/word/2006/wordml" xmlns:wps="http://schemas.microsoft.com/office/word/2010/wordprocessingShape" mc:Ignorable="w14 w15 w16se w16cid wp14">
   <w:p>
     <w:pPr>
       <w:pBdr>
@@ -6098,7 +6345,7 @@
 </file>
 
 <file path=word/footnotes.xml><?xml version="1.0" encoding="utf-8"?>
-<w:footnotes xmlns:wpc="http://schemas.microsoft.com/office/word/2010/wordprocessingCanvas" xmlns:mc="http://schemas.openxmlformats.org/markup-compatibility/2006" xmlns:o="urn:schemas-microsoft-com:office:office" xmlns:r="http://schemas.openxmlformats.org/officeDocument/2006/relationships" xmlns:m="http://schemas.openxmlformats.org/officeDocument/2006/math" xmlns:v="urn:schemas-microsoft-com:vml" xmlns:wp14="http://schemas.microsoft.com/office/word/2010/wordprocessingDrawing" xmlns:wp="http://schemas.openxmlformats.org/drawingml/2006/wordprocessingDrawing" xmlns:w10="urn:schemas-microsoft-com:office:word" xmlns:w="http://schemas.openxmlformats.org/wordprocessingml/2006/main" xmlns:w14="http://schemas.microsoft.com/office/word/2010/wordml" xmlns:w15="http://schemas.microsoft.com/office/word/2012/wordml" xmlns:wpg="http://schemas.microsoft.com/office/word/2010/wordprocessingGroup" xmlns:wpi="http://schemas.microsoft.com/office/word/2010/wordprocessingInk" xmlns:wne="http://schemas.microsoft.com/office/word/2006/wordml" xmlns:wps="http://schemas.microsoft.com/office/word/2010/wordprocessingShape" mc:Ignorable="w14 w15 wp14">
+<w:footnotes xmlns:wpc="http://schemas.microsoft.com/office/word/2010/wordprocessingCanvas" xmlns:cx="http://schemas.microsoft.com/office/drawing/2014/chartex" xmlns:cx1="http://schemas.microsoft.com/office/drawing/2015/9/8/chartex" xmlns:cx2="http://schemas.microsoft.com/office/drawing/2015/10/21/chartex" xmlns:cx3="http://schemas.microsoft.com/office/drawing/2016/5/9/chartex" xmlns:cx4="http://schemas.microsoft.com/office/drawing/2016/5/10/chartex" xmlns:cx5="http://schemas.microsoft.com/office/drawing/2016/5/11/chartex" xmlns:cx6="http://schemas.microsoft.com/office/drawing/2016/5/12/chartex" xmlns:cx7="http://schemas.microsoft.com/office/drawing/2016/5/13/chartex" xmlns:cx8="http://schemas.microsoft.com/office/drawing/2016/5/14/chartex" xmlns:mc="http://schemas.openxmlformats.org/markup-compatibility/2006" xmlns:aink="http://schemas.microsoft.com/office/drawing/2016/ink" xmlns:am3d="http://schemas.microsoft.com/office/drawing/2017/model3d" xmlns:o="urn:schemas-microsoft-com:office:office" xmlns:r="http://schemas.openxmlformats.org/officeDocument/2006/relationships" xmlns:m="http://schemas.openxmlformats.org/officeDocument/2006/math" xmlns:v="urn:schemas-microsoft-com:vml" xmlns:wp14="http://schemas.microsoft.com/office/word/2010/wordprocessingDrawing" xmlns:wp="http://schemas.openxmlformats.org/drawingml/2006/wordprocessingDrawing" xmlns:w10="urn:schemas-microsoft-com:office:word" xmlns:w="http://schemas.openxmlformats.org/wordprocessingml/2006/main" xmlns:w14="http://schemas.microsoft.com/office/word/2010/wordml" xmlns:w15="http://schemas.microsoft.com/office/word/2012/wordml" xmlns:w16cid="http://schemas.microsoft.com/office/word/2016/wordml/cid" xmlns:w16se="http://schemas.microsoft.com/office/word/2015/wordml/symex" xmlns:wpg="http://schemas.microsoft.com/office/word/2010/wordprocessingGroup" xmlns:wpi="http://schemas.microsoft.com/office/word/2010/wordprocessingInk" xmlns:wne="http://schemas.microsoft.com/office/word/2006/wordml" xmlns:wps="http://schemas.microsoft.com/office/word/2010/wordprocessingShape" mc:Ignorable="w14 w15 w16se w16cid wp14">
   <w:footnote w:type="separator" w:id="-1">
     <w:p>
       <w:pPr>
@@ -6125,7 +6372,7 @@
 </file>
 
 <file path=word/header1.xml><?xml version="1.0" encoding="utf-8"?>
-<w:hdr xmlns:wpc="http://schemas.microsoft.com/office/word/2010/wordprocessingCanvas" xmlns:mc="http://schemas.openxmlformats.org/markup-compatibility/2006" xmlns:o="urn:schemas-microsoft-com:office:office" xmlns:r="http://schemas.openxmlformats.org/officeDocument/2006/relationships" xmlns:m="http://schemas.openxmlformats.org/officeDocument/2006/math" xmlns:v="urn:schemas-microsoft-com:vml" xmlns:wp14="http://schemas.microsoft.com/office/word/2010/wordprocessingDrawing" xmlns:wp="http://schemas.openxmlformats.org/drawingml/2006/wordprocessingDrawing" xmlns:w10="urn:schemas-microsoft-com:office:word" xmlns:w="http://schemas.openxmlformats.org/wordprocessingml/2006/main" xmlns:w14="http://schemas.microsoft.com/office/word/2010/wordml" xmlns:w15="http://schemas.microsoft.com/office/word/2012/wordml" xmlns:wpg="http://schemas.microsoft.com/office/word/2010/wordprocessingGroup" xmlns:wpi="http://schemas.microsoft.com/office/word/2010/wordprocessingInk" xmlns:wne="http://schemas.microsoft.com/office/word/2006/wordml" xmlns:wps="http://schemas.microsoft.com/office/word/2010/wordprocessingShape" mc:Ignorable="w14 w15 wp14">
+<w:hdr xmlns:wpc="http://schemas.microsoft.com/office/word/2010/wordprocessingCanvas" xmlns:cx="http://schemas.microsoft.com/office/drawing/2014/chartex" xmlns:cx1="http://schemas.microsoft.com/office/drawing/2015/9/8/chartex" xmlns:cx2="http://schemas.microsoft.com/office/drawing/2015/10/21/chartex" xmlns:cx3="http://schemas.microsoft.com/office/drawing/2016/5/9/chartex" xmlns:cx4="http://schemas.microsoft.com/office/drawing/2016/5/10/chartex" xmlns:cx5="http://schemas.microsoft.com/office/drawing/2016/5/11/chartex" xmlns:cx6="http://schemas.microsoft.com/office/drawing/2016/5/12/chartex" xmlns:cx7="http://schemas.microsoft.com/office/drawing/2016/5/13/chartex" xmlns:cx8="http://schemas.microsoft.com/office/drawing/2016/5/14/chartex" xmlns:mc="http://schemas.openxmlformats.org/markup-compatibility/2006" xmlns:aink="http://schemas.microsoft.com/office/drawing/2016/ink" xmlns:am3d="http://schemas.microsoft.com/office/drawing/2017/model3d" xmlns:o="urn:schemas-microsoft-com:office:office" xmlns:r="http://schemas.openxmlformats.org/officeDocument/2006/relationships" xmlns:m="http://schemas.openxmlformats.org/officeDocument/2006/math" xmlns:v="urn:schemas-microsoft-com:vml" xmlns:wp14="http://schemas.microsoft.com/office/word/2010/wordprocessingDrawing" xmlns:wp="http://schemas.openxmlformats.org/drawingml/2006/wordprocessingDrawing" xmlns:w10="urn:schemas-microsoft-com:office:word" xmlns:w="http://schemas.openxmlformats.org/wordprocessingml/2006/main" xmlns:w14="http://schemas.microsoft.com/office/word/2010/wordml" xmlns:w15="http://schemas.microsoft.com/office/word/2012/wordml" xmlns:w16cid="http://schemas.microsoft.com/office/word/2016/wordml/cid" xmlns:w16se="http://schemas.microsoft.com/office/word/2015/wordml/symex" xmlns:wpg="http://schemas.microsoft.com/office/word/2010/wordprocessingGroup" xmlns:wpi="http://schemas.microsoft.com/office/word/2010/wordprocessingInk" xmlns:wne="http://schemas.microsoft.com/office/word/2006/wordml" xmlns:wps="http://schemas.microsoft.com/office/word/2010/wordprocessingShape" mc:Ignorable="w14 w15 w16se w16cid wp14">
   <w:p>
     <w:pPr>
       <w:pBdr>
@@ -6173,7 +6420,7 @@
 </file>
 
 <file path=word/numbering.xml><?xml version="1.0" encoding="utf-8"?>
-<w:numbering xmlns:wpc="http://schemas.microsoft.com/office/word/2010/wordprocessingCanvas" xmlns:mc="http://schemas.openxmlformats.org/markup-compatibility/2006" xmlns:o="urn:schemas-microsoft-com:office:office" xmlns:r="http://schemas.openxmlformats.org/officeDocument/2006/relationships" xmlns:m="http://schemas.openxmlformats.org/officeDocument/2006/math" xmlns:v="urn:schemas-microsoft-com:vml" xmlns:wp14="http://schemas.microsoft.com/office/word/2010/wordprocessingDrawing" xmlns:wp="http://schemas.openxmlformats.org/drawingml/2006/wordprocessingDrawing" xmlns:w10="urn:schemas-microsoft-com:office:word" xmlns:w="http://schemas.openxmlformats.org/wordprocessingml/2006/main" xmlns:w14="http://schemas.microsoft.com/office/word/2010/wordml" xmlns:w15="http://schemas.microsoft.com/office/word/2012/wordml" xmlns:wpg="http://schemas.microsoft.com/office/word/2010/wordprocessingGroup" xmlns:wpi="http://schemas.microsoft.com/office/word/2010/wordprocessingInk" xmlns:wne="http://schemas.microsoft.com/office/word/2006/wordml" xmlns:wps="http://schemas.microsoft.com/office/word/2010/wordprocessingShape" mc:Ignorable="w14 w15 wp14">
+<w:numbering xmlns:wpc="http://schemas.microsoft.com/office/word/2010/wordprocessingCanvas" xmlns:cx="http://schemas.microsoft.com/office/drawing/2014/chartex" xmlns:cx1="http://schemas.microsoft.com/office/drawing/2015/9/8/chartex" xmlns:cx2="http://schemas.microsoft.com/office/drawing/2015/10/21/chartex" xmlns:cx3="http://schemas.microsoft.com/office/drawing/2016/5/9/chartex" xmlns:cx4="http://schemas.microsoft.com/office/drawing/2016/5/10/chartex" xmlns:cx5="http://schemas.microsoft.com/office/drawing/2016/5/11/chartex" xmlns:cx6="http://schemas.microsoft.com/office/drawing/2016/5/12/chartex" xmlns:cx7="http://schemas.microsoft.com/office/drawing/2016/5/13/chartex" xmlns:cx8="http://schemas.microsoft.com/office/drawing/2016/5/14/chartex" xmlns:mc="http://schemas.openxmlformats.org/markup-compatibility/2006" xmlns:aink="http://schemas.microsoft.com/office/drawing/2016/ink" xmlns:am3d="http://schemas.microsoft.com/office/drawing/2017/model3d" xmlns:o="urn:schemas-microsoft-com:office:office" xmlns:r="http://schemas.openxmlformats.org/officeDocument/2006/relationships" xmlns:m="http://schemas.openxmlformats.org/officeDocument/2006/math" xmlns:v="urn:schemas-microsoft-com:vml" xmlns:wp14="http://schemas.microsoft.com/office/word/2010/wordprocessingDrawing" xmlns:wp="http://schemas.openxmlformats.org/drawingml/2006/wordprocessingDrawing" xmlns:w10="urn:schemas-microsoft-com:office:word" xmlns:w="http://schemas.openxmlformats.org/wordprocessingml/2006/main" xmlns:w14="http://schemas.microsoft.com/office/word/2010/wordml" xmlns:w15="http://schemas.microsoft.com/office/word/2012/wordml" xmlns:w16cid="http://schemas.microsoft.com/office/word/2016/wordml/cid" xmlns:w16se="http://schemas.microsoft.com/office/word/2015/wordml/symex" xmlns:wpg="http://schemas.microsoft.com/office/word/2010/wordprocessingGroup" xmlns:wpi="http://schemas.microsoft.com/office/word/2010/wordprocessingInk" xmlns:wne="http://schemas.microsoft.com/office/word/2006/wordml" xmlns:wps="http://schemas.microsoft.com/office/word/2010/wordprocessingShape" mc:Ignorable="w14 w15 w16se w16cid wp14">
   <w:abstractNum w:abstractNumId="0" w15:restartNumberingAfterBreak="0">
     <w:nsid w:val="39AE143C"/>
     <w:multiLevelType w:val="hybridMultilevel"/>
@@ -6759,7 +7006,7 @@
 </file>
 
 <file path=word/styles.xml><?xml version="1.0" encoding="utf-8"?>
-<w:styles xmlns:mc="http://schemas.openxmlformats.org/markup-compatibility/2006" xmlns:r="http://schemas.openxmlformats.org/officeDocument/2006/relationships" xmlns:w="http://schemas.openxmlformats.org/wordprocessingml/2006/main" xmlns:w14="http://schemas.microsoft.com/office/word/2010/wordml" xmlns:w15="http://schemas.microsoft.com/office/word/2012/wordml" mc:Ignorable="w14 w15">
+<w:styles xmlns:mc="http://schemas.openxmlformats.org/markup-compatibility/2006" xmlns:r="http://schemas.openxmlformats.org/officeDocument/2006/relationships" xmlns:w="http://schemas.openxmlformats.org/wordprocessingml/2006/main" xmlns:w14="http://schemas.microsoft.com/office/word/2010/wordml" xmlns:w15="http://schemas.microsoft.com/office/word/2012/wordml" xmlns:w16cid="http://schemas.microsoft.com/office/word/2016/wordml/cid" xmlns:w16se="http://schemas.microsoft.com/office/word/2015/wordml/symex" mc:Ignorable="w14 w15 w16se w16cid">
   <w:docDefaults>
     <w:rPrDefault>
       <w:rPr>
@@ -6776,7 +7023,7 @@
       </w:pPr>
     </w:pPrDefault>
   </w:docDefaults>
-  <w:latentStyles w:defLockedState="0" w:defUIPriority="99" w:defSemiHidden="0" w:defUnhideWhenUsed="0" w:defQFormat="0" w:count="371">
+  <w:latentStyles w:defLockedState="0" w:defUIPriority="99" w:defSemiHidden="0" w:defUnhideWhenUsed="0" w:defQFormat="0" w:count="375">
     <w:lsdException w:name="Normal" w:uiPriority="0" w:qFormat="1"/>
     <w:lsdException w:name="heading 1" w:uiPriority="9" w:qFormat="1"/>
     <w:lsdException w:name="heading 2" w:semiHidden="1" w:uiPriority="9" w:unhideWhenUsed="1" w:qFormat="1"/>
@@ -6882,7 +7129,6 @@
     <w:lsdException w:name="HTML Sample" w:semiHidden="1" w:unhideWhenUsed="1"/>
     <w:lsdException w:name="HTML Typewriter" w:semiHidden="1" w:unhideWhenUsed="1"/>
     <w:lsdException w:name="HTML Variable" w:semiHidden="1" w:unhideWhenUsed="1"/>
-    <w:lsdException w:name="Normal Table" w:semiHidden="1" w:unhideWhenUsed="1"/>
     <w:lsdException w:name="annotation subject" w:semiHidden="1" w:unhideWhenUsed="1"/>
     <w:lsdException w:name="No List" w:semiHidden="1" w:unhideWhenUsed="1"/>
     <w:lsdException w:name="Outline List 1" w:semiHidden="1" w:unhideWhenUsed="1"/>
@@ -6926,10 +7172,8 @@
     <w:lsdException w:name="Table Elegant" w:semiHidden="1" w:unhideWhenUsed="1"/>
     <w:lsdException w:name="Table Professional" w:semiHidden="1" w:unhideWhenUsed="1"/>
     <w:lsdException w:name="Table Subtle 1" w:semiHidden="1" w:unhideWhenUsed="1"/>
-    <w:lsdException w:name="Table Subtle 2" w:semiHidden="1" w:unhideWhenUsed="1"/>
     <w:lsdException w:name="Table Web 1" w:semiHidden="1" w:unhideWhenUsed="1"/>
     <w:lsdException w:name="Table Web 2" w:semiHidden="1" w:unhideWhenUsed="1"/>
-    <w:lsdException w:name="Table Web 3" w:semiHidden="1" w:unhideWhenUsed="1"/>
     <w:lsdException w:name="Balloon Text" w:semiHidden="1" w:unhideWhenUsed="1"/>
     <w:lsdException w:name="Table Grid" w:uiPriority="39"/>
     <w:lsdException w:name="Table Theme" w:semiHidden="1" w:unhideWhenUsed="1"/>
@@ -7148,6 +7392,10 @@
     <w:lsdException w:name="List Table 5 Dark Accent 6" w:uiPriority="50"/>
     <w:lsdException w:name="List Table 6 Colorful Accent 6" w:uiPriority="51"/>
     <w:lsdException w:name="List Table 7 Colorful Accent 6" w:uiPriority="52"/>
+    <w:lsdException w:name="Mention" w:semiHidden="1" w:unhideWhenUsed="1"/>
+    <w:lsdException w:name="Smart Hyperlink" w:semiHidden="1" w:unhideWhenUsed="1"/>
+    <w:lsdException w:name="Hashtag" w:semiHidden="1" w:unhideWhenUsed="1"/>
+    <w:lsdException w:name="Unresolved Mention" w:semiHidden="1" w:unhideWhenUsed="1"/>
   </w:latentStyles>
   <w:style w:type="paragraph" w:default="1" w:styleId="Normal">
     <w:name w:val="Normal"/>

</xml_diff>

<commit_message>
Docx atualizado com os reporte dos testes de App baseado nos BDD's
</commit_message>
<xml_diff>
--- a/Documentation/Projeto_RangoJa.docx
+++ b/Documentation/Projeto_RangoJa.docx
@@ -3754,7 +3754,7 @@
           <w:noProof/>
         </w:rPr>
         <w:drawing>
-          <wp:inline distT="0" distB="0" distL="0" distR="0" wp14:anchorId="21E05559" wp14:editId="75CF025E">
+          <wp:inline distT="0" distB="0" distL="0" distR="0" wp14:anchorId="31C12CB2" wp14:editId="5ADC7072">
             <wp:extent cx="3848100" cy="7277100"/>
             <wp:effectExtent l="0" t="0" r="0" b="0"/>
             <wp:docPr id="3" name="Imagem 3"/>
@@ -3769,7 +3769,7 @@
                     <pic:cNvPicPr/>
                   </pic:nvPicPr>
                   <pic:blipFill>
-                    <a:blip r:embed="rId8"/>
+                    <a:blip r:embed="rId9"/>
                     <a:stretch>
                       <a:fillRect/>
                     </a:stretch>
@@ -3813,7 +3813,7 @@
         </w:rPr>
         <w:lastRenderedPageBreak/>
         <w:drawing>
-          <wp:anchor distT="114300" distB="114300" distL="114300" distR="114300" simplePos="0" relativeHeight="251664384" behindDoc="1" locked="0" layoutInCell="1" hidden="0" allowOverlap="1" wp14:anchorId="76622DA1" wp14:editId="2F7D79EB">
+          <wp:anchor distT="114300" distB="114300" distL="114300" distR="114300" simplePos="0" relativeHeight="251664384" behindDoc="1" locked="0" layoutInCell="1" hidden="0" allowOverlap="1" wp14:anchorId="55D29FB4" wp14:editId="0C459183">
             <wp:simplePos x="0" y="0"/>
             <wp:positionH relativeFrom="column">
               <wp:posOffset>628650</wp:posOffset>
@@ -3834,7 +3834,7 @@
                     <pic:cNvPicPr preferRelativeResize="0"/>
                   </pic:nvPicPr>
                   <pic:blipFill>
-                    <a:blip r:embed="rId9"/>
+                    <a:blip r:embed="rId10"/>
                     <a:srcRect/>
                     <a:stretch>
                       <a:fillRect/>
@@ -3867,7 +3867,7 @@
           <w:noProof/>
         </w:rPr>
         <w:drawing>
-          <wp:anchor distT="114300" distB="114300" distL="114300" distR="114300" simplePos="0" relativeHeight="251666432" behindDoc="0" locked="0" layoutInCell="1" hidden="0" allowOverlap="1" wp14:anchorId="0F66F127" wp14:editId="7B3E19C4">
+          <wp:anchor distT="114300" distB="114300" distL="114300" distR="114300" simplePos="0" relativeHeight="251666432" behindDoc="0" locked="0" layoutInCell="1" hidden="0" allowOverlap="1" wp14:anchorId="63EC0F40" wp14:editId="72120115">
             <wp:simplePos x="0" y="0"/>
             <wp:positionH relativeFrom="column">
               <wp:posOffset>3143250</wp:posOffset>
@@ -3888,7 +3888,7 @@
                     <pic:cNvPicPr preferRelativeResize="0"/>
                   </pic:nvPicPr>
                   <pic:blipFill>
-                    <a:blip r:embed="rId10"/>
+                    <a:blip r:embed="rId11"/>
                     <a:srcRect/>
                     <a:stretch>
                       <a:fillRect/>
@@ -3927,56 +3927,10 @@
           <w:noProof/>
         </w:rPr>
         <w:drawing>
-          <wp:inline distT="0" distB="0" distL="0" distR="0" wp14:anchorId="56D8F74F" wp14:editId="5C94872F">
+          <wp:inline distT="0" distB="0" distL="0" distR="0" wp14:anchorId="37C085FB" wp14:editId="6FE0B1B1">
             <wp:extent cx="2085953" cy="3979434"/>
             <wp:effectExtent l="0" t="0" r="0" b="2540"/>
             <wp:docPr id="7" name="Imagem 7"/>
-            <wp:cNvGraphicFramePr>
-              <a:graphicFrameLocks xmlns:a="http://schemas.openxmlformats.org/drawingml/2006/main" noChangeAspect="1"/>
-            </wp:cNvGraphicFramePr>
-            <a:graphic xmlns:a="http://schemas.openxmlformats.org/drawingml/2006/main">
-              <a:graphicData uri="http://schemas.openxmlformats.org/drawingml/2006/picture">
-                <pic:pic xmlns:pic="http://schemas.openxmlformats.org/drawingml/2006/picture">
-                  <pic:nvPicPr>
-                    <pic:cNvPr id="1" name=""/>
-                    <pic:cNvPicPr/>
-                  </pic:nvPicPr>
-                  <pic:blipFill>
-                    <a:blip r:embed="rId11"/>
-                    <a:stretch>
-                      <a:fillRect/>
-                    </a:stretch>
-                  </pic:blipFill>
-                  <pic:spPr>
-                    <a:xfrm>
-                      <a:off x="0" y="0"/>
-                      <a:ext cx="2096249" cy="3999076"/>
-                    </a:xfrm>
-                    <a:prstGeom prst="rect">
-                      <a:avLst/>
-                    </a:prstGeom>
-                  </pic:spPr>
-                </pic:pic>
-              </a:graphicData>
-            </a:graphic>
-          </wp:inline>
-        </w:drawing>
-      </w:r>
-      <w:r>
-        <w:rPr>
-          <w:color w:val="000000"/>
-        </w:rPr>
-        <w:t xml:space="preserve">                 </w:t>
-      </w:r>
-      <w:r>
-        <w:rPr>
-          <w:noProof/>
-        </w:rPr>
-        <w:drawing>
-          <wp:inline distT="0" distB="0" distL="0" distR="0" wp14:anchorId="49130F15" wp14:editId="7B367FE0">
-            <wp:extent cx="2096770" cy="4015760"/>
-            <wp:effectExtent l="0" t="0" r="0" b="3810"/>
-            <wp:docPr id="8" name="Imagem 8"/>
             <wp:cNvGraphicFramePr>
               <a:graphicFrameLocks xmlns:a="http://schemas.openxmlformats.org/drawingml/2006/main" noChangeAspect="1"/>
             </wp:cNvGraphicFramePr>
@@ -3996,6 +3950,52 @@
                   <pic:spPr>
                     <a:xfrm>
                       <a:off x="0" y="0"/>
+                      <a:ext cx="2096249" cy="3999076"/>
+                    </a:xfrm>
+                    <a:prstGeom prst="rect">
+                      <a:avLst/>
+                    </a:prstGeom>
+                  </pic:spPr>
+                </pic:pic>
+              </a:graphicData>
+            </a:graphic>
+          </wp:inline>
+        </w:drawing>
+      </w:r>
+      <w:r>
+        <w:rPr>
+          <w:color w:val="000000"/>
+        </w:rPr>
+        <w:t xml:space="preserve">                 </w:t>
+      </w:r>
+      <w:r>
+        <w:rPr>
+          <w:noProof/>
+        </w:rPr>
+        <w:drawing>
+          <wp:inline distT="0" distB="0" distL="0" distR="0" wp14:anchorId="1A0DC665" wp14:editId="1D80C42B">
+            <wp:extent cx="2096770" cy="4015760"/>
+            <wp:effectExtent l="0" t="0" r="0" b="3810"/>
+            <wp:docPr id="8" name="Imagem 8"/>
+            <wp:cNvGraphicFramePr>
+              <a:graphicFrameLocks xmlns:a="http://schemas.openxmlformats.org/drawingml/2006/main" noChangeAspect="1"/>
+            </wp:cNvGraphicFramePr>
+            <a:graphic xmlns:a="http://schemas.openxmlformats.org/drawingml/2006/main">
+              <a:graphicData uri="http://schemas.openxmlformats.org/drawingml/2006/picture">
+                <pic:pic xmlns:pic="http://schemas.openxmlformats.org/drawingml/2006/picture">
+                  <pic:nvPicPr>
+                    <pic:cNvPr id="1" name=""/>
+                    <pic:cNvPicPr/>
+                  </pic:nvPicPr>
+                  <pic:blipFill>
+                    <a:blip r:embed="rId13"/>
+                    <a:stretch>
+                      <a:fillRect/>
+                    </a:stretch>
+                  </pic:blipFill>
+                  <pic:spPr>
+                    <a:xfrm>
+                      <a:off x="0" y="0"/>
                       <a:ext cx="2108323" cy="4037887"/>
                     </a:xfrm>
                     <a:prstGeom prst="rect">
@@ -4027,7 +4027,7 @@
         </w:rPr>
         <w:lastRenderedPageBreak/>
         <w:drawing>
-          <wp:anchor distT="0" distB="0" distL="114300" distR="114300" simplePos="0" relativeHeight="251669504" behindDoc="1" locked="0" layoutInCell="1" allowOverlap="1" wp14:anchorId="0DB3805F" wp14:editId="3A507455">
+          <wp:anchor distT="0" distB="0" distL="114300" distR="114300" simplePos="0" relativeHeight="251669504" behindDoc="1" locked="0" layoutInCell="1" allowOverlap="1" wp14:anchorId="6FF2774A" wp14:editId="43D751A3">
             <wp:simplePos x="0" y="0"/>
             <wp:positionH relativeFrom="margin">
               <wp:align>center</wp:align>
@@ -4048,7 +4048,7 @@
                     <pic:cNvPicPr preferRelativeResize="0"/>
                   </pic:nvPicPr>
                   <pic:blipFill>
-                    <a:blip r:embed="rId13">
+                    <a:blip r:embed="rId14">
                       <a:extLst>
                         <a:ext uri="{28A0092B-C50C-407E-A947-70E740481C1C}">
                           <a14:useLocalDpi xmlns:a14="http://schemas.microsoft.com/office/drawing/2010/main" val="0"/>
@@ -4376,7 +4376,7 @@
           <w:noProof/>
         </w:rPr>
         <w:drawing>
-          <wp:inline distT="0" distB="0" distL="0" distR="0">
+          <wp:inline distT="0" distB="0" distL="0" distR="0" wp14:anchorId="3663A884" wp14:editId="2844A2AD">
             <wp:extent cx="5943600" cy="3679902"/>
             <wp:effectExtent l="0" t="0" r="0" b="0"/>
             <wp:docPr id="9" name="Imagem 9" descr="C:\Users\Teste\Desktop\atividadediagrama.png"/>
@@ -4393,7 +4393,7 @@
                     </pic:cNvPicPr>
                   </pic:nvPicPr>
                   <pic:blipFill>
-                    <a:blip r:embed="rId14">
+                    <a:blip r:embed="rId15">
                       <a:extLst>
                         <a:ext uri="{28A0092B-C50C-407E-A947-70E740481C1C}">
                           <a14:useLocalDpi xmlns:a14="http://schemas.microsoft.com/office/drawing/2010/main" val="0"/>
@@ -4464,7 +4464,7 @@
         </w:rPr>
         <w:lastRenderedPageBreak/>
         <w:drawing>
-          <wp:inline distT="0" distB="0" distL="0" distR="0">
+          <wp:inline distT="0" distB="0" distL="0" distR="0" wp14:anchorId="6C218EB4" wp14:editId="5E6C70A5">
             <wp:extent cx="5943600" cy="4273243"/>
             <wp:effectExtent l="0" t="0" r="0" b="0"/>
             <wp:docPr id="10" name="Imagem 10" descr="C:\Users\Teste\Desktop\Sem título.png"/>
@@ -4481,7 +4481,7 @@
                     </pic:cNvPicPr>
                   </pic:nvPicPr>
                   <pic:blipFill>
-                    <a:blip r:embed="rId15">
+                    <a:blip r:embed="rId16">
                       <a:extLst>
                         <a:ext uri="{28A0092B-C50C-407E-A947-70E740481C1C}">
                           <a14:useLocalDpi xmlns:a14="http://schemas.microsoft.com/office/drawing/2010/main" val="0"/>
@@ -4860,7 +4860,7 @@
         <w:rPr>
           <w:noProof/>
         </w:rPr>
-        <w:pict>
+        <w:pict w14:anchorId="012A6175">
           <v:shapetype id="_x0000_t75" coordsize="21600,21600" o:spt="75" o:preferrelative="t" path="m@4@5l@4@11@9@11@9@5xe" filled="f" stroked="f">
             <v:stroke joinstyle="miter"/>
             <v:formulas>
@@ -4881,7 +4881,7 @@
             <o:lock v:ext="edit" aspectratio="t"/>
           </v:shapetype>
           <v:shape id="_x0000_i1025" type="#_x0000_t75" style="width:468pt;height:213pt">
-            <v:imagedata r:id="rId16" o:title="DBAccess_class_diagram"/>
+            <v:imagedata r:id="rId17" o:title="DBAccess_class_diagram"/>
           </v:shape>
         </w:pict>
       </w:r>
@@ -5369,9 +5369,9 @@
           <w:rFonts w:ascii="Arial" w:hAnsi="Arial" w:cs="Arial"/>
           <w:highlight w:val="white"/>
         </w:rPr>
-        <w:pict>
+        <w:pict w14:anchorId="51E96E1D">
           <v:shape id="_x0000_i1026" type="#_x0000_t75" style="width:468pt;height:357.75pt">
-            <v:imagedata r:id="rId17" o:title="Models"/>
+            <v:imagedata r:id="rId18" o:title="Models"/>
           </v:shape>
         </w:pict>
       </w:r>
@@ -5725,7 +5725,7 @@
           <w:noProof/>
         </w:rPr>
         <w:drawing>
-          <wp:inline distT="0" distB="0" distL="0" distR="0">
+          <wp:inline distT="0" distB="0" distL="0" distR="0" wp14:anchorId="0332399D" wp14:editId="38D8EA44">
             <wp:extent cx="5943600" cy="3525520"/>
             <wp:effectExtent l="0" t="0" r="0" b="0"/>
             <wp:docPr id="1" name="Imagem 1"/>
@@ -5740,7 +5740,7 @@
                     <pic:cNvPicPr/>
                   </pic:nvPicPr>
                   <pic:blipFill>
-                    <a:blip r:embed="rId18" cstate="print">
+                    <a:blip r:embed="rId19" cstate="print">
                       <a:extLst>
                         <a:ext uri="{28A0092B-C50C-407E-A947-70E740481C1C}">
                           <a14:useLocalDpi xmlns:a14="http://schemas.microsoft.com/office/drawing/2010/main" val="0"/>
@@ -5840,12 +5840,13 @@
         <w:ind w:left="0" w:hanging="2"/>
         <w:jc w:val="center"/>
       </w:pPr>
+      <w:commentRangeStart w:id="7"/>
       <w:r>
         <w:rPr>
           <w:noProof/>
         </w:rPr>
         <w:drawing>
-          <wp:inline distT="0" distB="0" distL="0" distR="0">
+          <wp:inline distT="0" distB="0" distL="0" distR="0" wp14:anchorId="35935A5F" wp14:editId="70FEAF52">
             <wp:extent cx="3181995" cy="2404152"/>
             <wp:effectExtent l="0" t="0" r="0" b="0"/>
             <wp:docPr id="11" name="Imagem 11" descr="C:\WorkingCopy\RangoJa\rangoja\Documentation\BDDs_cenario_positivo\BDD - Vegano.png"/>
@@ -5862,7 +5863,7 @@
                     </pic:cNvPicPr>
                   </pic:nvPicPr>
                   <pic:blipFill>
-                    <a:blip r:embed="rId19">
+                    <a:blip r:embed="rId20">
                       <a:extLst>
                         <a:ext uri="{28A0092B-C50C-407E-A947-70E740481C1C}">
                           <a14:useLocalDpi xmlns:a14="http://schemas.microsoft.com/office/drawing/2010/main" val="0"/>
@@ -5893,12 +5894,48 @@
           </wp:inline>
         </w:drawing>
       </w:r>
+      <w:commentRangeEnd w:id="7"/>
+      <w:r>
+        <w:rPr>
+          <w:rStyle w:val="Refdecomentrio"/>
+        </w:rPr>
+        <w:commentReference w:id="7"/>
+      </w:r>
+    </w:p>
+    <w:p>
+      <w:pPr>
+        <w:pBdr>
+          <w:top w:val="nil"/>
+          <w:left w:val="nil"/>
+          <w:bottom w:val="nil"/>
+          <w:right w:val="nil"/>
+          <w:between w:val="nil"/>
+        </w:pBdr>
+        <w:spacing w:line="480" w:lineRule="auto"/>
+        <w:ind w:left="0" w:hanging="2"/>
+        <w:jc w:val="center"/>
+      </w:pPr>
+    </w:p>
+    <w:p>
+      <w:pPr>
+        <w:pBdr>
+          <w:top w:val="nil"/>
+          <w:left w:val="nil"/>
+          <w:bottom w:val="nil"/>
+          <w:right w:val="nil"/>
+          <w:between w:val="nil"/>
+        </w:pBdr>
+        <w:spacing w:line="480" w:lineRule="auto"/>
+        <w:ind w:left="0" w:hanging="2"/>
+        <w:jc w:val="center"/>
+      </w:pPr>
+      <w:commentRangeStart w:id="8"/>
       <w:r>
         <w:rPr>
           <w:noProof/>
         </w:rPr>
         <w:drawing>
-          <wp:inline distT="0" distB="0" distL="0" distR="0">
+          <wp:inline distT="0" distB="0" distL="0" distR="0" wp14:anchorId="4F60BE08" wp14:editId="4D6712AB">
             <wp:extent cx="3193365" cy="2424701"/>
             <wp:effectExtent l="0" t="0" r="7620" b="0"/>
             <wp:docPr id="6" name="Imagem 6" descr="C:\WorkingCopy\RangoJa\rangoja\Documentation\BDDs_cenario_positivo\BDD - Publicitario.png"/>
@@ -5915,7 +5952,7 @@
                     </pic:cNvPicPr>
                   </pic:nvPicPr>
                   <pic:blipFill>
-                    <a:blip r:embed="rId20">
+                    <a:blip r:embed="rId24">
                       <a:extLst>
                         <a:ext uri="{28A0092B-C50C-407E-A947-70E740481C1C}">
                           <a14:useLocalDpi xmlns:a14="http://schemas.microsoft.com/office/drawing/2010/main" val="0"/>
@@ -5946,13 +5983,35 @@
           </wp:inline>
         </w:drawing>
       </w:r>
+      <w:commentRangeEnd w:id="8"/>
+      <w:r>
+        <w:rPr>
+          <w:rStyle w:val="Refdecomentrio"/>
+        </w:rPr>
+        <w:commentReference w:id="8"/>
+      </w:r>
+    </w:p>
+    <w:p>
+      <w:pPr>
+        <w:pBdr>
+          <w:top w:val="nil"/>
+          <w:left w:val="nil"/>
+          <w:bottom w:val="nil"/>
+          <w:right w:val="nil"/>
+          <w:between w:val="nil"/>
+        </w:pBdr>
+        <w:spacing w:line="480" w:lineRule="auto"/>
+        <w:ind w:left="0" w:hanging="2"/>
+        <w:jc w:val="center"/>
+      </w:pPr>
+      <w:commentRangeStart w:id="9"/>
       <w:r>
         <w:rPr>
           <w:noProof/>
         </w:rPr>
         <w:lastRenderedPageBreak/>
         <w:drawing>
-          <wp:inline distT="0" distB="0" distL="0" distR="0">
+          <wp:inline distT="0" distB="0" distL="0" distR="0" wp14:anchorId="06441B31" wp14:editId="7DD3DDF2">
             <wp:extent cx="3246634" cy="2465149"/>
             <wp:effectExtent l="0" t="0" r="0" b="0"/>
             <wp:docPr id="5" name="Imagem 5" descr="C:\WorkingCopy\RangoJa\rangoja\Documentation\BDDs_cenario_positivo\BDD - Estudante de Gastronomia.png"/>
@@ -5969,7 +6028,7 @@
                     </pic:cNvPicPr>
                   </pic:nvPicPr>
                   <pic:blipFill>
-                    <a:blip r:embed="rId21">
+                    <a:blip r:embed="rId25">
                       <a:extLst>
                         <a:ext uri="{28A0092B-C50C-407E-A947-70E740481C1C}">
                           <a14:useLocalDpi xmlns:a14="http://schemas.microsoft.com/office/drawing/2010/main" val="0"/>
@@ -6000,12 +6059,20 @@
           </wp:inline>
         </w:drawing>
       </w:r>
+      <w:commentRangeEnd w:id="9"/>
+      <w:r>
+        <w:rPr>
+          <w:rStyle w:val="Refdecomentrio"/>
+        </w:rPr>
+        <w:commentReference w:id="9"/>
+      </w:r>
+      <w:commentRangeStart w:id="10"/>
       <w:r>
         <w:rPr>
           <w:noProof/>
         </w:rPr>
         <w:drawing>
-          <wp:inline distT="0" distB="0" distL="0" distR="0">
+          <wp:inline distT="0" distB="0" distL="0" distR="0" wp14:anchorId="2BFB30CB" wp14:editId="5E8BB6A2">
             <wp:extent cx="3226086" cy="2449547"/>
             <wp:effectExtent l="0" t="0" r="0" b="8255"/>
             <wp:docPr id="4" name="Imagem 4" descr="C:\WorkingCopy\RangoJa\rangoja\Documentation\BDDs_cenario_positivo\BDD - Estudante da Republica.png"/>
@@ -6022,7 +6089,7 @@
                     </pic:cNvPicPr>
                   </pic:nvPicPr>
                   <pic:blipFill>
-                    <a:blip r:embed="rId22">
+                    <a:blip r:embed="rId26">
                       <a:extLst>
                         <a:ext uri="{28A0092B-C50C-407E-A947-70E740481C1C}">
                           <a14:useLocalDpi xmlns:a14="http://schemas.microsoft.com/office/drawing/2010/main" val="0"/>
@@ -6053,12 +6120,20 @@
           </wp:inline>
         </w:drawing>
       </w:r>
+      <w:commentRangeEnd w:id="10"/>
+      <w:r>
+        <w:rPr>
+          <w:rStyle w:val="Refdecomentrio"/>
+        </w:rPr>
+        <w:commentReference w:id="10"/>
+      </w:r>
+      <w:commentRangeStart w:id="11"/>
       <w:r>
         <w:rPr>
           <w:noProof/>
         </w:rPr>
         <w:drawing>
-          <wp:inline distT="0" distB="0" distL="0" distR="0">
+          <wp:inline distT="0" distB="0" distL="0" distR="0" wp14:anchorId="43F68121" wp14:editId="62C49E56">
             <wp:extent cx="3254400" cy="2458800"/>
             <wp:effectExtent l="0" t="0" r="3175" b="0"/>
             <wp:docPr id="2" name="Imagem 2" descr="C:\WorkingCopy\RangoJa\rangoja\Documentation\BDDs_cenario_positivo\BDD - Estudante Atarefado.png"/>
@@ -6075,7 +6150,7 @@
                     </pic:cNvPicPr>
                   </pic:nvPicPr>
                   <pic:blipFill>
-                    <a:blip r:embed="rId23">
+                    <a:blip r:embed="rId27">
                       <a:extLst>
                         <a:ext uri="{28A0092B-C50C-407E-A947-70E740481C1C}">
                           <a14:useLocalDpi xmlns:a14="http://schemas.microsoft.com/office/drawing/2010/main" val="0"/>
@@ -6106,6 +6181,13 @@
           </wp:inline>
         </w:drawing>
       </w:r>
+      <w:commentRangeEnd w:id="11"/>
+      <w:r>
+        <w:rPr>
+          <w:rStyle w:val="Refdecomentrio"/>
+        </w:rPr>
+        <w:commentReference w:id="11"/>
+      </w:r>
     </w:p>
     <w:p>
       <w:pPr>
@@ -6142,13 +6224,14 @@
           <w:u w:val="single"/>
         </w:rPr>
       </w:pPr>
+      <w:commentRangeStart w:id="12"/>
       <w:r>
         <w:rPr>
           <w:noProof/>
           <w:u w:val="single"/>
         </w:rPr>
         <w:drawing>
-          <wp:inline distT="0" distB="0" distL="0" distR="0">
+          <wp:inline distT="0" distB="0" distL="0" distR="0" wp14:anchorId="7598E18F" wp14:editId="0512260F">
             <wp:extent cx="3243237" cy="2462569"/>
             <wp:effectExtent l="0" t="0" r="0" b="0"/>
             <wp:docPr id="13" name="Imagem 13" descr="C:\WorkingCopy\RangoJa\rangoja\Documentation\BDDs_cenario_negativo\BDD - Estudante de Gastronomia.png"/>
@@ -6165,7 +6248,7 @@
                     </pic:cNvPicPr>
                   </pic:nvPicPr>
                   <pic:blipFill>
-                    <a:blip r:embed="rId24">
+                    <a:blip r:embed="rId28">
                       <a:extLst>
                         <a:ext uri="{28A0092B-C50C-407E-A947-70E740481C1C}">
                           <a14:useLocalDpi xmlns:a14="http://schemas.microsoft.com/office/drawing/2010/main" val="0"/>
@@ -6196,13 +6279,21 @@
           </wp:inline>
         </w:drawing>
       </w:r>
+      <w:commentRangeEnd w:id="12"/>
+      <w:r>
+        <w:rPr>
+          <w:rStyle w:val="Refdecomentrio"/>
+        </w:rPr>
+        <w:commentReference w:id="12"/>
+      </w:r>
+      <w:commentRangeStart w:id="13"/>
       <w:r>
         <w:rPr>
           <w:noProof/>
           <w:u w:val="single"/>
         </w:rPr>
         <w:drawing>
-          <wp:inline distT="0" distB="0" distL="0" distR="0">
+          <wp:inline distT="0" distB="0" distL="0" distR="0" wp14:anchorId="244AD1B6" wp14:editId="655BF8CC">
             <wp:extent cx="3274550" cy="2486346"/>
             <wp:effectExtent l="0" t="0" r="2540" b="0"/>
             <wp:docPr id="12" name="Imagem 12" descr="C:\WorkingCopy\RangoJa\rangoja\Documentation\BDDs_cenario_negativo\BDD - Estudante Atarefado.png"/>
@@ -6219,7 +6310,7 @@
                     </pic:cNvPicPr>
                   </pic:nvPicPr>
                   <pic:blipFill>
-                    <a:blip r:embed="rId25">
+                    <a:blip r:embed="rId29">
                       <a:extLst>
                         <a:ext uri="{28A0092B-C50C-407E-A947-70E740481C1C}">
                           <a14:useLocalDpi xmlns:a14="http://schemas.microsoft.com/office/drawing/2010/main" val="0"/>
@@ -6250,6 +6341,13 @@
           </wp:inline>
         </w:drawing>
       </w:r>
+      <w:commentRangeEnd w:id="13"/>
+      <w:r>
+        <w:rPr>
+          <w:rStyle w:val="Refdecomentrio"/>
+        </w:rPr>
+        <w:commentReference w:id="13"/>
+      </w:r>
     </w:p>
     <w:p>
       <w:pPr>
@@ -6268,7 +6366,7 @@
           <w:u w:val="single"/>
         </w:rPr>
       </w:pPr>
-      <w:bookmarkStart w:id="7" w:name="_GoBack"/>
+      <w:commentRangeStart w:id="15"/>
       <w:r>
         <w:rPr>
           <w:noProof/>
@@ -6276,7 +6374,7 @@
         </w:rPr>
         <w:lastRenderedPageBreak/>
         <w:drawing>
-          <wp:inline distT="0" distB="0" distL="0" distR="0">
+          <wp:inline distT="0" distB="0" distL="0" distR="0" wp14:anchorId="1464A778" wp14:editId="747955A5">
             <wp:extent cx="3276000" cy="2494800"/>
             <wp:effectExtent l="0" t="0" r="635" b="1270"/>
             <wp:docPr id="14" name="Imagem 14" descr="C:\WorkingCopy\RangoJa\rangoja\Documentation\BDDs_cenario_negativo\BDD - Estudante da Republica - Negativo.png"/>
@@ -6293,7 +6391,7 @@
                     </pic:cNvPicPr>
                   </pic:nvPicPr>
                   <pic:blipFill>
-                    <a:blip r:embed="rId26">
+                    <a:blip r:embed="rId30">
                       <a:extLst>
                         <a:ext uri="{28A0092B-C50C-407E-A947-70E740481C1C}">
                           <a14:useLocalDpi xmlns:a14="http://schemas.microsoft.com/office/drawing/2010/main" val="0"/>
@@ -6324,11 +6422,17 @@
           </wp:inline>
         </w:drawing>
       </w:r>
-      <w:bookmarkEnd w:id="7"/>
+      <w:commentRangeEnd w:id="15"/>
+      <w:r>
+        <w:rPr>
+          <w:rStyle w:val="Refdecomentrio"/>
+        </w:rPr>
+        <w:commentReference w:id="15"/>
+      </w:r>
     </w:p>
     <w:sectPr>
-      <w:headerReference w:type="default" r:id="rId27"/>
-      <w:footerReference w:type="default" r:id="rId28"/>
+      <w:headerReference w:type="default" r:id="rId31"/>
+      <w:footerReference w:type="default" r:id="rId32"/>
       <w:pgSz w:w="12240" w:h="15840"/>
       <w:pgMar w:top="1440" w:right="1440" w:bottom="1440" w:left="1440" w:header="720" w:footer="720" w:gutter="0"/>
       <w:pgNumType w:start="1"/>
@@ -6337,6 +6441,206 @@
     </w:sectPr>
   </w:body>
 </w:document>
+</file>
+
+<file path=word/comments.xml><?xml version="1.0" encoding="utf-8"?>
+<w:comments xmlns:wpc="http://schemas.microsoft.com/office/word/2010/wordprocessingCanvas" xmlns:cx="http://schemas.microsoft.com/office/drawing/2014/chartex" xmlns:cx1="http://schemas.microsoft.com/office/drawing/2015/9/8/chartex" xmlns:cx2="http://schemas.microsoft.com/office/drawing/2015/10/21/chartex" xmlns:cx3="http://schemas.microsoft.com/office/drawing/2016/5/9/chartex" xmlns:cx4="http://schemas.microsoft.com/office/drawing/2016/5/10/chartex" xmlns:cx5="http://schemas.microsoft.com/office/drawing/2016/5/11/chartex" xmlns:cx6="http://schemas.microsoft.com/office/drawing/2016/5/12/chartex" xmlns:cx7="http://schemas.microsoft.com/office/drawing/2016/5/13/chartex" xmlns:cx8="http://schemas.microsoft.com/office/drawing/2016/5/14/chartex" xmlns:mc="http://schemas.openxmlformats.org/markup-compatibility/2006" xmlns:aink="http://schemas.microsoft.com/office/drawing/2016/ink" xmlns:am3d="http://schemas.microsoft.com/office/drawing/2017/model3d" xmlns:o="urn:schemas-microsoft-com:office:office" xmlns:r="http://schemas.openxmlformats.org/officeDocument/2006/relationships" xmlns:m="http://schemas.openxmlformats.org/officeDocument/2006/math" xmlns:v="urn:schemas-microsoft-com:vml" xmlns:wp14="http://schemas.microsoft.com/office/word/2010/wordprocessingDrawing" xmlns:wp="http://schemas.openxmlformats.org/drawingml/2006/wordprocessingDrawing" xmlns:w10="urn:schemas-microsoft-com:office:word" xmlns:w="http://schemas.openxmlformats.org/wordprocessingml/2006/main" xmlns:w14="http://schemas.microsoft.com/office/word/2010/wordml" xmlns:w15="http://schemas.microsoft.com/office/word/2012/wordml" xmlns:w16cid="http://schemas.microsoft.com/office/word/2016/wordml/cid" xmlns:w16se="http://schemas.microsoft.com/office/word/2015/wordml/symex" xmlns:wpg="http://schemas.microsoft.com/office/word/2010/wordprocessingGroup" xmlns:wpi="http://schemas.microsoft.com/office/word/2010/wordprocessingInk" xmlns:wne="http://schemas.microsoft.com/office/word/2006/wordml" xmlns:wps="http://schemas.microsoft.com/office/word/2010/wordprocessingShape" mc:Ignorable="w14 w15 w16se w16cid wp14">
+  <w:comment w:id="7" w:author="IMS - Luiz Henrique Escouto Martins" w:date="2019-11-13T12:58:00Z" w:initials="I-LHEM">
+    <w:p>
+      <w:pPr>
+        <w:pStyle w:val="Textodecomentrio"/>
+        <w:ind w:left="0" w:hanging="2"/>
+      </w:pPr>
+      <w:r>
+        <w:rPr>
+          <w:rStyle w:val="Refdecomentrio"/>
+          <w:color w:val="FF0000"/>
+        </w:rPr>
+        <w:annotationRef/>
+      </w:r>
+    </w:p>
+  </w:comment>
+  <w:comment w:id="8" w:author="IMS - Luiz Henrique Escouto Martins" w:date="2019-11-13T12:58:00Z" w:initials="I-LHEM">
+    <w:p>
+      <w:pPr>
+        <w:pStyle w:val="Textodecomentrio"/>
+        <w:ind w:left="0" w:hanging="2"/>
+      </w:pPr>
+      <w:r>
+        <w:rPr>
+          <w:rStyle w:val="Refdecomentrio"/>
+        </w:rPr>
+        <w:annotationRef/>
+      </w:r>
+      <w:r>
+        <w:t>Funcionalidade já está OK, conseguimos iniciar a busca por receitas sem a necessidade de fazer Login</w:t>
+      </w:r>
+    </w:p>
+  </w:comment>
+  <w:comment w:id="9" w:author="IMS - Luiz Henrique Escouto Martins" w:date="2019-11-13T12:59:00Z" w:initials="I-LHEM">
+    <w:p>
+      <w:pPr>
+        <w:pStyle w:val="Textodecomentrio"/>
+        <w:ind w:left="0" w:hanging="2"/>
+      </w:pPr>
+      <w:r>
+        <w:rPr>
+          <w:rStyle w:val="Refdecomentrio"/>
+        </w:rPr>
+        <w:annotationRef/>
+      </w:r>
+      <w:r>
+        <w:t>A funcionalidade de inserir nova receita já está implementada e funcionando.</w:t>
+      </w:r>
+    </w:p>
+    <w:p>
+      <w:pPr>
+        <w:pStyle w:val="Textodecomentrio"/>
+        <w:ind w:left="0" w:hanging="2"/>
+      </w:pPr>
+      <w:r>
+        <w:rPr>
+          <w:color w:val="FF0000"/>
+        </w:rPr>
+        <w:t>A funcionalidade de inserir ingrediente ainda não foi implementada.</w:t>
+      </w:r>
+    </w:p>
+  </w:comment>
+  <w:comment w:id="10" w:author="IMS - Luiz Henrique Escouto Martins" w:date="2019-11-13T13:08:00Z" w:initials="I-LHEM">
+    <w:p>
+      <w:pPr>
+        <w:pStyle w:val="Textodecomentrio"/>
+        <w:ind w:left="0" w:hanging="2"/>
+      </w:pPr>
+      <w:r>
+        <w:rPr>
+          <w:rStyle w:val="Refdecomentrio"/>
+        </w:rPr>
+        <w:annotationRef/>
+      </w:r>
+    </w:p>
+  </w:comment>
+  <w:comment w:id="11" w:author="IMS - Luiz Henrique Escouto Martins" w:date="2019-11-13T13:07:00Z" w:initials="I-LHEM">
+    <w:p>
+      <w:pPr>
+        <w:pStyle w:val="Textodecomentrio"/>
+        <w:ind w:left="0" w:hanging="2"/>
+      </w:pPr>
+      <w:r>
+        <w:rPr>
+          <w:rStyle w:val="Refdecomentrio"/>
+        </w:rPr>
+        <w:annotationRef/>
+      </w:r>
+      <w:r>
+        <w:t>Funcionalidade testada OK</w:t>
+      </w:r>
+      <w:r>
+        <w:t>.</w:t>
+      </w:r>
+    </w:p>
+    <w:p>
+      <w:pPr>
+        <w:pStyle w:val="Textodecomentrio"/>
+        <w:ind w:left="0" w:hanging="2"/>
+      </w:pPr>
+      <w:r>
+        <w:t>O App consegue achar receitas com os ingredientes digitados.</w:t>
+      </w:r>
+    </w:p>
+  </w:comment>
+  <w:comment w:id="12" w:author="IMS - Luiz Henrique Escouto Martins" w:date="2019-11-13T13:09:00Z" w:initials="I-LHEM">
+    <w:p>
+      <w:pPr>
+        <w:pStyle w:val="Textodecomentrio"/>
+        <w:ind w:left="0" w:hanging="2"/>
+      </w:pPr>
+      <w:r>
+        <w:rPr>
+          <w:rStyle w:val="Refdecomentrio"/>
+        </w:rPr>
+        <w:annotationRef/>
+      </w:r>
+      <w:r>
+        <w:rPr>
+          <w:color w:val="FF0000"/>
+        </w:rPr>
+        <w:t>Funcionalidade ainda não testada, pois ainda não foi implementada a inserção de ingredientes.</w:t>
+      </w:r>
+    </w:p>
+  </w:comment>
+  <w:comment w:id="13" w:author="IMS - Luiz Henrique Escouto Martins" w:date="2019-11-13T13:10:00Z" w:initials="I-LHEM">
+    <w:p>
+      <w:pPr>
+        <w:pStyle w:val="Textodecomentrio"/>
+        <w:ind w:left="0" w:hanging="2"/>
+      </w:pPr>
+      <w:r>
+        <w:rPr>
+          <w:rStyle w:val="Refdecomentrio"/>
+        </w:rPr>
+        <w:annotationRef/>
+      </w:r>
+      <w:r>
+        <w:t>Funcionalidade Testada OK.</w:t>
+      </w:r>
+    </w:p>
+    <w:p>
+      <w:pPr>
+        <w:pStyle w:val="Textodecomentrio"/>
+        <w:ind w:left="0" w:hanging="2"/>
+      </w:pPr>
+      <w:r>
+        <w:t xml:space="preserve">Se não tiver receitas cadastradas com exatamente aqueles ingredientes digitados pelo usuário, o App mostra algumas opções de receitas que ao clicar mostra alguns ingredientes extras que precisam para </w:t>
+      </w:r>
+      <w:r>
+        <w:t>prepara-la.</w:t>
+      </w:r>
+      <w:bookmarkStart w:id="14" w:name="_GoBack"/>
+      <w:bookmarkEnd w:id="14"/>
+    </w:p>
+  </w:comment>
+  <w:comment w:id="15" w:author="IMS - Luiz Henrique Escouto Martins" w:date="2019-11-13T13:10:00Z" w:initials="I-LHEM">
+    <w:p>
+      <w:pPr>
+        <w:pStyle w:val="Textodecomentrio"/>
+        <w:ind w:left="0" w:hanging="2"/>
+      </w:pPr>
+      <w:r>
+        <w:rPr>
+          <w:rStyle w:val="Refdecomentrio"/>
+        </w:rPr>
+        <w:annotationRef/>
+      </w:r>
+    </w:p>
+  </w:comment>
+</w:comments>
+</file>
+
+<file path=word/commentsExtended.xml><?xml version="1.0" encoding="utf-8"?>
+<w15:commentsEx xmlns:wpc="http://schemas.microsoft.com/office/word/2010/wordprocessingCanvas" xmlns:cx="http://schemas.microsoft.com/office/drawing/2014/chartex" xmlns:cx1="http://schemas.microsoft.com/office/drawing/2015/9/8/chartex" xmlns:cx2="http://schemas.microsoft.com/office/drawing/2015/10/21/chartex" xmlns:cx3="http://schemas.microsoft.com/office/drawing/2016/5/9/chartex" xmlns:cx4="http://schemas.microsoft.com/office/drawing/2016/5/10/chartex" xmlns:cx5="http://schemas.microsoft.com/office/drawing/2016/5/11/chartex" xmlns:cx6="http://schemas.microsoft.com/office/drawing/2016/5/12/chartex" xmlns:cx7="http://schemas.microsoft.com/office/drawing/2016/5/13/chartex" xmlns:cx8="http://schemas.microsoft.com/office/drawing/2016/5/14/chartex" xmlns:mc="http://schemas.openxmlformats.org/markup-compatibility/2006" xmlns:aink="http://schemas.microsoft.com/office/drawing/2016/ink" xmlns:am3d="http://schemas.microsoft.com/office/drawing/2017/model3d" xmlns:o="urn:schemas-microsoft-com:office:office" xmlns:r="http://schemas.openxmlformats.org/officeDocument/2006/relationships" xmlns:m="http://schemas.openxmlformats.org/officeDocument/2006/math" xmlns:v="urn:schemas-microsoft-com:vml" xmlns:wp14="http://schemas.microsoft.com/office/word/2010/wordprocessingDrawing" xmlns:wp="http://schemas.openxmlformats.org/drawingml/2006/wordprocessingDrawing" xmlns:w10="urn:schemas-microsoft-com:office:word" xmlns:w="http://schemas.openxmlformats.org/wordprocessingml/2006/main" xmlns:w14="http://schemas.microsoft.com/office/word/2010/wordml" xmlns:w15="http://schemas.microsoft.com/office/word/2012/wordml" xmlns:w16cid="http://schemas.microsoft.com/office/word/2016/wordml/cid" xmlns:w16se="http://schemas.microsoft.com/office/word/2015/wordml/symex" xmlns:wpg="http://schemas.microsoft.com/office/word/2010/wordprocessingGroup" xmlns:wpi="http://schemas.microsoft.com/office/word/2010/wordprocessingInk" xmlns:wne="http://schemas.microsoft.com/office/word/2006/wordml" xmlns:wps="http://schemas.microsoft.com/office/word/2010/wordprocessingShape" mc:Ignorable="w14 w15 w16se w16cid wp14">
+  <w15:commentEx w15:paraId="6DD79DD7" w15:done="0"/>
+  <w15:commentEx w15:paraId="03CF2789" w15:done="0"/>
+  <w15:commentEx w15:paraId="6D1BBC62" w15:done="0"/>
+  <w15:commentEx w15:paraId="5C16DE48" w15:done="0"/>
+  <w15:commentEx w15:paraId="745A5289" w15:done="0"/>
+  <w15:commentEx w15:paraId="481D3E91" w15:done="0"/>
+  <w15:commentEx w15:paraId="24F610A0" w15:done="0"/>
+  <w15:commentEx w15:paraId="0EE89CB3" w15:done="0"/>
+</w15:commentsEx>
+</file>
+
+<file path=word/commentsIds.xml><?xml version="1.0" encoding="utf-8"?>
+<w16cid:commentsIds xmlns:wpc="http://schemas.microsoft.com/office/word/2010/wordprocessingCanvas" xmlns:cx="http://schemas.microsoft.com/office/drawing/2014/chartex" xmlns:cx1="http://schemas.microsoft.com/office/drawing/2015/9/8/chartex" xmlns:cx2="http://schemas.microsoft.com/office/drawing/2015/10/21/chartex" xmlns:cx3="http://schemas.microsoft.com/office/drawing/2016/5/9/chartex" xmlns:cx4="http://schemas.microsoft.com/office/drawing/2016/5/10/chartex" xmlns:cx5="http://schemas.microsoft.com/office/drawing/2016/5/11/chartex" xmlns:cx6="http://schemas.microsoft.com/office/drawing/2016/5/12/chartex" xmlns:cx7="http://schemas.microsoft.com/office/drawing/2016/5/13/chartex" xmlns:cx8="http://schemas.microsoft.com/office/drawing/2016/5/14/chartex" xmlns:mc="http://schemas.openxmlformats.org/markup-compatibility/2006" xmlns:aink="http://schemas.microsoft.com/office/drawing/2016/ink" xmlns:am3d="http://schemas.microsoft.com/office/drawing/2017/model3d" xmlns:o="urn:schemas-microsoft-com:office:office" xmlns:r="http://schemas.openxmlformats.org/officeDocument/2006/relationships" xmlns:m="http://schemas.openxmlformats.org/officeDocument/2006/math" xmlns:v="urn:schemas-microsoft-com:vml" xmlns:wp14="http://schemas.microsoft.com/office/word/2010/wordprocessingDrawing" xmlns:wp="http://schemas.openxmlformats.org/drawingml/2006/wordprocessingDrawing" xmlns:w10="urn:schemas-microsoft-com:office:word" xmlns:w="http://schemas.openxmlformats.org/wordprocessingml/2006/main" xmlns:w14="http://schemas.microsoft.com/office/word/2010/wordml" xmlns:w15="http://schemas.microsoft.com/office/word/2012/wordml" xmlns:w16cid="http://schemas.microsoft.com/office/word/2016/wordml/cid" xmlns:w16se="http://schemas.microsoft.com/office/word/2015/wordml/symex" xmlns:wpg="http://schemas.microsoft.com/office/word/2010/wordprocessingGroup" xmlns:wpi="http://schemas.microsoft.com/office/word/2010/wordprocessingInk" xmlns:wne="http://schemas.microsoft.com/office/word/2006/wordml" xmlns:wps="http://schemas.microsoft.com/office/word/2010/wordprocessingShape" mc:Ignorable="w14 w15 w16se w16cid wp14">
+  <w16cid:commentId w16cid:paraId="6DD79DD7" w16cid:durableId="21767C62"/>
+  <w16cid:commentId w16cid:paraId="03CF2789" w16cid:durableId="21767C66"/>
+  <w16cid:commentId w16cid:paraId="6D1BBC62" w16cid:durableId="21767CB7"/>
+  <w16cid:commentId w16cid:paraId="5C16DE48" w16cid:durableId="21767EC5"/>
+  <w16cid:commentId w16cid:paraId="745A5289" w16cid:durableId="21767E76"/>
+  <w16cid:commentId w16cid:paraId="481D3E91" w16cid:durableId="21767F0A"/>
+  <w16cid:commentId w16cid:paraId="24F610A0" w16cid:durableId="21767F3E"/>
+  <w16cid:commentId w16cid:paraId="0EE89CB3" w16cid:durableId="21767F4A"/>
+</w16cid:commentsIds>
 </file>
 
 <file path=word/endnotes.xml><?xml version="1.0" encoding="utf-8"?>
@@ -7046,6 +7350,14 @@
     <w:abstractNumId w:val="0"/>
   </w:num>
 </w:numbering>
+</file>
+
+<file path=word/people.xml><?xml version="1.0" encoding="utf-8"?>
+<w15:people xmlns:wpc="http://schemas.microsoft.com/office/word/2010/wordprocessingCanvas" xmlns:cx="http://schemas.microsoft.com/office/drawing/2014/chartex" xmlns:cx1="http://schemas.microsoft.com/office/drawing/2015/9/8/chartex" xmlns:cx2="http://schemas.microsoft.com/office/drawing/2015/10/21/chartex" xmlns:cx3="http://schemas.microsoft.com/office/drawing/2016/5/9/chartex" xmlns:cx4="http://schemas.microsoft.com/office/drawing/2016/5/10/chartex" xmlns:cx5="http://schemas.microsoft.com/office/drawing/2016/5/11/chartex" xmlns:cx6="http://schemas.microsoft.com/office/drawing/2016/5/12/chartex" xmlns:cx7="http://schemas.microsoft.com/office/drawing/2016/5/13/chartex" xmlns:cx8="http://schemas.microsoft.com/office/drawing/2016/5/14/chartex" xmlns:mc="http://schemas.openxmlformats.org/markup-compatibility/2006" xmlns:aink="http://schemas.microsoft.com/office/drawing/2016/ink" xmlns:am3d="http://schemas.microsoft.com/office/drawing/2017/model3d" xmlns:o="urn:schemas-microsoft-com:office:office" xmlns:r="http://schemas.openxmlformats.org/officeDocument/2006/relationships" xmlns:m="http://schemas.openxmlformats.org/officeDocument/2006/math" xmlns:v="urn:schemas-microsoft-com:vml" xmlns:wp14="http://schemas.microsoft.com/office/word/2010/wordprocessingDrawing" xmlns:wp="http://schemas.openxmlformats.org/drawingml/2006/wordprocessingDrawing" xmlns:w10="urn:schemas-microsoft-com:office:word" xmlns:w="http://schemas.openxmlformats.org/wordprocessingml/2006/main" xmlns:w14="http://schemas.microsoft.com/office/word/2010/wordml" xmlns:w15="http://schemas.microsoft.com/office/word/2012/wordml" xmlns:w16cid="http://schemas.microsoft.com/office/word/2016/wordml/cid" xmlns:w16se="http://schemas.microsoft.com/office/word/2015/wordml/symex" xmlns:wpg="http://schemas.microsoft.com/office/word/2010/wordprocessingGroup" xmlns:wpi="http://schemas.microsoft.com/office/word/2010/wordprocessingInk" xmlns:wne="http://schemas.microsoft.com/office/word/2006/wordml" xmlns:wps="http://schemas.microsoft.com/office/word/2010/wordprocessingShape" mc:Ignorable="w14 w15 w16se w16cid wp14">
+  <w15:person w15:author="IMS - Luiz Henrique Escouto Martins">
+    <w15:presenceInfo w15:providerId="AD" w15:userId="S-1-5-21-790525478-682003330-503188812-39952"/>
+  </w15:person>
+</w15:people>
 </file>
 
 <file path=word/styles.xml><?xml version="1.0" encoding="utf-8"?>
@@ -7945,6 +8257,76 @@
       </w:tblCellMar>
     </w:tblPr>
   </w:style>
+  <w:style w:type="character" w:styleId="Refdecomentrio">
+    <w:name w:val="annotation reference"/>
+    <w:basedOn w:val="Fontepargpadro"/>
+    <w:uiPriority w:val="99"/>
+    <w:semiHidden/>
+    <w:unhideWhenUsed/>
+    <w:rsid w:val="00583142"/>
+    <w:rPr>
+      <w:sz w:val="16"/>
+      <w:szCs w:val="16"/>
+    </w:rPr>
+  </w:style>
+  <w:style w:type="paragraph" w:styleId="Textodecomentrio">
+    <w:name w:val="annotation text"/>
+    <w:basedOn w:val="Normal"/>
+    <w:link w:val="TextodecomentrioChar"/>
+    <w:uiPriority w:val="99"/>
+    <w:semiHidden/>
+    <w:unhideWhenUsed/>
+    <w:rsid w:val="00583142"/>
+    <w:pPr>
+      <w:spacing w:line="240" w:lineRule="auto"/>
+    </w:pPr>
+    <w:rPr>
+      <w:sz w:val="20"/>
+      <w:szCs w:val="20"/>
+    </w:rPr>
+  </w:style>
+  <w:style w:type="character" w:customStyle="1" w:styleId="TextodecomentrioChar">
+    <w:name w:val="Texto de comentário Char"/>
+    <w:basedOn w:val="Fontepargpadro"/>
+    <w:link w:val="Textodecomentrio"/>
+    <w:uiPriority w:val="99"/>
+    <w:semiHidden/>
+    <w:rsid w:val="00583142"/>
+    <w:rPr>
+      <w:position w:val="-1"/>
+      <w:sz w:val="20"/>
+      <w:szCs w:val="20"/>
+    </w:rPr>
+  </w:style>
+  <w:style w:type="paragraph" w:styleId="Assuntodocomentrio">
+    <w:name w:val="annotation subject"/>
+    <w:basedOn w:val="Textodecomentrio"/>
+    <w:next w:val="Textodecomentrio"/>
+    <w:link w:val="AssuntodocomentrioChar"/>
+    <w:uiPriority w:val="99"/>
+    <w:semiHidden/>
+    <w:unhideWhenUsed/>
+    <w:rsid w:val="00583142"/>
+    <w:rPr>
+      <w:b/>
+      <w:bCs/>
+    </w:rPr>
+  </w:style>
+  <w:style w:type="character" w:customStyle="1" w:styleId="AssuntodocomentrioChar">
+    <w:name w:val="Assunto do comentário Char"/>
+    <w:basedOn w:val="TextodecomentrioChar"/>
+    <w:link w:val="Assuntodocomentrio"/>
+    <w:uiPriority w:val="99"/>
+    <w:semiHidden/>
+    <w:rsid w:val="00583142"/>
+    <w:rPr>
+      <w:b/>
+      <w:bCs/>
+      <w:position w:val="-1"/>
+      <w:sz w:val="20"/>
+      <w:szCs w:val="20"/>
+    </w:rPr>
+  </w:style>
 </w:styles>
 </file>
 
@@ -8274,6 +8656,10 @@
 </go:gDocsCustomXmlDataStorage>
 </file>
 
+<file path=customXml/item2.xml><?xml version="1.0" encoding="utf-8"?>
+<b:Sources xmlns:b="http://schemas.openxmlformats.org/officeDocument/2006/bibliography" xmlns="http://schemas.openxmlformats.org/officeDocument/2006/bibliography" SelectedStyle="\APASixthEditionOfficeOnline.xsl" StyleName="APA" Version="6"/>
+</file>
+
 <file path=customXml/itemProps1.xml><?xml version="1.0" encoding="utf-8"?>
 <ds:datastoreItem xmlns:ds="http://schemas.openxmlformats.org/officeDocument/2006/customXml" ds:itemID="{11111111-1234-1234-1234-123412341234}">
   <ds:schemaRefs>
@@ -8281,4 +8667,12 @@
     <ds:schemaRef ds:uri="http://schemas.openxmlformats.org/officeDocument/2006/relationships"/>
   </ds:schemaRefs>
 </ds:datastoreItem>
+</file>
+
+<file path=customXml/itemProps2.xml><?xml version="1.0" encoding="utf-8"?>
+<ds:datastoreItem xmlns:ds="http://schemas.openxmlformats.org/officeDocument/2006/customXml" ds:itemID="{E2A85C95-5247-4CA9-B3E2-CE2C2C9B8135}">
+  <ds:schemaRefs>
+    <ds:schemaRef ds:uri="http://schemas.openxmlformats.org/officeDocument/2006/bibliography"/>
+  </ds:schemaRefs>
+</ds:datastoreItem>
 </file>
</xml_diff>

<commit_message>
Atualizado documento com relatórios de testes
Atualizado documento com relatórios de testes e exclusão do diagrama de atividades
</commit_message>
<xml_diff>
--- a/Documentation/Projeto_RangoJa.docx
+++ b/Documentation/Projeto_RangoJa.docx
@@ -1,6 +1,6 @@
 
 <file path=word/document.xml><?xml version="1.0" encoding="utf-8"?>
-<w:document xmlns:wpc="http://schemas.microsoft.com/office/word/2010/wordprocessingCanvas" xmlns:cx="http://schemas.microsoft.com/office/drawing/2014/chartex" xmlns:cx1="http://schemas.microsoft.com/office/drawing/2015/9/8/chartex" xmlns:cx2="http://schemas.microsoft.com/office/drawing/2015/10/21/chartex" xmlns:cx3="http://schemas.microsoft.com/office/drawing/2016/5/9/chartex" xmlns:cx4="http://schemas.microsoft.com/office/drawing/2016/5/10/chartex" xmlns:cx5="http://schemas.microsoft.com/office/drawing/2016/5/11/chartex" xmlns:cx6="http://schemas.microsoft.com/office/drawing/2016/5/12/chartex" xmlns:cx7="http://schemas.microsoft.com/office/drawing/2016/5/13/chartex" xmlns:cx8="http://schemas.microsoft.com/office/drawing/2016/5/14/chartex" xmlns:mc="http://schemas.openxmlformats.org/markup-compatibility/2006" xmlns:aink="http://schemas.microsoft.com/office/drawing/2016/ink" xmlns:am3d="http://schemas.microsoft.com/office/drawing/2017/model3d" xmlns:o="urn:schemas-microsoft-com:office:office" xmlns:r="http://schemas.openxmlformats.org/officeDocument/2006/relationships" xmlns:m="http://schemas.openxmlformats.org/officeDocument/2006/math" xmlns:v="urn:schemas-microsoft-com:vml" xmlns:wp14="http://schemas.microsoft.com/office/word/2010/wordprocessingDrawing" xmlns:wp="http://schemas.openxmlformats.org/drawingml/2006/wordprocessingDrawing" xmlns:w10="urn:schemas-microsoft-com:office:word" xmlns:w="http://schemas.openxmlformats.org/wordprocessingml/2006/main" xmlns:w14="http://schemas.microsoft.com/office/word/2010/wordml" xmlns:w15="http://schemas.microsoft.com/office/word/2012/wordml" xmlns:w16cid="http://schemas.microsoft.com/office/word/2016/wordml/cid" xmlns:w16se="http://schemas.microsoft.com/office/word/2015/wordml/symex" xmlns:wpg="http://schemas.microsoft.com/office/word/2010/wordprocessingGroup" xmlns:wpi="http://schemas.microsoft.com/office/word/2010/wordprocessingInk" xmlns:wne="http://schemas.microsoft.com/office/word/2006/wordml" xmlns:wps="http://schemas.microsoft.com/office/word/2010/wordprocessingShape" mc:Ignorable="w14 w15 w16se w16cid wp14">
+<w:document xmlns:wpc="http://schemas.microsoft.com/office/word/2010/wordprocessingCanvas" xmlns:cx="http://schemas.microsoft.com/office/drawing/2014/chartex" xmlns:cx1="http://schemas.microsoft.com/office/drawing/2015/9/8/chartex" xmlns:mc="http://schemas.openxmlformats.org/markup-compatibility/2006" xmlns:o="urn:schemas-microsoft-com:office:office" xmlns:r="http://schemas.openxmlformats.org/officeDocument/2006/relationships" xmlns:m="http://schemas.openxmlformats.org/officeDocument/2006/math" xmlns:v="urn:schemas-microsoft-com:vml" xmlns:wp14="http://schemas.microsoft.com/office/word/2010/wordprocessingDrawing" xmlns:wp="http://schemas.openxmlformats.org/drawingml/2006/wordprocessingDrawing" xmlns:w10="urn:schemas-microsoft-com:office:word" xmlns:w="http://schemas.openxmlformats.org/wordprocessingml/2006/main" xmlns:w14="http://schemas.microsoft.com/office/word/2010/wordml" xmlns:w15="http://schemas.microsoft.com/office/word/2012/wordml" xmlns:w16se="http://schemas.microsoft.com/office/word/2015/wordml/symex" xmlns:wpg="http://schemas.microsoft.com/office/word/2010/wordprocessingGroup" xmlns:wpi="http://schemas.microsoft.com/office/word/2010/wordprocessingInk" xmlns:wne="http://schemas.microsoft.com/office/word/2006/wordml" xmlns:wps="http://schemas.microsoft.com/office/word/2010/wordprocessingShape" mc:Ignorable="w14 w15 w16se wp14">
   <w:body>
     <w:p>
       <w:pPr>
@@ -88,18 +88,9 @@
           <w:sz w:val="28"/>
           <w:szCs w:val="28"/>
         </w:rPr>
-        <w:t>RangoJá</w:t>
+        <w:t>RangoJá-App</w:t>
       </w:r>
       <w:proofErr w:type="spellEnd"/>
-      <w:r>
-        <w:rPr>
-          <w:b/>
-          <w:i/>
-          <w:sz w:val="28"/>
-          <w:szCs w:val="28"/>
-        </w:rPr>
-        <w:t>-App</w:t>
-      </w:r>
     </w:p>
     <w:p>
       <w:pPr>
@@ -497,7 +488,15 @@
             </w:r>
             <w:proofErr w:type="spellEnd"/>
             <w:r>
-              <w:t xml:space="preserve"> stories. </w:t>
+              <w:t xml:space="preserve"> </w:t>
+            </w:r>
+            <w:proofErr w:type="spellStart"/>
+            <w:r>
+              <w:t>stories</w:t>
+            </w:r>
+            <w:proofErr w:type="spellEnd"/>
+            <w:r>
+              <w:t xml:space="preserve">. </w:t>
             </w:r>
           </w:p>
         </w:tc>
@@ -1079,16 +1078,7 @@
                 <w:sz w:val="24"/>
                 <w:szCs w:val="24"/>
               </w:rPr>
-              <w:t>1.</w:t>
-            </w:r>
-            <w:r>
-              <w:rPr>
-                <w:rFonts w:ascii="Arial" w:eastAsia="Arial" w:hAnsi="Arial" w:cs="Arial"/>
-                <w:color w:val="000000"/>
-                <w:sz w:val="24"/>
-                <w:szCs w:val="24"/>
-              </w:rPr>
-              <w:t xml:space="preserve">4 </w:t>
+              <w:t xml:space="preserve">1.4 </w:t>
             </w:r>
           </w:hyperlink>
           <w:hyperlink w:anchor="_3rdcrjn">
@@ -1940,13 +1930,7 @@
         <w:rPr>
           <w:rFonts w:ascii="Arial" w:eastAsia="Arial" w:hAnsi="Arial" w:cs="Arial"/>
         </w:rPr>
-        <w:t>O primeiro perfil de usuário será para pesquisas de rec</w:t>
-      </w:r>
-      <w:r>
-        <w:rPr>
-          <w:rFonts w:ascii="Arial" w:eastAsia="Arial" w:hAnsi="Arial" w:cs="Arial"/>
-        </w:rPr>
-        <w:t>eitas, onde o mesmo encontrará as receitas desejadas através de preenchimento de campos e ou marcações para filtros informados pelo aplicativo.</w:t>
+        <w:t>O primeiro perfil de usuário será para pesquisas de receitas, onde o mesmo encontrará as receitas desejadas através de preenchimento de campos e ou marcações para filtros informados pelo aplicativo.</w:t>
       </w:r>
     </w:p>
     <w:p>
@@ -1968,13 +1952,7 @@
         <w:rPr>
           <w:rFonts w:ascii="Arial" w:eastAsia="Arial" w:hAnsi="Arial" w:cs="Arial"/>
         </w:rPr>
-        <w:t>O segundo perfil de usuário será para a inserção de receitas, onde efetuando o cadastro das mesmas acabará auxil</w:t>
-      </w:r>
-      <w:r>
-        <w:rPr>
-          <w:rFonts w:ascii="Arial" w:eastAsia="Arial" w:hAnsi="Arial" w:cs="Arial"/>
-        </w:rPr>
-        <w:t>iando no enriquecimento de conteúdo no aplicativo.</w:t>
+        <w:t>O segundo perfil de usuário será para a inserção de receitas, onde efetuando o cadastro das mesmas acabará auxiliando no enriquecimento de conteúdo no aplicativo.</w:t>
       </w:r>
     </w:p>
     <w:p>
@@ -1996,13 +1974,7 @@
         <w:rPr>
           <w:rFonts w:ascii="Arial" w:eastAsia="Arial" w:hAnsi="Arial" w:cs="Arial"/>
         </w:rPr>
-        <w:t>Filtros para tolerâncias ou preferências será disponibilizado no aplicativo para auxiliar a busca do usuário. Estes mesmos filtros poderão ser selecionados/ cadastrados pelo segundo perfil de usuário que e</w:t>
-      </w:r>
-      <w:r>
-        <w:rPr>
-          <w:rFonts w:ascii="Arial" w:eastAsia="Arial" w:hAnsi="Arial" w:cs="Arial"/>
-        </w:rPr>
-        <w:t>fetuará a marcação juntamente com o cadastro da receita desejada.</w:t>
+        <w:t>Filtros para tolerâncias ou preferências será disponibilizado no aplicativo para auxiliar a busca do usuário. Estes mesmos filtros poderão ser selecionados/ cadastrados pelo segundo perfil de usuário que efetuará a marcação juntamente com o cadastro da receita desejada.</w:t>
       </w:r>
     </w:p>
     <w:p>
@@ -2079,13 +2051,7 @@
         <w:rPr>
           <w:rFonts w:ascii="Arial" w:eastAsia="Arial" w:hAnsi="Arial" w:cs="Arial"/>
         </w:rPr>
-        <w:t>, os usuários poderão localizar receitas culinárias inserindo apenas ingredientes que possuem disponíveis em casa. A proposta do aplicativo é auxiliar ao usuário final a encontrar receitas prática</w:t>
-      </w:r>
-      <w:r>
-        <w:rPr>
-          <w:rFonts w:ascii="Arial" w:eastAsia="Arial" w:hAnsi="Arial" w:cs="Arial"/>
-        </w:rPr>
-        <w:t>s e rápidas sempre que necessário.</w:t>
+        <w:t>, os usuários poderão localizar receitas culinárias inserindo apenas ingredientes que possuem disponíveis em casa. A proposta do aplicativo é auxiliar ao usuário final a encontrar receitas práticas e rápidas sempre que necessário.</w:t>
       </w:r>
       <w:r>
         <w:rPr>
@@ -2167,15 +2133,7 @@
           <w:sz w:val="24"/>
           <w:szCs w:val="24"/>
         </w:rPr>
-        <w:t xml:space="preserve">O diferencial do aplicativo está ligada diretamente com o interesse da proposta. Hoje </w:t>
-      </w:r>
-      <w:r>
-        <w:rPr>
-          <w:rFonts w:ascii="Arial" w:eastAsia="Arial" w:hAnsi="Arial" w:cs="Arial"/>
-          <w:sz w:val="24"/>
-          <w:szCs w:val="24"/>
-        </w:rPr>
-        <w:t xml:space="preserve">existem diversos canais de exibição, compartilhamento, leituras e afins onde atendem apenas </w:t>
+        <w:t xml:space="preserve">O diferencial do aplicativo está ligada diretamente com o interesse da proposta. Hoje existem diversos canais de exibição, compartilhamento, leituras e afins onde atendem apenas </w:t>
       </w:r>
       <w:proofErr w:type="gramStart"/>
       <w:r>
@@ -2193,15 +2151,7 @@
           <w:sz w:val="24"/>
           <w:szCs w:val="24"/>
         </w:rPr>
-        <w:t xml:space="preserve"> necessidades mais específicas de receitas e informações mais complexas, onde o usuário muitas vezes necessariamente precisa ter uma lista de ingredientes completo</w:t>
-      </w:r>
-      <w:r>
-        <w:rPr>
-          <w:rFonts w:ascii="Arial" w:eastAsia="Arial" w:hAnsi="Arial" w:cs="Arial"/>
-          <w:sz w:val="24"/>
-          <w:szCs w:val="24"/>
-        </w:rPr>
-        <w:t xml:space="preserve">s para finalizar a criação de qualquer pesquisa que lhe provem. </w:t>
+        <w:t xml:space="preserve"> necessidades mais específicas de receitas e informações mais complexas, onde o usuário muitas vezes necessariamente precisa ter uma lista de ingredientes completos para finalizar a criação de qualquer pesquisa que lhe provem. </w:t>
       </w:r>
       <w:r>
         <w:rPr>
@@ -2228,15 +2178,7 @@
           <w:sz w:val="24"/>
           <w:szCs w:val="24"/>
         </w:rPr>
-        <w:t>, este mesmo usuário poderá selecionar apenas os ingredientes que estão disponíveis em sua despensa e receber informações de centenas de usuários que compartilharam re</w:t>
-      </w:r>
-      <w:r>
-        <w:rPr>
-          <w:rFonts w:ascii="Arial" w:eastAsia="Arial" w:hAnsi="Arial" w:cs="Arial"/>
-          <w:sz w:val="24"/>
-          <w:szCs w:val="24"/>
-        </w:rPr>
-        <w:t xml:space="preserve">ceitas práticas e rápidas através do aplicativo, facilitando e minimizando as dificuldades de uma receita. </w:t>
+        <w:t xml:space="preserve">, este mesmo usuário poderá selecionar apenas os ingredientes que estão disponíveis em sua despensa e receber informações de centenas de usuários que compartilharam receitas práticas e rápidas através do aplicativo, facilitando e minimizando as dificuldades de uma receita. </w:t>
       </w:r>
     </w:p>
     <w:p>
@@ -2306,16 +2248,7 @@
           <w:szCs w:val="24"/>
           <w:highlight w:val="white"/>
         </w:rPr>
-        <w:t>Jovens, trabalham ou estudam e que querem agilidade na hora de hora prepa</w:t>
-      </w:r>
-      <w:r>
-        <w:rPr>
-          <w:rFonts w:ascii="Arial" w:eastAsia="Arial" w:hAnsi="Arial" w:cs="Arial"/>
-          <w:sz w:val="24"/>
-          <w:szCs w:val="24"/>
-          <w:highlight w:val="white"/>
-        </w:rPr>
-        <w:t>rar a refeição. Procuram soluções para preparar a refeição</w:t>
+        <w:t>Jovens, trabalham ou estudam e que querem agilidade na hora de hora preparar a refeição. Procuram soluções para preparar a refeição</w:t>
       </w:r>
     </w:p>
     <w:p>
@@ -2343,16 +2276,7 @@
           <w:szCs w:val="24"/>
           <w:highlight w:val="white"/>
         </w:rPr>
-        <w:t>Como um(a) estudante, atarefado, gostaria de encontrar receitas para preparar uma refeição rapidamente, somente com os ingredientes disponíveis; (inserir ingredientes para sugestão de receitas pelo</w:t>
-      </w:r>
-      <w:r>
-        <w:rPr>
-          <w:rFonts w:ascii="Arial" w:eastAsia="Arial" w:hAnsi="Arial" w:cs="Arial"/>
-          <w:sz w:val="24"/>
-          <w:szCs w:val="24"/>
-          <w:highlight w:val="white"/>
-        </w:rPr>
-        <w:t xml:space="preserve"> sistema)</w:t>
+        <w:t>Como um(a) estudante, atarefado, gostaria de encontrar receitas para preparar uma refeição rapidamente, somente com os ingredientes disponíveis; (inserir ingredientes para sugestão de receitas pelo sistema)</w:t>
       </w:r>
     </w:p>
     <w:p>
@@ -2439,15 +2363,7 @@
           <w:sz w:val="24"/>
           <w:szCs w:val="24"/>
         </w:rPr>
-        <w:t>Do ponto de vista técnico, a equipe entende que é</w:t>
-      </w:r>
-      <w:r>
-        <w:rPr>
-          <w:rFonts w:ascii="Arial" w:eastAsia="Arial" w:hAnsi="Arial" w:cs="Arial"/>
-          <w:sz w:val="24"/>
-          <w:szCs w:val="24"/>
-        </w:rPr>
-        <w:t xml:space="preserve"> viável o desenvolvimento do projeto. Por escolha da equipe, será utilizado a plataforma </w:t>
+        <w:t xml:space="preserve">Do ponto de vista técnico, a equipe entende que é viável o desenvolvimento do projeto. Por escolha da equipe, será utilizado a plataforma </w:t>
       </w:r>
       <w:proofErr w:type="spellStart"/>
       <w:r>
@@ -2483,15 +2399,7 @@
           <w:sz w:val="24"/>
           <w:szCs w:val="24"/>
         </w:rPr>
-        <w:t xml:space="preserve"> é possível desenvolver em C# utilizando todos os recursos existentes no .NET Fram</w:t>
-      </w:r>
-      <w:r>
-        <w:rPr>
-          <w:rFonts w:ascii="Arial" w:eastAsia="Arial" w:hAnsi="Arial" w:cs="Arial"/>
-          <w:sz w:val="24"/>
-          <w:szCs w:val="24"/>
-        </w:rPr>
-        <w:t xml:space="preserve">ework, .NET Standard e .NET Core. Primeiramente foi cogitado utilizar o </w:t>
+        <w:t xml:space="preserve"> é possível desenvolver em C# utilizando todos os recursos existentes no .NET Framework, .NET Standard e .NET Core. Primeiramente foi cogitado utilizar o </w:t>
       </w:r>
       <w:proofErr w:type="spellStart"/>
       <w:r>
@@ -2536,15 +2444,7 @@
           <w:szCs w:val="24"/>
         </w:rPr>
         <w:lastRenderedPageBreak/>
-        <w:t>de terceiros que foram construídas em cima da AP</w:t>
-      </w:r>
-      <w:r>
-        <w:rPr>
-          <w:rFonts w:ascii="Arial" w:eastAsia="Arial" w:hAnsi="Arial" w:cs="Arial"/>
-          <w:sz w:val="24"/>
-          <w:szCs w:val="24"/>
-        </w:rPr>
-        <w:t xml:space="preserve">I REST oficial do </w:t>
+        <w:t xml:space="preserve">de terceiros que foram construídas em cima da API REST oficial do </w:t>
       </w:r>
       <w:proofErr w:type="spellStart"/>
       <w:r>
@@ -2767,7 +2667,6 @@
                 <w:szCs w:val="24"/>
               </w:rPr>
             </w:pPr>
-            <w:proofErr w:type="gramStart"/>
             <w:r>
               <w:rPr>
                 <w:rFonts w:ascii="Arial" w:eastAsia="Arial" w:hAnsi="Arial" w:cs="Arial"/>
@@ -2776,18 +2675,7 @@
                 <w:sz w:val="24"/>
                 <w:szCs w:val="24"/>
               </w:rPr>
-              <w:t>RF2 Buscar</w:t>
-            </w:r>
-            <w:proofErr w:type="gramEnd"/>
-            <w:r>
-              <w:rPr>
-                <w:rFonts w:ascii="Arial" w:eastAsia="Arial" w:hAnsi="Arial" w:cs="Arial"/>
-                <w:b/>
-                <w:color w:val="FFFFFF"/>
-                <w:sz w:val="24"/>
-                <w:szCs w:val="24"/>
-              </w:rPr>
-              <w:t xml:space="preserve"> receitas - Essencial</w:t>
+              <w:t>RF2 Buscar receitas - Essencial</w:t>
             </w:r>
           </w:p>
         </w:tc>
@@ -2838,7 +2726,6 @@
                 <w:szCs w:val="24"/>
               </w:rPr>
             </w:pPr>
-            <w:proofErr w:type="gramStart"/>
             <w:r>
               <w:rPr>
                 <w:rFonts w:ascii="Arial" w:eastAsia="Arial" w:hAnsi="Arial" w:cs="Arial"/>
@@ -2847,18 +2734,7 @@
                 <w:sz w:val="24"/>
                 <w:szCs w:val="24"/>
               </w:rPr>
-              <w:t>RF3 Inserir</w:t>
-            </w:r>
-            <w:proofErr w:type="gramEnd"/>
-            <w:r>
-              <w:rPr>
-                <w:rFonts w:ascii="Arial" w:eastAsia="Arial" w:hAnsi="Arial" w:cs="Arial"/>
-                <w:b/>
-                <w:color w:val="FFFFFF"/>
-                <w:sz w:val="24"/>
-                <w:szCs w:val="24"/>
-              </w:rPr>
-              <w:t xml:space="preserve"> receitas - Essencial</w:t>
+              <w:t>RF3 Inserir receitas - Essencial</w:t>
             </w:r>
           </w:p>
         </w:tc>
@@ -3057,15 +2933,7 @@
                 <w:sz w:val="24"/>
                 <w:szCs w:val="24"/>
               </w:rPr>
-              <w:t>Descrição: usuários poderão filtrar para receber somente resultados de opções que podem ser feitas em for</w:t>
-            </w:r>
-            <w:r>
-              <w:rPr>
-                <w:rFonts w:ascii="Arial" w:eastAsia="Arial" w:hAnsi="Arial" w:cs="Arial"/>
-                <w:sz w:val="24"/>
-                <w:szCs w:val="24"/>
-              </w:rPr>
-              <w:t xml:space="preserve">no, fogão ou </w:t>
+              <w:t xml:space="preserve">Descrição: usuários poderão filtrar para receber somente resultados de opções que podem ser feitas em forno, fogão ou </w:t>
             </w:r>
             <w:proofErr w:type="spellStart"/>
             <w:r>
@@ -3313,21 +3181,7 @@
               <w:rPr>
                 <w:b/>
               </w:rPr>
-              <w:t>NFx.</w:t>
-            </w:r>
-            <w:proofErr w:type="gramStart"/>
-            <w:r>
-              <w:rPr>
-                <w:b/>
-              </w:rPr>
-              <w:t>2  Sistema</w:t>
-            </w:r>
-            <w:proofErr w:type="gramEnd"/>
-            <w:r>
-              <w:rPr>
-                <w:b/>
-              </w:rPr>
-              <w:t xml:space="preserve"> deve ser implementado para sistemas Android</w:t>
+              <w:t>NFx.2  Sistema deve ser implementado para sistemas Android</w:t>
             </w:r>
           </w:p>
         </w:tc>
@@ -3532,17 +3386,7 @@
           <w:szCs w:val="24"/>
           <w:highlight w:val="white"/>
         </w:rPr>
-        <w:t>Como um (a) vegano (a), gostaria de encontrar receitas sem uso de produtos de origem animal para pr</w:t>
-      </w:r>
-      <w:r>
-        <w:rPr>
-          <w:rFonts w:ascii="Arial" w:eastAsia="Arial" w:hAnsi="Arial" w:cs="Arial"/>
-          <w:color w:val="000000"/>
-          <w:sz w:val="24"/>
-          <w:szCs w:val="24"/>
-          <w:highlight w:val="white"/>
-        </w:rPr>
-        <w:t>eparar uma refeição com ingredientes naturais disponíveis no momento; (filtro de opções veganas)</w:t>
+        <w:t>Como um (a) vegano (a), gostaria de encontrar receitas sem uso de produtos de origem animal para preparar uma refeição com ingredientes naturais disponíveis no momento; (filtro de opções veganas)</w:t>
       </w:r>
     </w:p>
     <w:p>
@@ -4464,22 +4308,6 @@
     </w:p>
     <w:p>
       <w:pPr>
-        <w:keepNext/>
-        <w:keepLines/>
-        <w:pBdr>
-          <w:bottom w:val="single" w:sz="12" w:space="1" w:color="000000"/>
-        </w:pBdr>
-        <w:spacing w:before="480" w:after="0"/>
-        <w:ind w:hanging="2"/>
-        <w:rPr>
-          <w:b/>
-          <w:sz w:val="24"/>
-          <w:szCs w:val="24"/>
-        </w:rPr>
-      </w:pPr>
-    </w:p>
-    <w:p>
-      <w:pPr>
         <w:pBdr>
           <w:top w:val="nil"/>
           <w:left w:val="nil"/>
@@ -4490,6 +4318,9 @@
         <w:spacing w:line="480" w:lineRule="auto"/>
         <w:ind w:hanging="2"/>
         <w:jc w:val="both"/>
+        <w:rPr>
+          <w:highlight w:val="white"/>
+        </w:rPr>
       </w:pPr>
     </w:p>
     <w:p>
@@ -4504,20 +4335,6 @@
         <w:spacing w:line="480" w:lineRule="auto"/>
         <w:ind w:hanging="2"/>
         <w:jc w:val="both"/>
-      </w:pPr>
-    </w:p>
-    <w:p>
-      <w:pPr>
-        <w:pBdr>
-          <w:top w:val="nil"/>
-          <w:left w:val="nil"/>
-          <w:bottom w:val="nil"/>
-          <w:right w:val="nil"/>
-          <w:between w:val="nil"/>
-        </w:pBdr>
-        <w:spacing w:line="480" w:lineRule="auto"/>
-        <w:ind w:hanging="2"/>
-        <w:jc w:val="both"/>
         <w:rPr>
           <w:highlight w:val="white"/>
         </w:rPr>
@@ -4526,81 +4343,6 @@
         <w:rPr>
           <w:noProof/>
         </w:rPr>
-        <w:drawing>
-          <wp:inline distT="0" distB="0" distL="0" distR="0" wp14:anchorId="0F14D1D2" wp14:editId="2CC211CC">
-            <wp:extent cx="5943600" cy="3679902"/>
-            <wp:effectExtent l="0" t="0" r="0" b="0"/>
-            <wp:docPr id="14" name="image16.png" descr="C:\Users\Teste\Desktop\atividadediagrama.png"/>
-            <wp:cNvGraphicFramePr/>
-            <a:graphic xmlns:a="http://schemas.openxmlformats.org/drawingml/2006/main">
-              <a:graphicData uri="http://schemas.openxmlformats.org/drawingml/2006/picture">
-                <pic:pic xmlns:pic="http://schemas.openxmlformats.org/drawingml/2006/picture">
-                  <pic:nvPicPr>
-                    <pic:cNvPr id="0" name="image16.png" descr="C:\Users\Teste\Desktop\atividadediagrama.png"/>
-                    <pic:cNvPicPr preferRelativeResize="0"/>
-                  </pic:nvPicPr>
-                  <pic:blipFill>
-                    <a:blip r:embed="rId13"/>
-                    <a:srcRect/>
-                    <a:stretch>
-                      <a:fillRect/>
-                    </a:stretch>
-                  </pic:blipFill>
-                  <pic:spPr>
-                    <a:xfrm>
-                      <a:off x="0" y="0"/>
-                      <a:ext cx="5943600" cy="3679902"/>
-                    </a:xfrm>
-                    <a:prstGeom prst="rect">
-                      <a:avLst/>
-                    </a:prstGeom>
-                    <a:ln/>
-                  </pic:spPr>
-                </pic:pic>
-              </a:graphicData>
-            </a:graphic>
-          </wp:inline>
-        </w:drawing>
-      </w:r>
-    </w:p>
-    <w:p>
-      <w:pPr>
-        <w:pBdr>
-          <w:top w:val="nil"/>
-          <w:left w:val="nil"/>
-          <w:bottom w:val="nil"/>
-          <w:right w:val="nil"/>
-          <w:between w:val="nil"/>
-        </w:pBdr>
-        <w:spacing w:line="480" w:lineRule="auto"/>
-        <w:ind w:hanging="2"/>
-        <w:jc w:val="both"/>
-        <w:rPr>
-          <w:highlight w:val="white"/>
-        </w:rPr>
-      </w:pPr>
-    </w:p>
-    <w:p>
-      <w:pPr>
-        <w:pBdr>
-          <w:top w:val="nil"/>
-          <w:left w:val="nil"/>
-          <w:bottom w:val="nil"/>
-          <w:right w:val="nil"/>
-          <w:between w:val="nil"/>
-        </w:pBdr>
-        <w:spacing w:line="480" w:lineRule="auto"/>
-        <w:ind w:hanging="2"/>
-        <w:jc w:val="both"/>
-        <w:rPr>
-          <w:highlight w:val="white"/>
-        </w:rPr>
-      </w:pPr>
-      <w:r>
-        <w:rPr>
-          <w:noProof/>
-        </w:rPr>
-        <w:lastRenderedPageBreak/>
         <w:drawing>
           <wp:inline distT="0" distB="0" distL="0" distR="0" wp14:anchorId="2C3194E7" wp14:editId="052A3AF0">
             <wp:extent cx="5943600" cy="4273243"/>
@@ -4615,7 +4357,7 @@
                     <pic:cNvPicPr preferRelativeResize="0"/>
                   </pic:nvPicPr>
                   <pic:blipFill>
-                    <a:blip r:embed="rId14"/>
+                    <a:blip r:embed="rId13"/>
                     <a:srcRect/>
                     <a:stretch>
                       <a:fillRect/>
@@ -4733,11 +4475,42 @@
           <w:between w:val="nil"/>
         </w:pBdr>
         <w:spacing w:line="480" w:lineRule="auto"/>
-        <w:ind w:hanging="2"/>
+        <w:ind w:firstLine="0"/>
         <w:jc w:val="both"/>
         <w:rPr>
           <w:highlight w:val="white"/>
         </w:rPr>
+      </w:pPr>
+    </w:p>
+    <w:p>
+      <w:pPr>
+        <w:keepNext/>
+        <w:keepLines/>
+        <w:pBdr>
+          <w:bottom w:val="single" w:sz="12" w:space="1" w:color="000000"/>
+        </w:pBdr>
+        <w:spacing w:before="480" w:after="0"/>
+        <w:ind w:hanging="2"/>
+        <w:rPr>
+          <w:b/>
+          <w:sz w:val="24"/>
+          <w:szCs w:val="24"/>
+        </w:rPr>
+      </w:pPr>
+      <w:r>
+        <w:rPr>
+          <w:b/>
+          <w:sz w:val="24"/>
+          <w:szCs w:val="24"/>
+        </w:rPr>
+        <w:lastRenderedPageBreak/>
+        <w:t>6. Diagrama de classes</w:t>
+      </w:r>
+    </w:p>
+    <w:p>
+      <w:pPr>
+        <w:ind w:hanging="2"/>
+        <w:jc w:val="both"/>
       </w:pPr>
     </w:p>
     <w:p>
@@ -4753,67 +4526,19 @@
         <w:ind w:hanging="2"/>
         <w:jc w:val="both"/>
         <w:rPr>
+          <w:rFonts w:ascii="Arial" w:eastAsia="Arial" w:hAnsi="Arial" w:cs="Arial"/>
+          <w:sz w:val="24"/>
+          <w:szCs w:val="24"/>
           <w:highlight w:val="white"/>
         </w:rPr>
       </w:pPr>
-    </w:p>
-    <w:p>
-      <w:pPr>
-        <w:keepNext/>
-        <w:keepLines/>
-        <w:pBdr>
-          <w:bottom w:val="single" w:sz="12" w:space="1" w:color="000000"/>
-        </w:pBdr>
-        <w:spacing w:before="480" w:after="0"/>
-        <w:ind w:hanging="2"/>
-        <w:rPr>
-          <w:b/>
-          <w:sz w:val="24"/>
-          <w:szCs w:val="24"/>
-        </w:rPr>
-      </w:pPr>
-      <w:r>
-        <w:rPr>
-          <w:b/>
-          <w:sz w:val="24"/>
-          <w:szCs w:val="24"/>
-        </w:rPr>
-        <w:lastRenderedPageBreak/>
-        <w:t>6. Diagrama de classes</w:t>
-      </w:r>
-    </w:p>
-    <w:p>
-      <w:pPr>
-        <w:ind w:hanging="2"/>
-        <w:jc w:val="both"/>
-      </w:pPr>
-    </w:p>
-    <w:p>
-      <w:pPr>
-        <w:pBdr>
-          <w:top w:val="nil"/>
-          <w:left w:val="nil"/>
-          <w:bottom w:val="nil"/>
-          <w:right w:val="nil"/>
-          <w:between w:val="nil"/>
-        </w:pBdr>
-        <w:spacing w:line="480" w:lineRule="auto"/>
-        <w:ind w:hanging="2"/>
-        <w:jc w:val="both"/>
+      <w:r>
         <w:rPr>
           <w:rFonts w:ascii="Arial" w:eastAsia="Arial" w:hAnsi="Arial" w:cs="Arial"/>
           <w:sz w:val="24"/>
           <w:szCs w:val="24"/>
           <w:highlight w:val="white"/>
         </w:rPr>
-      </w:pPr>
-      <w:r>
-        <w:rPr>
-          <w:rFonts w:ascii="Arial" w:eastAsia="Arial" w:hAnsi="Arial" w:cs="Arial"/>
-          <w:sz w:val="24"/>
-          <w:szCs w:val="24"/>
-          <w:highlight w:val="white"/>
-        </w:rPr>
         <w:t>6.1 Acesso ao banco de dados</w:t>
       </w:r>
     </w:p>
@@ -4834,15 +4559,7 @@
           <w:sz w:val="24"/>
           <w:szCs w:val="24"/>
         </w:rPr>
-        <w:t>Para desenvolver a camada de banco de dados, foi criado um projeto do tipo “Biblioteca de classes” na solução do projeto. Este subprojeto fornece as classes e métodos necessários para o acesso ao banco de dados e os modelos do projeto. Quando este subproje</w:t>
-      </w:r>
-      <w:r>
-        <w:rPr>
-          <w:rFonts w:ascii="Arial" w:eastAsia="Arial" w:hAnsi="Arial" w:cs="Arial"/>
-          <w:sz w:val="24"/>
-          <w:szCs w:val="24"/>
-        </w:rPr>
-        <w:t>to é compilado, é gerado um arquivo com extensão “</w:t>
+        <w:t>Para desenvolver a camada de banco de dados, foi criado um projeto do tipo “Biblioteca de classes” na solução do projeto. Este subprojeto fornece as classes e métodos necessários para o acesso ao banco de dados e os modelos do projeto. Quando este subprojeto é compilado, é gerado um arquivo com extensão “</w:t>
       </w:r>
       <w:r>
         <w:rPr>
@@ -4956,15 +4673,7 @@
           <w:sz w:val="24"/>
           <w:szCs w:val="24"/>
         </w:rPr>
-        <w:t>. A seguir pode ser visto o diagrama de classes inicial desenvo</w:t>
-      </w:r>
-      <w:r>
-        <w:rPr>
-          <w:rFonts w:ascii="Arial" w:eastAsia="Arial" w:hAnsi="Arial" w:cs="Arial"/>
-          <w:sz w:val="24"/>
-          <w:szCs w:val="24"/>
-        </w:rPr>
-        <w:t>lvido:</w:t>
+        <w:t>. A seguir pode ser visto o diagrama de classes inicial desenvolvido:</w:t>
       </w:r>
     </w:p>
     <w:p>
@@ -4998,7 +4707,7 @@
                     <pic:cNvPicPr preferRelativeResize="0"/>
                   </pic:nvPicPr>
                   <pic:blipFill>
-                    <a:blip r:embed="rId15"/>
+                    <a:blip r:embed="rId14"/>
                     <a:srcRect/>
                     <a:stretch>
                       <a:fillRect/>
@@ -5211,16 +4920,7 @@
           <w:sz w:val="24"/>
           <w:szCs w:val="24"/>
         </w:rPr>
-        <w:t>. Esta class</w:t>
-      </w:r>
-      <w:r>
-        <w:rPr>
-          <w:rFonts w:ascii="Arial" w:eastAsia="Arial" w:hAnsi="Arial" w:cs="Arial"/>
-          <w:color w:val="000000"/>
-          <w:sz w:val="24"/>
-          <w:szCs w:val="24"/>
-        </w:rPr>
-        <w:t xml:space="preserve">e é beneficiada pelo uso de </w:t>
+        <w:t xml:space="preserve">. Esta classe é beneficiada pelo uso de </w:t>
       </w:r>
       <w:proofErr w:type="spellStart"/>
       <w:r>
@@ -5484,15 +5184,7 @@
           <w:sz w:val="24"/>
           <w:szCs w:val="24"/>
         </w:rPr>
-        <w:t>Os modelos são necessários para que a regra de negócio funcione. Abaixo es</w:t>
-      </w:r>
-      <w:r>
-        <w:rPr>
-          <w:rFonts w:ascii="Arial" w:eastAsia="Arial" w:hAnsi="Arial" w:cs="Arial"/>
-          <w:sz w:val="24"/>
-          <w:szCs w:val="24"/>
-        </w:rPr>
-        <w:t>tão os modelos inicialmente pensados e desenvolvido para atender a necessidade do projeto.</w:t>
+        <w:t>Os modelos são necessários para que a regra de negócio funcione. Abaixo estão os modelos inicialmente pensados e desenvolvido para atender a necessidade do projeto.</w:t>
       </w:r>
     </w:p>
     <w:p>
@@ -5552,7 +5244,7 @@
                     <pic:cNvPicPr preferRelativeResize="0"/>
                   </pic:nvPicPr>
                   <pic:blipFill>
-                    <a:blip r:embed="rId16"/>
+                    <a:blip r:embed="rId15"/>
                     <a:srcRect/>
                     <a:stretch>
                       <a:fillRect/>
@@ -5711,8 +5403,18 @@
           <w:sz w:val="24"/>
           <w:szCs w:val="24"/>
         </w:rPr>
-        <w:t>view-mode</w:t>
-      </w:r>
+        <w:t>view-model</w:t>
+      </w:r>
+      <w:proofErr w:type="spellEnd"/>
+      <w:r>
+        <w:rPr>
+          <w:rFonts w:ascii="Arial" w:eastAsia="Arial" w:hAnsi="Arial" w:cs="Arial"/>
+          <w:sz w:val="24"/>
+          <w:szCs w:val="24"/>
+        </w:rPr>
+        <w:t xml:space="preserve"> respectiva da tela através de </w:t>
+      </w:r>
+      <w:proofErr w:type="spellStart"/>
       <w:r>
         <w:rPr>
           <w:rFonts w:ascii="Arial" w:eastAsia="Arial" w:hAnsi="Arial" w:cs="Arial"/>
@@ -5720,7 +5422,7 @@
           <w:sz w:val="24"/>
           <w:szCs w:val="24"/>
         </w:rPr>
-        <w:t>l</w:t>
+        <w:t>Binding</w:t>
       </w:r>
       <w:proofErr w:type="spellEnd"/>
       <w:r>
@@ -5729,7 +5431,7 @@
           <w:sz w:val="24"/>
           <w:szCs w:val="24"/>
         </w:rPr>
-        <w:t xml:space="preserve"> respectiva da tela através de </w:t>
+        <w:t xml:space="preserve">. Portanto, para cada tela </w:t>
       </w:r>
       <w:proofErr w:type="spellStart"/>
       <w:r>
@@ -5739,7 +5441,7 @@
           <w:sz w:val="24"/>
           <w:szCs w:val="24"/>
         </w:rPr>
-        <w:t>Binding</w:t>
+        <w:t>view</w:t>
       </w:r>
       <w:proofErr w:type="spellEnd"/>
       <w:r>
@@ -5748,7 +5450,7 @@
           <w:sz w:val="24"/>
           <w:szCs w:val="24"/>
         </w:rPr>
-        <w:t xml:space="preserve">. Portanto, para cada tela </w:t>
+        <w:t xml:space="preserve"> existirá uma respectiva classe </w:t>
       </w:r>
       <w:proofErr w:type="spellStart"/>
       <w:r>
@@ -5758,6 +5460,25 @@
           <w:sz w:val="24"/>
           <w:szCs w:val="24"/>
         </w:rPr>
+        <w:t>view-model</w:t>
+      </w:r>
+      <w:proofErr w:type="spellEnd"/>
+      <w:r>
+        <w:rPr>
+          <w:rFonts w:ascii="Arial" w:eastAsia="Arial" w:hAnsi="Arial" w:cs="Arial"/>
+          <w:sz w:val="24"/>
+          <w:szCs w:val="24"/>
+        </w:rPr>
+        <w:t xml:space="preserve"> que irá tratar as informações de entrada através dos controles visuais da </w:t>
+      </w:r>
+      <w:proofErr w:type="spellStart"/>
+      <w:r>
+        <w:rPr>
+          <w:rFonts w:ascii="Arial" w:eastAsia="Arial" w:hAnsi="Arial" w:cs="Arial"/>
+          <w:i/>
+          <w:sz w:val="24"/>
+          <w:szCs w:val="24"/>
+        </w:rPr>
         <w:t>view</w:t>
       </w:r>
       <w:proofErr w:type="spellEnd"/>
@@ -5767,7 +5488,7 @@
           <w:sz w:val="24"/>
           <w:szCs w:val="24"/>
         </w:rPr>
-        <w:t xml:space="preserve"> existirá uma respectiva classe </w:t>
+        <w:t xml:space="preserve">. Abaixo, estão as </w:t>
       </w:r>
       <w:proofErr w:type="spellStart"/>
       <w:r>
@@ -5777,7 +5498,7 @@
           <w:sz w:val="24"/>
           <w:szCs w:val="24"/>
         </w:rPr>
-        <w:t>view-model</w:t>
+        <w:t>views</w:t>
       </w:r>
       <w:proofErr w:type="spellEnd"/>
       <w:r>
@@ -5786,7 +5507,7 @@
           <w:sz w:val="24"/>
           <w:szCs w:val="24"/>
         </w:rPr>
-        <w:t xml:space="preserve"> que irá tratar as informações de entrada através dos controles visuais da </w:t>
+        <w:t xml:space="preserve"> e </w:t>
       </w:r>
       <w:proofErr w:type="spellStart"/>
       <w:r>
@@ -5796,7 +5517,7 @@
           <w:sz w:val="24"/>
           <w:szCs w:val="24"/>
         </w:rPr>
-        <w:t>view</w:t>
+        <w:t>view-models</w:t>
       </w:r>
       <w:proofErr w:type="spellEnd"/>
       <w:r>
@@ -5805,53 +5526,7 @@
           <w:sz w:val="24"/>
           <w:szCs w:val="24"/>
         </w:rPr>
-        <w:t xml:space="preserve">. Abaixo, estão as </w:t>
-      </w:r>
-      <w:proofErr w:type="spellStart"/>
-      <w:r>
-        <w:rPr>
-          <w:rFonts w:ascii="Arial" w:eastAsia="Arial" w:hAnsi="Arial" w:cs="Arial"/>
-          <w:i/>
-          <w:sz w:val="24"/>
-          <w:szCs w:val="24"/>
-        </w:rPr>
-        <w:t>views</w:t>
-      </w:r>
-      <w:proofErr w:type="spellEnd"/>
-      <w:r>
-        <w:rPr>
-          <w:rFonts w:ascii="Arial" w:eastAsia="Arial" w:hAnsi="Arial" w:cs="Arial"/>
-          <w:sz w:val="24"/>
-          <w:szCs w:val="24"/>
-        </w:rPr>
-        <w:t xml:space="preserve"> e </w:t>
-      </w:r>
-      <w:proofErr w:type="spellStart"/>
-      <w:r>
-        <w:rPr>
-          <w:rFonts w:ascii="Arial" w:eastAsia="Arial" w:hAnsi="Arial" w:cs="Arial"/>
-          <w:i/>
-          <w:sz w:val="24"/>
-          <w:szCs w:val="24"/>
-        </w:rPr>
-        <w:t>view-models</w:t>
-      </w:r>
-      <w:proofErr w:type="spellEnd"/>
-      <w:r>
-        <w:rPr>
-          <w:rFonts w:ascii="Arial" w:eastAsia="Arial" w:hAnsi="Arial" w:cs="Arial"/>
-          <w:sz w:val="24"/>
-          <w:szCs w:val="24"/>
-        </w:rPr>
-        <w:t xml:space="preserve"> inicialmente desenvolvidos</w:t>
-      </w:r>
-      <w:r>
-        <w:rPr>
-          <w:rFonts w:ascii="Arial" w:eastAsia="Arial" w:hAnsi="Arial" w:cs="Arial"/>
-          <w:sz w:val="24"/>
-          <w:szCs w:val="24"/>
-        </w:rPr>
-        <w:t>:</w:t>
+        <w:t xml:space="preserve"> inicialmente desenvolvidos:</w:t>
       </w:r>
     </w:p>
     <w:p>
@@ -5875,18 +5550,8 @@
           <w:sz w:val="24"/>
           <w:szCs w:val="24"/>
         </w:rPr>
-        <w:t xml:space="preserve">7. Diagrama de </w:t>
-      </w:r>
-      <w:proofErr w:type="gramStart"/>
-      <w:r>
-        <w:rPr>
-          <w:b/>
-          <w:sz w:val="24"/>
-          <w:szCs w:val="24"/>
-        </w:rPr>
-        <w:t>Sequencia</w:t>
-      </w:r>
-      <w:proofErr w:type="gramEnd"/>
+        <w:t>7. Diagrama de Sequencia</w:t>
+      </w:r>
     </w:p>
     <w:p>
       <w:pPr>
@@ -5953,7 +5618,7 @@
                     <pic:cNvPicPr preferRelativeResize="0"/>
                   </pic:nvPicPr>
                   <pic:blipFill>
-                    <a:blip r:embed="rId17"/>
+                    <a:blip r:embed="rId16"/>
                     <a:srcRect/>
                     <a:stretch>
                       <a:fillRect/>
@@ -6089,7 +5754,7 @@
                     </pic:cNvPicPr>
                   </pic:nvPicPr>
                   <pic:blipFill>
-                    <a:blip r:embed="rId18">
+                    <a:blip r:embed="rId17">
                       <a:extLst>
                         <a:ext uri="{28A0092B-C50C-407E-A947-70E740481C1C}">
                           <a14:useLocalDpi xmlns:a14="http://schemas.microsoft.com/office/drawing/2010/main" val="0"/>
@@ -6178,7 +5843,7 @@
                     </pic:cNvPicPr>
                   </pic:nvPicPr>
                   <pic:blipFill>
-                    <a:blip r:embed="rId22">
+                    <a:blip r:embed="rId20">
                       <a:extLst>
                         <a:ext uri="{28A0092B-C50C-407E-A947-70E740481C1C}">
                           <a14:useLocalDpi xmlns:a14="http://schemas.microsoft.com/office/drawing/2010/main" val="0"/>
@@ -6254,7 +5919,7 @@
                     </pic:cNvPicPr>
                   </pic:nvPicPr>
                   <pic:blipFill>
-                    <a:blip r:embed="rId23">
+                    <a:blip r:embed="rId21">
                       <a:extLst>
                         <a:ext uri="{28A0092B-C50C-407E-A947-70E740481C1C}">
                           <a14:useLocalDpi xmlns:a14="http://schemas.microsoft.com/office/drawing/2010/main" val="0"/>
@@ -6315,7 +5980,7 @@
                     </pic:cNvPicPr>
                   </pic:nvPicPr>
                   <pic:blipFill>
-                    <a:blip r:embed="rId24">
+                    <a:blip r:embed="rId22">
                       <a:extLst>
                         <a:ext uri="{28A0092B-C50C-407E-A947-70E740481C1C}">
                           <a14:useLocalDpi xmlns:a14="http://schemas.microsoft.com/office/drawing/2010/main" val="0"/>
@@ -6376,7 +6041,7 @@
                     </pic:cNvPicPr>
                   </pic:nvPicPr>
                   <pic:blipFill>
-                    <a:blip r:embed="rId25">
+                    <a:blip r:embed="rId23">
                       <a:extLst>
                         <a:ext uri="{28A0092B-C50C-407E-A947-70E740481C1C}">
                           <a14:useLocalDpi xmlns:a14="http://schemas.microsoft.com/office/drawing/2010/main" val="0"/>
@@ -6488,7 +6153,7 @@
                     </pic:cNvPicPr>
                   </pic:nvPicPr>
                   <pic:blipFill>
-                    <a:blip r:embed="rId26">
+                    <a:blip r:embed="rId24">
                       <a:extLst>
                         <a:ext uri="{28A0092B-C50C-407E-A947-70E740481C1C}">
                           <a14:useLocalDpi xmlns:a14="http://schemas.microsoft.com/office/drawing/2010/main" val="0"/>
@@ -6550,7 +6215,7 @@
                     </pic:cNvPicPr>
                   </pic:nvPicPr>
                   <pic:blipFill>
-                    <a:blip r:embed="rId27">
+                    <a:blip r:embed="rId25">
                       <a:extLst>
                         <a:ext uri="{28A0092B-C50C-407E-A947-70E740481C1C}">
                           <a14:useLocalDpi xmlns:a14="http://schemas.microsoft.com/office/drawing/2010/main" val="0"/>
@@ -6588,8 +6253,6 @@
         </w:rPr>
         <w:commentReference w:id="13"/>
       </w:r>
-      <w:bookmarkStart w:id="14" w:name="_GoBack"/>
-      <w:bookmarkEnd w:id="14"/>
     </w:p>
     <w:p>
       <w:pPr>
@@ -6608,7 +6271,7 @@
           <w:u w:val="single"/>
         </w:rPr>
       </w:pPr>
-      <w:commentRangeStart w:id="15"/>
+      <w:commentRangeStart w:id="14"/>
       <w:r>
         <w:rPr>
           <w:noProof/>
@@ -6633,7 +6296,7 @@
                     </pic:cNvPicPr>
                   </pic:nvPicPr>
                   <pic:blipFill>
-                    <a:blip r:embed="rId28">
+                    <a:blip r:embed="rId26">
                       <a:extLst>
                         <a:ext uri="{28A0092B-C50C-407E-A947-70E740481C1C}">
                           <a14:useLocalDpi xmlns:a14="http://schemas.microsoft.com/office/drawing/2010/main" val="0"/>
@@ -6664,17 +6327,17 @@
           </wp:inline>
         </w:drawing>
       </w:r>
-      <w:commentRangeEnd w:id="15"/>
+      <w:commentRangeEnd w:id="14"/>
       <w:r>
         <w:rPr>
           <w:rStyle w:val="Refdecomentrio"/>
         </w:rPr>
-        <w:commentReference w:id="15"/>
+        <w:commentReference w:id="14"/>
       </w:r>
     </w:p>
     <w:sectPr>
-      <w:headerReference w:type="default" r:id="rId29"/>
-      <w:footerReference w:type="default" r:id="rId30"/>
+      <w:headerReference w:type="default" r:id="rId27"/>
+      <w:footerReference w:type="default" r:id="rId28"/>
       <w:pgSz w:w="12240" w:h="15840"/>
       <w:pgMar w:top="1440" w:right="1440" w:bottom="1440" w:left="1440" w:header="720" w:footer="720" w:gutter="0"/>
       <w:pgNumType w:start="1"/>
@@ -6686,7 +6349,7 @@
 </file>
 
 <file path=word/comments.xml><?xml version="1.0" encoding="utf-8"?>
-<w:comments xmlns:wpc="http://schemas.microsoft.com/office/word/2010/wordprocessingCanvas" xmlns:cx="http://schemas.microsoft.com/office/drawing/2014/chartex" xmlns:cx1="http://schemas.microsoft.com/office/drawing/2015/9/8/chartex" xmlns:cx2="http://schemas.microsoft.com/office/drawing/2015/10/21/chartex" xmlns:cx3="http://schemas.microsoft.com/office/drawing/2016/5/9/chartex" xmlns:cx4="http://schemas.microsoft.com/office/drawing/2016/5/10/chartex" xmlns:cx5="http://schemas.microsoft.com/office/drawing/2016/5/11/chartex" xmlns:cx6="http://schemas.microsoft.com/office/drawing/2016/5/12/chartex" xmlns:cx7="http://schemas.microsoft.com/office/drawing/2016/5/13/chartex" xmlns:cx8="http://schemas.microsoft.com/office/drawing/2016/5/14/chartex" xmlns:mc="http://schemas.openxmlformats.org/markup-compatibility/2006" xmlns:aink="http://schemas.microsoft.com/office/drawing/2016/ink" xmlns:am3d="http://schemas.microsoft.com/office/drawing/2017/model3d" xmlns:o="urn:schemas-microsoft-com:office:office" xmlns:r="http://schemas.openxmlformats.org/officeDocument/2006/relationships" xmlns:m="http://schemas.openxmlformats.org/officeDocument/2006/math" xmlns:v="urn:schemas-microsoft-com:vml" xmlns:wp14="http://schemas.microsoft.com/office/word/2010/wordprocessingDrawing" xmlns:wp="http://schemas.openxmlformats.org/drawingml/2006/wordprocessingDrawing" xmlns:w10="urn:schemas-microsoft-com:office:word" xmlns:w="http://schemas.openxmlformats.org/wordprocessingml/2006/main" xmlns:w14="http://schemas.microsoft.com/office/word/2010/wordml" xmlns:w15="http://schemas.microsoft.com/office/word/2012/wordml" xmlns:w16cid="http://schemas.microsoft.com/office/word/2016/wordml/cid" xmlns:w16se="http://schemas.microsoft.com/office/word/2015/wordml/symex" xmlns:wpg="http://schemas.microsoft.com/office/word/2010/wordprocessingGroup" xmlns:wpi="http://schemas.microsoft.com/office/word/2010/wordprocessingInk" xmlns:wne="http://schemas.microsoft.com/office/word/2006/wordml" xmlns:wps="http://schemas.microsoft.com/office/word/2010/wordprocessingShape" mc:Ignorable="w14 w15 w16se w16cid wp14">
+<w:comments xmlns:wpc="http://schemas.microsoft.com/office/word/2010/wordprocessingCanvas" xmlns:cx="http://schemas.microsoft.com/office/drawing/2014/chartex" xmlns:cx1="http://schemas.microsoft.com/office/drawing/2015/9/8/chartex" xmlns:mc="http://schemas.openxmlformats.org/markup-compatibility/2006" xmlns:o="urn:schemas-microsoft-com:office:office" xmlns:r="http://schemas.openxmlformats.org/officeDocument/2006/relationships" xmlns:m="http://schemas.openxmlformats.org/officeDocument/2006/math" xmlns:v="urn:schemas-microsoft-com:vml" xmlns:wp14="http://schemas.microsoft.com/office/word/2010/wordprocessingDrawing" xmlns:wp="http://schemas.openxmlformats.org/drawingml/2006/wordprocessingDrawing" xmlns:w10="urn:schemas-microsoft-com:office:word" xmlns:w="http://schemas.openxmlformats.org/wordprocessingml/2006/main" xmlns:w14="http://schemas.microsoft.com/office/word/2010/wordml" xmlns:w15="http://schemas.microsoft.com/office/word/2012/wordml" xmlns:w16se="http://schemas.microsoft.com/office/word/2015/wordml/symex" xmlns:wpg="http://schemas.microsoft.com/office/word/2010/wordprocessingGroup" xmlns:wpi="http://schemas.microsoft.com/office/word/2010/wordprocessingInk" xmlns:wne="http://schemas.microsoft.com/office/word/2006/wordml" xmlns:wps="http://schemas.microsoft.com/office/word/2010/wordprocessingShape" mc:Ignorable="w14 w15 w16se wp14">
   <w:comment w:id="7" w:author="IMS - Luiz Henrique Escouto Martins" w:date="2019-11-13T12:58:00Z" w:initials="I-LHEM">
     <w:p>
       <w:pPr>
@@ -6700,6 +6363,12 @@
         </w:rPr>
         <w:annotationRef/>
       </w:r>
+      <w:r>
+        <w:rPr>
+          <w:color w:val="FF0000"/>
+        </w:rPr>
+        <w:t>Ainda não foi testada, falta implementar os filtros por categoria de receitas.</w:t>
+      </w:r>
     </w:p>
   </w:comment>
   <w:comment w:id="8" w:author="IMS - Luiz Henrique Escouto Martins" w:date="2019-11-13T12:58:00Z" w:initials="I-LHEM">
@@ -6707,6 +6376,9 @@
       <w:pPr>
         <w:pStyle w:val="Textodecomentrio"/>
         <w:ind w:left="0" w:hanging="2"/>
+        <w:rPr>
+          <w:color w:val="005426"/>
+        </w:rPr>
       </w:pPr>
       <w:r>
         <w:rPr>
@@ -6715,6 +6387,9 @@
         <w:annotationRef/>
       </w:r>
       <w:r>
+        <w:rPr>
+          <w:color w:val="005426"/>
+        </w:rPr>
         <w:t>Funcionalidade já está OK, conseguimos iniciar a busca por receitas sem a necessidade de fazer Login</w:t>
       </w:r>
     </w:p>
@@ -6732,6 +6407,9 @@
         <w:annotationRef/>
       </w:r>
       <w:r>
+        <w:rPr>
+          <w:color w:val="00B050"/>
+        </w:rPr>
         <w:t>A funcionalidade de inserir nova receita já está implementada e funcionando.</w:t>
       </w:r>
     </w:p>
@@ -6760,6 +6438,12 @@
         </w:rPr>
         <w:annotationRef/>
       </w:r>
+      <w:r>
+        <w:rPr>
+          <w:color w:val="FF0000"/>
+        </w:rPr>
+        <w:t>Ainda não foi testada, falta implementar os filtros por categoria de receitas.</w:t>
+      </w:r>
     </w:p>
   </w:comment>
   <w:comment w:id="11" w:author="IMS - Luiz Henrique Escouto Martins" w:date="2019-11-13T13:07:00Z" w:initials="I-LHEM">
@@ -6767,6 +6451,9 @@
       <w:pPr>
         <w:pStyle w:val="Textodecomentrio"/>
         <w:ind w:left="0" w:hanging="2"/>
+        <w:rPr>
+          <w:color w:val="00B050"/>
+        </w:rPr>
       </w:pPr>
       <w:r>
         <w:rPr>
@@ -6775,6 +6462,9 @@
         <w:annotationRef/>
       </w:r>
       <w:r>
+        <w:rPr>
+          <w:color w:val="00B050"/>
+        </w:rPr>
         <w:t>Funcionalidade testada OK.</w:t>
       </w:r>
     </w:p>
@@ -6784,6 +6474,9 @@
         <w:ind w:left="0" w:hanging="2"/>
       </w:pPr>
       <w:r>
+        <w:rPr>
+          <w:color w:val="00B050"/>
+        </w:rPr>
         <w:t>O App consegue achar receitas com os ingredientes digitados.</w:t>
       </w:r>
     </w:p>
@@ -6813,6 +6506,9 @@
       <w:pPr>
         <w:pStyle w:val="Textodecomentrio"/>
         <w:ind w:left="0" w:hanging="2"/>
+        <w:rPr>
+          <w:color w:val="00B050"/>
+        </w:rPr>
       </w:pPr>
       <w:r>
         <w:rPr>
@@ -6821,6 +6517,9 @@
         <w:annotationRef/>
       </w:r>
       <w:r>
+        <w:rPr>
+          <w:color w:val="00B050"/>
+        </w:rPr>
         <w:t>Funcionalidade Testada OK.</w:t>
       </w:r>
     </w:p>
@@ -6830,11 +6529,14 @@
         <w:ind w:left="0" w:hanging="2"/>
       </w:pPr>
       <w:r>
+        <w:rPr>
+          <w:color w:val="00B050"/>
+        </w:rPr>
         <w:t>Se não tiver receitas cadastradas com exatamente aqueles ingredientes digitados pelo usuário, o App mostra algumas opções de receitas que ao clicar mostra alguns ingredientes extras que precisam para prepara-la.</w:t>
       </w:r>
     </w:p>
   </w:comment>
-  <w:comment w:id="15" w:author="IMS - Luiz Henrique Escouto Martins" w:date="2019-11-13T13:10:00Z" w:initials="I-LHEM">
+  <w:comment w:id="14" w:author="IMS - Luiz Henrique Escouto Martins" w:date="2019-11-13T13:10:00Z" w:initials="I-LHEM">
     <w:p>
       <w:pPr>
         <w:pStyle w:val="Textodecomentrio"/>
@@ -6846,13 +6548,21 @@
         </w:rPr>
         <w:annotationRef/>
       </w:r>
+      <w:bookmarkStart w:id="15" w:name="_GoBack"/>
+      <w:r>
+        <w:rPr>
+          <w:color w:val="FF0000"/>
+        </w:rPr>
+        <w:t>Funcionalidade ainda não testada porque ainda não foi implementado os filtros por categoria de receitas.</w:t>
+      </w:r>
+      <w:bookmarkEnd w:id="15"/>
     </w:p>
   </w:comment>
 </w:comments>
 </file>
 
 <file path=word/commentsExtended.xml><?xml version="1.0" encoding="utf-8"?>
-<w15:commentsEx xmlns:wpc="http://schemas.microsoft.com/office/word/2010/wordprocessingCanvas" xmlns:cx="http://schemas.microsoft.com/office/drawing/2014/chartex" xmlns:cx1="http://schemas.microsoft.com/office/drawing/2015/9/8/chartex" xmlns:cx2="http://schemas.microsoft.com/office/drawing/2015/10/21/chartex" xmlns:cx3="http://schemas.microsoft.com/office/drawing/2016/5/9/chartex" xmlns:cx4="http://schemas.microsoft.com/office/drawing/2016/5/10/chartex" xmlns:cx5="http://schemas.microsoft.com/office/drawing/2016/5/11/chartex" xmlns:cx6="http://schemas.microsoft.com/office/drawing/2016/5/12/chartex" xmlns:cx7="http://schemas.microsoft.com/office/drawing/2016/5/13/chartex" xmlns:cx8="http://schemas.microsoft.com/office/drawing/2016/5/14/chartex" xmlns:mc="http://schemas.openxmlformats.org/markup-compatibility/2006" xmlns:aink="http://schemas.microsoft.com/office/drawing/2016/ink" xmlns:am3d="http://schemas.microsoft.com/office/drawing/2017/model3d" xmlns:o="urn:schemas-microsoft-com:office:office" xmlns:r="http://schemas.openxmlformats.org/officeDocument/2006/relationships" xmlns:m="http://schemas.openxmlformats.org/officeDocument/2006/math" xmlns:v="urn:schemas-microsoft-com:vml" xmlns:wp14="http://schemas.microsoft.com/office/word/2010/wordprocessingDrawing" xmlns:wp="http://schemas.openxmlformats.org/drawingml/2006/wordprocessingDrawing" xmlns:w10="urn:schemas-microsoft-com:office:word" xmlns:w="http://schemas.openxmlformats.org/wordprocessingml/2006/main" xmlns:w14="http://schemas.microsoft.com/office/word/2010/wordml" xmlns:w15="http://schemas.microsoft.com/office/word/2012/wordml" xmlns:w16cid="http://schemas.microsoft.com/office/word/2016/wordml/cid" xmlns:w16se="http://schemas.microsoft.com/office/word/2015/wordml/symex" xmlns:wpg="http://schemas.microsoft.com/office/word/2010/wordprocessingGroup" xmlns:wpi="http://schemas.microsoft.com/office/word/2010/wordprocessingInk" xmlns:wne="http://schemas.microsoft.com/office/word/2006/wordml" xmlns:wps="http://schemas.microsoft.com/office/word/2010/wordprocessingShape" mc:Ignorable="w14 w15 w16se w16cid wp14">
+<w15:commentsEx xmlns:wpc="http://schemas.microsoft.com/office/word/2010/wordprocessingCanvas" xmlns:cx="http://schemas.microsoft.com/office/drawing/2014/chartex" xmlns:cx1="http://schemas.microsoft.com/office/drawing/2015/9/8/chartex" xmlns:mc="http://schemas.openxmlformats.org/markup-compatibility/2006" xmlns:o="urn:schemas-microsoft-com:office:office" xmlns:r="http://schemas.openxmlformats.org/officeDocument/2006/relationships" xmlns:m="http://schemas.openxmlformats.org/officeDocument/2006/math" xmlns:v="urn:schemas-microsoft-com:vml" xmlns:wp14="http://schemas.microsoft.com/office/word/2010/wordprocessingDrawing" xmlns:wp="http://schemas.openxmlformats.org/drawingml/2006/wordprocessingDrawing" xmlns:w10="urn:schemas-microsoft-com:office:word" xmlns:w="http://schemas.openxmlformats.org/wordprocessingml/2006/main" xmlns:w14="http://schemas.microsoft.com/office/word/2010/wordml" xmlns:w15="http://schemas.microsoft.com/office/word/2012/wordml" xmlns:w16se="http://schemas.microsoft.com/office/word/2015/wordml/symex" xmlns:wpg="http://schemas.microsoft.com/office/word/2010/wordprocessingGroup" xmlns:wpi="http://schemas.microsoft.com/office/word/2010/wordprocessingInk" xmlns:wne="http://schemas.microsoft.com/office/word/2006/wordml" xmlns:wps="http://schemas.microsoft.com/office/word/2010/wordprocessingShape" mc:Ignorable="w14 w15 w16se wp14">
   <w15:commentEx w15:paraId="75AFAD26" w15:done="0"/>
   <w15:commentEx w15:paraId="6F92896E" w15:done="0"/>
   <w15:commentEx w15:paraId="55413B8E" w15:done="0"/>
@@ -6878,7 +6588,7 @@
 </file>
 
 <file path=word/endnotes.xml><?xml version="1.0" encoding="utf-8"?>
-<w:endnotes xmlns:wpc="http://schemas.microsoft.com/office/word/2010/wordprocessingCanvas" xmlns:cx="http://schemas.microsoft.com/office/drawing/2014/chartex" xmlns:cx1="http://schemas.microsoft.com/office/drawing/2015/9/8/chartex" xmlns:cx2="http://schemas.microsoft.com/office/drawing/2015/10/21/chartex" xmlns:cx3="http://schemas.microsoft.com/office/drawing/2016/5/9/chartex" xmlns:cx4="http://schemas.microsoft.com/office/drawing/2016/5/10/chartex" xmlns:cx5="http://schemas.microsoft.com/office/drawing/2016/5/11/chartex" xmlns:cx6="http://schemas.microsoft.com/office/drawing/2016/5/12/chartex" xmlns:cx7="http://schemas.microsoft.com/office/drawing/2016/5/13/chartex" xmlns:cx8="http://schemas.microsoft.com/office/drawing/2016/5/14/chartex" xmlns:mc="http://schemas.openxmlformats.org/markup-compatibility/2006" xmlns:aink="http://schemas.microsoft.com/office/drawing/2016/ink" xmlns:am3d="http://schemas.microsoft.com/office/drawing/2017/model3d" xmlns:o="urn:schemas-microsoft-com:office:office" xmlns:r="http://schemas.openxmlformats.org/officeDocument/2006/relationships" xmlns:m="http://schemas.openxmlformats.org/officeDocument/2006/math" xmlns:v="urn:schemas-microsoft-com:vml" xmlns:wp14="http://schemas.microsoft.com/office/word/2010/wordprocessingDrawing" xmlns:wp="http://schemas.openxmlformats.org/drawingml/2006/wordprocessingDrawing" xmlns:w10="urn:schemas-microsoft-com:office:word" xmlns:w="http://schemas.openxmlformats.org/wordprocessingml/2006/main" xmlns:w14="http://schemas.microsoft.com/office/word/2010/wordml" xmlns:w15="http://schemas.microsoft.com/office/word/2012/wordml" xmlns:w16cid="http://schemas.microsoft.com/office/word/2016/wordml/cid" xmlns:w16se="http://schemas.microsoft.com/office/word/2015/wordml/symex" xmlns:wpg="http://schemas.microsoft.com/office/word/2010/wordprocessingGroup" xmlns:wpi="http://schemas.microsoft.com/office/word/2010/wordprocessingInk" xmlns:wne="http://schemas.microsoft.com/office/word/2006/wordml" xmlns:wps="http://schemas.microsoft.com/office/word/2010/wordprocessingShape" mc:Ignorable="w14 w15 w16se w16cid wp14">
+<w:endnotes xmlns:wpc="http://schemas.microsoft.com/office/word/2010/wordprocessingCanvas" xmlns:cx="http://schemas.microsoft.com/office/drawing/2014/chartex" xmlns:cx1="http://schemas.microsoft.com/office/drawing/2015/9/8/chartex" xmlns:mc="http://schemas.openxmlformats.org/markup-compatibility/2006" xmlns:o="urn:schemas-microsoft-com:office:office" xmlns:r="http://schemas.openxmlformats.org/officeDocument/2006/relationships" xmlns:m="http://schemas.openxmlformats.org/officeDocument/2006/math" xmlns:v="urn:schemas-microsoft-com:vml" xmlns:wp14="http://schemas.microsoft.com/office/word/2010/wordprocessingDrawing" xmlns:wp="http://schemas.openxmlformats.org/drawingml/2006/wordprocessingDrawing" xmlns:w10="urn:schemas-microsoft-com:office:word" xmlns:w="http://schemas.openxmlformats.org/wordprocessingml/2006/main" xmlns:w14="http://schemas.microsoft.com/office/word/2010/wordml" xmlns:w15="http://schemas.microsoft.com/office/word/2012/wordml" xmlns:w16se="http://schemas.microsoft.com/office/word/2015/wordml/symex" xmlns:wpg="http://schemas.microsoft.com/office/word/2010/wordprocessingGroup" xmlns:wpi="http://schemas.microsoft.com/office/word/2010/wordprocessingInk" xmlns:wne="http://schemas.microsoft.com/office/word/2006/wordml" xmlns:wps="http://schemas.microsoft.com/office/word/2010/wordprocessingShape" mc:Ignorable="w14 w15 w16se wp14">
   <w:endnote w:type="separator" w:id="-1">
     <w:p>
       <w:pPr>
@@ -6903,7 +6613,7 @@
 </file>
 
 <file path=word/footer1.xml><?xml version="1.0" encoding="utf-8"?>
-<w:ftr xmlns:wpc="http://schemas.microsoft.com/office/word/2010/wordprocessingCanvas" xmlns:cx="http://schemas.microsoft.com/office/drawing/2014/chartex" xmlns:cx1="http://schemas.microsoft.com/office/drawing/2015/9/8/chartex" xmlns:cx2="http://schemas.microsoft.com/office/drawing/2015/10/21/chartex" xmlns:cx3="http://schemas.microsoft.com/office/drawing/2016/5/9/chartex" xmlns:cx4="http://schemas.microsoft.com/office/drawing/2016/5/10/chartex" xmlns:cx5="http://schemas.microsoft.com/office/drawing/2016/5/11/chartex" xmlns:cx6="http://schemas.microsoft.com/office/drawing/2016/5/12/chartex" xmlns:cx7="http://schemas.microsoft.com/office/drawing/2016/5/13/chartex" xmlns:cx8="http://schemas.microsoft.com/office/drawing/2016/5/14/chartex" xmlns:mc="http://schemas.openxmlformats.org/markup-compatibility/2006" xmlns:aink="http://schemas.microsoft.com/office/drawing/2016/ink" xmlns:am3d="http://schemas.microsoft.com/office/drawing/2017/model3d" xmlns:o="urn:schemas-microsoft-com:office:office" xmlns:r="http://schemas.openxmlformats.org/officeDocument/2006/relationships" xmlns:m="http://schemas.openxmlformats.org/officeDocument/2006/math" xmlns:v="urn:schemas-microsoft-com:vml" xmlns:wp14="http://schemas.microsoft.com/office/word/2010/wordprocessingDrawing" xmlns:wp="http://schemas.openxmlformats.org/drawingml/2006/wordprocessingDrawing" xmlns:w10="urn:schemas-microsoft-com:office:word" xmlns:w="http://schemas.openxmlformats.org/wordprocessingml/2006/main" xmlns:w14="http://schemas.microsoft.com/office/word/2010/wordml" xmlns:w15="http://schemas.microsoft.com/office/word/2012/wordml" xmlns:w16cid="http://schemas.microsoft.com/office/word/2016/wordml/cid" xmlns:w16se="http://schemas.microsoft.com/office/word/2015/wordml/symex" xmlns:wpg="http://schemas.microsoft.com/office/word/2010/wordprocessingGroup" xmlns:wpi="http://schemas.microsoft.com/office/word/2010/wordprocessingInk" xmlns:wne="http://schemas.microsoft.com/office/word/2006/wordml" xmlns:wps="http://schemas.microsoft.com/office/word/2010/wordprocessingShape" mc:Ignorable="w14 w15 w16se w16cid wp14">
+<w:ftr xmlns:wpc="http://schemas.microsoft.com/office/word/2010/wordprocessingCanvas" xmlns:cx="http://schemas.microsoft.com/office/drawing/2014/chartex" xmlns:cx1="http://schemas.microsoft.com/office/drawing/2015/9/8/chartex" xmlns:mc="http://schemas.openxmlformats.org/markup-compatibility/2006" xmlns:o="urn:schemas-microsoft-com:office:office" xmlns:r="http://schemas.openxmlformats.org/officeDocument/2006/relationships" xmlns:m="http://schemas.openxmlformats.org/officeDocument/2006/math" xmlns:v="urn:schemas-microsoft-com:vml" xmlns:wp14="http://schemas.microsoft.com/office/word/2010/wordprocessingDrawing" xmlns:wp="http://schemas.openxmlformats.org/drawingml/2006/wordprocessingDrawing" xmlns:w10="urn:schemas-microsoft-com:office:word" xmlns:w="http://schemas.openxmlformats.org/wordprocessingml/2006/main" xmlns:w14="http://schemas.microsoft.com/office/word/2010/wordml" xmlns:w15="http://schemas.microsoft.com/office/word/2012/wordml" xmlns:w16se="http://schemas.microsoft.com/office/word/2015/wordml/symex" xmlns:wpg="http://schemas.microsoft.com/office/word/2010/wordprocessingGroup" xmlns:wpi="http://schemas.microsoft.com/office/word/2010/wordprocessingInk" xmlns:wne="http://schemas.microsoft.com/office/word/2006/wordml" xmlns:wps="http://schemas.microsoft.com/office/word/2010/wordprocessingShape" mc:Ignorable="w14 w15 w16se wp14">
   <w:p>
     <w:pPr>
       <w:pBdr>
@@ -6924,7 +6634,7 @@
 </file>
 
 <file path=word/footnotes.xml><?xml version="1.0" encoding="utf-8"?>
-<w:footnotes xmlns:wpc="http://schemas.microsoft.com/office/word/2010/wordprocessingCanvas" xmlns:cx="http://schemas.microsoft.com/office/drawing/2014/chartex" xmlns:cx1="http://schemas.microsoft.com/office/drawing/2015/9/8/chartex" xmlns:cx2="http://schemas.microsoft.com/office/drawing/2015/10/21/chartex" xmlns:cx3="http://schemas.microsoft.com/office/drawing/2016/5/9/chartex" xmlns:cx4="http://schemas.microsoft.com/office/drawing/2016/5/10/chartex" xmlns:cx5="http://schemas.microsoft.com/office/drawing/2016/5/11/chartex" xmlns:cx6="http://schemas.microsoft.com/office/drawing/2016/5/12/chartex" xmlns:cx7="http://schemas.microsoft.com/office/drawing/2016/5/13/chartex" xmlns:cx8="http://schemas.microsoft.com/office/drawing/2016/5/14/chartex" xmlns:mc="http://schemas.openxmlformats.org/markup-compatibility/2006" xmlns:aink="http://schemas.microsoft.com/office/drawing/2016/ink" xmlns:am3d="http://schemas.microsoft.com/office/drawing/2017/model3d" xmlns:o="urn:schemas-microsoft-com:office:office" xmlns:r="http://schemas.openxmlformats.org/officeDocument/2006/relationships" xmlns:m="http://schemas.openxmlformats.org/officeDocument/2006/math" xmlns:v="urn:schemas-microsoft-com:vml" xmlns:wp14="http://schemas.microsoft.com/office/word/2010/wordprocessingDrawing" xmlns:wp="http://schemas.openxmlformats.org/drawingml/2006/wordprocessingDrawing" xmlns:w10="urn:schemas-microsoft-com:office:word" xmlns:w="http://schemas.openxmlformats.org/wordprocessingml/2006/main" xmlns:w14="http://schemas.microsoft.com/office/word/2010/wordml" xmlns:w15="http://schemas.microsoft.com/office/word/2012/wordml" xmlns:w16cid="http://schemas.microsoft.com/office/word/2016/wordml/cid" xmlns:w16se="http://schemas.microsoft.com/office/word/2015/wordml/symex" xmlns:wpg="http://schemas.microsoft.com/office/word/2010/wordprocessingGroup" xmlns:wpi="http://schemas.microsoft.com/office/word/2010/wordprocessingInk" xmlns:wne="http://schemas.microsoft.com/office/word/2006/wordml" xmlns:wps="http://schemas.microsoft.com/office/word/2010/wordprocessingShape" mc:Ignorable="w14 w15 w16se w16cid wp14">
+<w:footnotes xmlns:wpc="http://schemas.microsoft.com/office/word/2010/wordprocessingCanvas" xmlns:cx="http://schemas.microsoft.com/office/drawing/2014/chartex" xmlns:cx1="http://schemas.microsoft.com/office/drawing/2015/9/8/chartex" xmlns:mc="http://schemas.openxmlformats.org/markup-compatibility/2006" xmlns:o="urn:schemas-microsoft-com:office:office" xmlns:r="http://schemas.openxmlformats.org/officeDocument/2006/relationships" xmlns:m="http://schemas.openxmlformats.org/officeDocument/2006/math" xmlns:v="urn:schemas-microsoft-com:vml" xmlns:wp14="http://schemas.microsoft.com/office/word/2010/wordprocessingDrawing" xmlns:wp="http://schemas.openxmlformats.org/drawingml/2006/wordprocessingDrawing" xmlns:w10="urn:schemas-microsoft-com:office:word" xmlns:w="http://schemas.openxmlformats.org/wordprocessingml/2006/main" xmlns:w14="http://schemas.microsoft.com/office/word/2010/wordml" xmlns:w15="http://schemas.microsoft.com/office/word/2012/wordml" xmlns:w16se="http://schemas.microsoft.com/office/word/2015/wordml/symex" xmlns:wpg="http://schemas.microsoft.com/office/word/2010/wordprocessingGroup" xmlns:wpi="http://schemas.microsoft.com/office/word/2010/wordprocessingInk" xmlns:wne="http://schemas.microsoft.com/office/word/2006/wordml" xmlns:wps="http://schemas.microsoft.com/office/word/2010/wordprocessingShape" mc:Ignorable="w14 w15 w16se wp14">
   <w:footnote w:type="separator" w:id="-1">
     <w:p>
       <w:pPr>
@@ -6949,7 +6659,7 @@
 </file>
 
 <file path=word/header1.xml><?xml version="1.0" encoding="utf-8"?>
-<w:hdr xmlns:wpc="http://schemas.microsoft.com/office/word/2010/wordprocessingCanvas" xmlns:cx="http://schemas.microsoft.com/office/drawing/2014/chartex" xmlns:cx1="http://schemas.microsoft.com/office/drawing/2015/9/8/chartex" xmlns:cx2="http://schemas.microsoft.com/office/drawing/2015/10/21/chartex" xmlns:cx3="http://schemas.microsoft.com/office/drawing/2016/5/9/chartex" xmlns:cx4="http://schemas.microsoft.com/office/drawing/2016/5/10/chartex" xmlns:cx5="http://schemas.microsoft.com/office/drawing/2016/5/11/chartex" xmlns:cx6="http://schemas.microsoft.com/office/drawing/2016/5/12/chartex" xmlns:cx7="http://schemas.microsoft.com/office/drawing/2016/5/13/chartex" xmlns:cx8="http://schemas.microsoft.com/office/drawing/2016/5/14/chartex" xmlns:mc="http://schemas.openxmlformats.org/markup-compatibility/2006" xmlns:aink="http://schemas.microsoft.com/office/drawing/2016/ink" xmlns:am3d="http://schemas.microsoft.com/office/drawing/2017/model3d" xmlns:o="urn:schemas-microsoft-com:office:office" xmlns:r="http://schemas.openxmlformats.org/officeDocument/2006/relationships" xmlns:m="http://schemas.openxmlformats.org/officeDocument/2006/math" xmlns:v="urn:schemas-microsoft-com:vml" xmlns:wp14="http://schemas.microsoft.com/office/word/2010/wordprocessingDrawing" xmlns:wp="http://schemas.openxmlformats.org/drawingml/2006/wordprocessingDrawing" xmlns:w10="urn:schemas-microsoft-com:office:word" xmlns:w="http://schemas.openxmlformats.org/wordprocessingml/2006/main" xmlns:w14="http://schemas.microsoft.com/office/word/2010/wordml" xmlns:w15="http://schemas.microsoft.com/office/word/2012/wordml" xmlns:w16cid="http://schemas.microsoft.com/office/word/2016/wordml/cid" xmlns:w16se="http://schemas.microsoft.com/office/word/2015/wordml/symex" xmlns:wpg="http://schemas.microsoft.com/office/word/2010/wordprocessingGroup" xmlns:wpi="http://schemas.microsoft.com/office/word/2010/wordprocessingInk" xmlns:wne="http://schemas.microsoft.com/office/word/2006/wordml" xmlns:wps="http://schemas.microsoft.com/office/word/2010/wordprocessingShape" mc:Ignorable="w14 w15 w16se w16cid wp14">
+<w:hdr xmlns:wpc="http://schemas.microsoft.com/office/word/2010/wordprocessingCanvas" xmlns:cx="http://schemas.microsoft.com/office/drawing/2014/chartex" xmlns:cx1="http://schemas.microsoft.com/office/drawing/2015/9/8/chartex" xmlns:mc="http://schemas.openxmlformats.org/markup-compatibility/2006" xmlns:o="urn:schemas-microsoft-com:office:office" xmlns:r="http://schemas.openxmlformats.org/officeDocument/2006/relationships" xmlns:m="http://schemas.openxmlformats.org/officeDocument/2006/math" xmlns:v="urn:schemas-microsoft-com:vml" xmlns:wp14="http://schemas.microsoft.com/office/word/2010/wordprocessingDrawing" xmlns:wp="http://schemas.openxmlformats.org/drawingml/2006/wordprocessingDrawing" xmlns:w10="urn:schemas-microsoft-com:office:word" xmlns:w="http://schemas.openxmlformats.org/wordprocessingml/2006/main" xmlns:w14="http://schemas.microsoft.com/office/word/2010/wordml" xmlns:w15="http://schemas.microsoft.com/office/word/2012/wordml" xmlns:w16se="http://schemas.microsoft.com/office/word/2015/wordml/symex" xmlns:wpg="http://schemas.microsoft.com/office/word/2010/wordprocessingGroup" xmlns:wpi="http://schemas.microsoft.com/office/word/2010/wordprocessingInk" xmlns:wne="http://schemas.microsoft.com/office/word/2006/wordml" xmlns:wps="http://schemas.microsoft.com/office/word/2010/wordprocessingShape" mc:Ignorable="w14 w15 w16se wp14">
   <w:p>
     <w:pPr>
       <w:pBdr>
@@ -6970,7 +6680,7 @@
 </file>
 
 <file path=word/numbering.xml><?xml version="1.0" encoding="utf-8"?>
-<w:numbering xmlns:wpc="http://schemas.microsoft.com/office/word/2010/wordprocessingCanvas" xmlns:cx="http://schemas.microsoft.com/office/drawing/2014/chartex" xmlns:cx1="http://schemas.microsoft.com/office/drawing/2015/9/8/chartex" xmlns:cx2="http://schemas.microsoft.com/office/drawing/2015/10/21/chartex" xmlns:cx3="http://schemas.microsoft.com/office/drawing/2016/5/9/chartex" xmlns:cx4="http://schemas.microsoft.com/office/drawing/2016/5/10/chartex" xmlns:cx5="http://schemas.microsoft.com/office/drawing/2016/5/11/chartex" xmlns:cx6="http://schemas.microsoft.com/office/drawing/2016/5/12/chartex" xmlns:cx7="http://schemas.microsoft.com/office/drawing/2016/5/13/chartex" xmlns:cx8="http://schemas.microsoft.com/office/drawing/2016/5/14/chartex" xmlns:mc="http://schemas.openxmlformats.org/markup-compatibility/2006" xmlns:aink="http://schemas.microsoft.com/office/drawing/2016/ink" xmlns:am3d="http://schemas.microsoft.com/office/drawing/2017/model3d" xmlns:o="urn:schemas-microsoft-com:office:office" xmlns:r="http://schemas.openxmlformats.org/officeDocument/2006/relationships" xmlns:m="http://schemas.openxmlformats.org/officeDocument/2006/math" xmlns:v="urn:schemas-microsoft-com:vml" xmlns:wp14="http://schemas.microsoft.com/office/word/2010/wordprocessingDrawing" xmlns:wp="http://schemas.openxmlformats.org/drawingml/2006/wordprocessingDrawing" xmlns:w10="urn:schemas-microsoft-com:office:word" xmlns:w="http://schemas.openxmlformats.org/wordprocessingml/2006/main" xmlns:w14="http://schemas.microsoft.com/office/word/2010/wordml" xmlns:w15="http://schemas.microsoft.com/office/word/2012/wordml" xmlns:w16cid="http://schemas.microsoft.com/office/word/2016/wordml/cid" xmlns:w16se="http://schemas.microsoft.com/office/word/2015/wordml/symex" xmlns:wpg="http://schemas.microsoft.com/office/word/2010/wordprocessingGroup" xmlns:wpi="http://schemas.microsoft.com/office/word/2010/wordprocessingInk" xmlns:wne="http://schemas.microsoft.com/office/word/2006/wordml" xmlns:wps="http://schemas.microsoft.com/office/word/2010/wordprocessingShape" mc:Ignorable="w14 w15 w16se w16cid wp14">
+<w:numbering xmlns:wpc="http://schemas.microsoft.com/office/word/2010/wordprocessingCanvas" xmlns:cx="http://schemas.microsoft.com/office/drawing/2014/chartex" xmlns:cx1="http://schemas.microsoft.com/office/drawing/2015/9/8/chartex" xmlns:mc="http://schemas.openxmlformats.org/markup-compatibility/2006" xmlns:o="urn:schemas-microsoft-com:office:office" xmlns:r="http://schemas.openxmlformats.org/officeDocument/2006/relationships" xmlns:m="http://schemas.openxmlformats.org/officeDocument/2006/math" xmlns:v="urn:schemas-microsoft-com:vml" xmlns:wp14="http://schemas.microsoft.com/office/word/2010/wordprocessingDrawing" xmlns:wp="http://schemas.openxmlformats.org/drawingml/2006/wordprocessingDrawing" xmlns:w10="urn:schemas-microsoft-com:office:word" xmlns:w="http://schemas.openxmlformats.org/wordprocessingml/2006/main" xmlns:w14="http://schemas.microsoft.com/office/word/2010/wordml" xmlns:w15="http://schemas.microsoft.com/office/word/2012/wordml" xmlns:w16se="http://schemas.microsoft.com/office/word/2015/wordml/symex" xmlns:wpg="http://schemas.microsoft.com/office/word/2010/wordprocessingGroup" xmlns:wpi="http://schemas.microsoft.com/office/word/2010/wordprocessingInk" xmlns:wne="http://schemas.microsoft.com/office/word/2006/wordml" xmlns:wps="http://schemas.microsoft.com/office/word/2010/wordprocessingShape" mc:Ignorable="w14 w15 w16se wp14">
   <w:abstractNum w:abstractNumId="0" w15:restartNumberingAfterBreak="0">
     <w:nsid w:val="005E4F95"/>
     <w:multiLevelType w:val="multilevel"/>
@@ -7556,7 +7266,7 @@
 </file>
 
 <file path=word/people.xml><?xml version="1.0" encoding="utf-8"?>
-<w15:people xmlns:wpc="http://schemas.microsoft.com/office/word/2010/wordprocessingCanvas" xmlns:cx="http://schemas.microsoft.com/office/drawing/2014/chartex" xmlns:cx1="http://schemas.microsoft.com/office/drawing/2015/9/8/chartex" xmlns:cx2="http://schemas.microsoft.com/office/drawing/2015/10/21/chartex" xmlns:cx3="http://schemas.microsoft.com/office/drawing/2016/5/9/chartex" xmlns:cx4="http://schemas.microsoft.com/office/drawing/2016/5/10/chartex" xmlns:cx5="http://schemas.microsoft.com/office/drawing/2016/5/11/chartex" xmlns:cx6="http://schemas.microsoft.com/office/drawing/2016/5/12/chartex" xmlns:cx7="http://schemas.microsoft.com/office/drawing/2016/5/13/chartex" xmlns:cx8="http://schemas.microsoft.com/office/drawing/2016/5/14/chartex" xmlns:mc="http://schemas.openxmlformats.org/markup-compatibility/2006" xmlns:aink="http://schemas.microsoft.com/office/drawing/2016/ink" xmlns:am3d="http://schemas.microsoft.com/office/drawing/2017/model3d" xmlns:o="urn:schemas-microsoft-com:office:office" xmlns:r="http://schemas.openxmlformats.org/officeDocument/2006/relationships" xmlns:m="http://schemas.openxmlformats.org/officeDocument/2006/math" xmlns:v="urn:schemas-microsoft-com:vml" xmlns:wp14="http://schemas.microsoft.com/office/word/2010/wordprocessingDrawing" xmlns:wp="http://schemas.openxmlformats.org/drawingml/2006/wordprocessingDrawing" xmlns:w10="urn:schemas-microsoft-com:office:word" xmlns:w="http://schemas.openxmlformats.org/wordprocessingml/2006/main" xmlns:w14="http://schemas.microsoft.com/office/word/2010/wordml" xmlns:w15="http://schemas.microsoft.com/office/word/2012/wordml" xmlns:w16cid="http://schemas.microsoft.com/office/word/2016/wordml/cid" xmlns:w16se="http://schemas.microsoft.com/office/word/2015/wordml/symex" xmlns:wpg="http://schemas.microsoft.com/office/word/2010/wordprocessingGroup" xmlns:wpi="http://schemas.microsoft.com/office/word/2010/wordprocessingInk" xmlns:wne="http://schemas.microsoft.com/office/word/2006/wordml" xmlns:wps="http://schemas.microsoft.com/office/word/2010/wordprocessingShape" mc:Ignorable="w14 w15 w16se w16cid wp14">
+<w15:people xmlns:wpc="http://schemas.microsoft.com/office/word/2010/wordprocessingCanvas" xmlns:cx="http://schemas.microsoft.com/office/drawing/2014/chartex" xmlns:cx1="http://schemas.microsoft.com/office/drawing/2015/9/8/chartex" xmlns:mc="http://schemas.openxmlformats.org/markup-compatibility/2006" xmlns:o="urn:schemas-microsoft-com:office:office" xmlns:r="http://schemas.openxmlformats.org/officeDocument/2006/relationships" xmlns:m="http://schemas.openxmlformats.org/officeDocument/2006/math" xmlns:v="urn:schemas-microsoft-com:vml" xmlns:wp14="http://schemas.microsoft.com/office/word/2010/wordprocessingDrawing" xmlns:wp="http://schemas.openxmlformats.org/drawingml/2006/wordprocessingDrawing" xmlns:w10="urn:schemas-microsoft-com:office:word" xmlns:w="http://schemas.openxmlformats.org/wordprocessingml/2006/main" xmlns:w14="http://schemas.microsoft.com/office/word/2010/wordml" xmlns:w15="http://schemas.microsoft.com/office/word/2012/wordml" xmlns:w16se="http://schemas.microsoft.com/office/word/2015/wordml/symex" xmlns:wpg="http://schemas.microsoft.com/office/word/2010/wordprocessingGroup" xmlns:wpi="http://schemas.microsoft.com/office/word/2010/wordprocessingInk" xmlns:wne="http://schemas.microsoft.com/office/word/2006/wordml" xmlns:wps="http://schemas.microsoft.com/office/word/2010/wordprocessingShape" mc:Ignorable="w14 w15 w16se wp14">
   <w15:person w15:author="IMS - Luiz Henrique Escouto Martins">
     <w15:presenceInfo w15:providerId="AD" w15:userId="S-1-5-21-790525478-682003330-503188812-39952"/>
   </w15:person>
@@ -7564,7 +7274,7 @@
 </file>
 
 <file path=word/styles.xml><?xml version="1.0" encoding="utf-8"?>
-<w:styles xmlns:mc="http://schemas.openxmlformats.org/markup-compatibility/2006" xmlns:r="http://schemas.openxmlformats.org/officeDocument/2006/relationships" xmlns:w="http://schemas.openxmlformats.org/wordprocessingml/2006/main" xmlns:w14="http://schemas.microsoft.com/office/word/2010/wordml" xmlns:w15="http://schemas.microsoft.com/office/word/2012/wordml" xmlns:w16cid="http://schemas.microsoft.com/office/word/2016/wordml/cid" xmlns:w16se="http://schemas.microsoft.com/office/word/2015/wordml/symex" mc:Ignorable="w14 w15 w16se w16cid">
+<w:styles xmlns:mc="http://schemas.openxmlformats.org/markup-compatibility/2006" xmlns:r="http://schemas.openxmlformats.org/officeDocument/2006/relationships" xmlns:w="http://schemas.openxmlformats.org/wordprocessingml/2006/main" xmlns:w14="http://schemas.microsoft.com/office/word/2010/wordml" xmlns:w15="http://schemas.microsoft.com/office/word/2012/wordml" xmlns:w16se="http://schemas.microsoft.com/office/word/2015/wordml/symex" mc:Ignorable="w14 w15 w16se">
   <w:docDefaults>
     <w:rPrDefault>
       <w:rPr>
@@ -7581,7 +7291,7 @@
       </w:pPr>
     </w:pPrDefault>
   </w:docDefaults>
-  <w:latentStyles w:defLockedState="0" w:defUIPriority="99" w:defSemiHidden="0" w:defUnhideWhenUsed="0" w:defQFormat="0" w:count="375">
+  <w:latentStyles w:defLockedState="0" w:defUIPriority="99" w:defSemiHidden="0" w:defUnhideWhenUsed="0" w:defQFormat="0" w:count="371">
     <w:lsdException w:name="Normal" w:uiPriority="0" w:qFormat="1"/>
     <w:lsdException w:name="heading 1" w:uiPriority="9" w:qFormat="1"/>
     <w:lsdException w:name="heading 2" w:semiHidden="1" w:uiPriority="9" w:unhideWhenUsed="1" w:qFormat="1"/>
@@ -7953,10 +7663,6 @@
     <w:lsdException w:name="List Table 5 Dark Accent 6" w:uiPriority="50"/>
     <w:lsdException w:name="List Table 6 Colorful Accent 6" w:uiPriority="51"/>
     <w:lsdException w:name="List Table 7 Colorful Accent 6" w:uiPriority="52"/>
-    <w:lsdException w:name="Mention" w:semiHidden="1" w:unhideWhenUsed="1"/>
-    <w:lsdException w:name="Smart Hyperlink" w:semiHidden="1" w:unhideWhenUsed="1"/>
-    <w:lsdException w:name="Hashtag" w:semiHidden="1" w:unhideWhenUsed="1"/>
-    <w:lsdException w:name="Unresolved Mention" w:semiHidden="1" w:unhideWhenUsed="1"/>
   </w:latentStyles>
   <w:style w:type="paragraph" w:default="1" w:styleId="Normal">
     <w:name w:val="Normal"/>
@@ -8162,9 +7868,7 @@
       <w:tblStyleRowBandSize w:val="1"/>
       <w:tblStyleColBandSize w:val="1"/>
       <w:tblCellMar>
-        <w:top w:w="0" w:type="dxa"/>
         <w:left w:w="108" w:type="dxa"/>
-        <w:bottom w:w="0" w:type="dxa"/>
         <w:right w:w="108" w:type="dxa"/>
       </w:tblCellMar>
     </w:tblPr>
@@ -8175,9 +7879,7 @@
       <w:tblStyleRowBandSize w:val="1"/>
       <w:tblStyleColBandSize w:val="1"/>
       <w:tblCellMar>
-        <w:top w:w="0" w:type="dxa"/>
         <w:left w:w="108" w:type="dxa"/>
-        <w:bottom w:w="0" w:type="dxa"/>
         <w:right w:w="108" w:type="dxa"/>
       </w:tblCellMar>
     </w:tblPr>
@@ -8188,9 +7890,7 @@
       <w:tblStyleRowBandSize w:val="1"/>
       <w:tblStyleColBandSize w:val="1"/>
       <w:tblCellMar>
-        <w:top w:w="0" w:type="dxa"/>
         <w:left w:w="108" w:type="dxa"/>
-        <w:bottom w:w="0" w:type="dxa"/>
         <w:right w:w="108" w:type="dxa"/>
       </w:tblCellMar>
     </w:tblPr>
@@ -8201,9 +7901,7 @@
       <w:tblStyleRowBandSize w:val="1"/>
       <w:tblStyleColBandSize w:val="1"/>
       <w:tblCellMar>
-        <w:top w:w="0" w:type="dxa"/>
         <w:left w:w="108" w:type="dxa"/>
-        <w:bottom w:w="0" w:type="dxa"/>
         <w:right w:w="108" w:type="dxa"/>
       </w:tblCellMar>
     </w:tblPr>

</xml_diff>

<commit_message>
Atualizado testes e BDD's
</commit_message>
<xml_diff>
--- a/Documentation/Projeto_RangoJa.docx
+++ b/Documentation/Projeto_RangoJa.docx
@@ -5761,9 +5761,7 @@
         </w:pBdr>
         <w:spacing w:line="480" w:lineRule="auto"/>
         <w:ind w:hanging="2"/>
-        <w:jc w:val="center"/>
-      </w:pPr>
-      <w:commentRangeStart w:id="7"/>
+      </w:pPr>
       <w:r>
         <w:rPr>
           <w:noProof/>
@@ -5817,12 +5815,42 @@
           </wp:inline>
         </w:drawing>
       </w:r>
-      <w:commentRangeEnd w:id="7"/>
-      <w:r>
-        <w:rPr>
-          <w:rStyle w:val="Refdecomentrio"/>
-        </w:rPr>
-        <w:commentReference w:id="7"/>
+      <w:r>
+        <w:drawing>
+          <wp:inline distT="0" distB="0" distL="0" distR="0" wp14:anchorId="1B6B82C7" wp14:editId="0684DF8B">
+            <wp:extent cx="2676899" cy="1838582"/>
+            <wp:effectExtent l="0" t="0" r="9525" b="9525"/>
+            <wp:docPr id="15" name="Imagem 15"/>
+            <wp:cNvGraphicFramePr>
+              <a:graphicFrameLocks xmlns:a="http://schemas.openxmlformats.org/drawingml/2006/main" noChangeAspect="1"/>
+            </wp:cNvGraphicFramePr>
+            <a:graphic xmlns:a="http://schemas.openxmlformats.org/drawingml/2006/main">
+              <a:graphicData uri="http://schemas.openxmlformats.org/drawingml/2006/picture">
+                <pic:pic xmlns:pic="http://schemas.openxmlformats.org/drawingml/2006/picture">
+                  <pic:nvPicPr>
+                    <pic:cNvPr id="1" name=""/>
+                    <pic:cNvPicPr/>
+                  </pic:nvPicPr>
+                  <pic:blipFill>
+                    <a:blip r:embed="rId18"/>
+                    <a:stretch>
+                      <a:fillRect/>
+                    </a:stretch>
+                  </pic:blipFill>
+                  <pic:spPr>
+                    <a:xfrm>
+                      <a:off x="0" y="0"/>
+                      <a:ext cx="2676899" cy="1838582"/>
+                    </a:xfrm>
+                    <a:prstGeom prst="rect">
+                      <a:avLst/>
+                    </a:prstGeom>
+                  </pic:spPr>
+                </pic:pic>
+              </a:graphicData>
+            </a:graphic>
+          </wp:inline>
+        </w:drawing>
       </w:r>
     </w:p>
     <w:p>
@@ -5836,9 +5864,7 @@
         </w:pBdr>
         <w:spacing w:line="480" w:lineRule="auto"/>
         <w:ind w:hanging="2"/>
-        <w:jc w:val="center"/>
-      </w:pPr>
-      <w:commentRangeStart w:id="8"/>
+      </w:pPr>
       <w:r>
         <w:rPr>
           <w:noProof/>
@@ -5861,7 +5887,7 @@
                     </pic:cNvPicPr>
                   </pic:nvPicPr>
                   <pic:blipFill>
-                    <a:blip r:embed="rId21">
+                    <a:blip r:embed="rId19">
                       <a:extLst>
                         <a:ext uri="{28A0092B-C50C-407E-A947-70E740481C1C}">
                           <a14:useLocalDpi xmlns:a14="http://schemas.microsoft.com/office/drawing/2010/main" val="0"/>
@@ -5892,12 +5918,42 @@
           </wp:inline>
         </w:drawing>
       </w:r>
-      <w:commentRangeEnd w:id="8"/>
-      <w:r>
-        <w:rPr>
-          <w:rStyle w:val="Refdecomentrio"/>
-        </w:rPr>
-        <w:commentReference w:id="8"/>
+      <w:r>
+        <w:drawing>
+          <wp:inline distT="0" distB="0" distL="0" distR="0" wp14:anchorId="07AF70D0" wp14:editId="70879F38">
+            <wp:extent cx="2686425" cy="1381318"/>
+            <wp:effectExtent l="0" t="0" r="0" b="9525"/>
+            <wp:docPr id="25" name="Imagem 25"/>
+            <wp:cNvGraphicFramePr>
+              <a:graphicFrameLocks xmlns:a="http://schemas.openxmlformats.org/drawingml/2006/main" noChangeAspect="1"/>
+            </wp:cNvGraphicFramePr>
+            <a:graphic xmlns:a="http://schemas.openxmlformats.org/drawingml/2006/main">
+              <a:graphicData uri="http://schemas.openxmlformats.org/drawingml/2006/picture">
+                <pic:pic xmlns:pic="http://schemas.openxmlformats.org/drawingml/2006/picture">
+                  <pic:nvPicPr>
+                    <pic:cNvPr id="1" name=""/>
+                    <pic:cNvPicPr/>
+                  </pic:nvPicPr>
+                  <pic:blipFill>
+                    <a:blip r:embed="rId20"/>
+                    <a:stretch>
+                      <a:fillRect/>
+                    </a:stretch>
+                  </pic:blipFill>
+                  <pic:spPr>
+                    <a:xfrm>
+                      <a:off x="0" y="0"/>
+                      <a:ext cx="2686425" cy="1381318"/>
+                    </a:xfrm>
+                    <a:prstGeom prst="rect">
+                      <a:avLst/>
+                    </a:prstGeom>
+                  </pic:spPr>
+                </pic:pic>
+              </a:graphicData>
+            </a:graphic>
+          </wp:inline>
+        </w:drawing>
       </w:r>
     </w:p>
     <w:p>
@@ -5911,9 +5967,7 @@
         </w:pBdr>
         <w:spacing w:line="480" w:lineRule="auto"/>
         <w:ind w:hanging="2"/>
-        <w:jc w:val="center"/>
-      </w:pPr>
-      <w:commentRangeStart w:id="9"/>
+      </w:pPr>
       <w:r>
         <w:rPr>
           <w:noProof/>
@@ -5937,7 +5991,7 @@
                     </pic:cNvPicPr>
                   </pic:nvPicPr>
                   <pic:blipFill>
-                    <a:blip r:embed="rId22">
+                    <a:blip r:embed="rId21">
                       <a:extLst>
                         <a:ext uri="{28A0092B-C50C-407E-A947-70E740481C1C}">
                           <a14:useLocalDpi xmlns:a14="http://schemas.microsoft.com/office/drawing/2010/main" val="0"/>
@@ -5968,20 +6022,49 @@
           </wp:inline>
         </w:drawing>
       </w:r>
-      <w:commentRangeEnd w:id="9"/>
-      <w:r>
-        <w:rPr>
-          <w:rStyle w:val="Refdecomentrio"/>
-        </w:rPr>
-        <w:commentReference w:id="9"/>
-      </w:r>
-      <w:commentRangeStart w:id="10"/>
+      <w:r>
+        <w:drawing>
+          <wp:inline distT="0" distB="0" distL="0" distR="0" wp14:anchorId="23E71625" wp14:editId="7349460E">
+            <wp:extent cx="2657846" cy="2191056"/>
+            <wp:effectExtent l="0" t="0" r="9525" b="0"/>
+            <wp:docPr id="1" name="Imagem 1"/>
+            <wp:cNvGraphicFramePr>
+              <a:graphicFrameLocks xmlns:a="http://schemas.openxmlformats.org/drawingml/2006/main" noChangeAspect="1"/>
+            </wp:cNvGraphicFramePr>
+            <a:graphic xmlns:a="http://schemas.openxmlformats.org/drawingml/2006/main">
+              <a:graphicData uri="http://schemas.openxmlformats.org/drawingml/2006/picture">
+                <pic:pic xmlns:pic="http://schemas.openxmlformats.org/drawingml/2006/picture">
+                  <pic:nvPicPr>
+                    <pic:cNvPr id="1" name=""/>
+                    <pic:cNvPicPr/>
+                  </pic:nvPicPr>
+                  <pic:blipFill>
+                    <a:blip r:embed="rId22"/>
+                    <a:stretch>
+                      <a:fillRect/>
+                    </a:stretch>
+                  </pic:blipFill>
+                  <pic:spPr>
+                    <a:xfrm>
+                      <a:off x="0" y="0"/>
+                      <a:ext cx="2657846" cy="2191056"/>
+                    </a:xfrm>
+                    <a:prstGeom prst="rect">
+                      <a:avLst/>
+                    </a:prstGeom>
+                  </pic:spPr>
+                </pic:pic>
+              </a:graphicData>
+            </a:graphic>
+          </wp:inline>
+        </w:drawing>
+      </w:r>
       <w:r>
         <w:rPr>
           <w:noProof/>
         </w:rPr>
         <w:drawing>
-          <wp:inline distT="0" distB="0" distL="0" distR="0" wp14:anchorId="178088CF" wp14:editId="390D3E92">
+          <wp:inline distT="0" distB="0" distL="0" distR="0" wp14:anchorId="178088CF" wp14:editId="66D7EC70">
             <wp:extent cx="3226086" cy="2449547"/>
             <wp:effectExtent l="0" t="0" r="0" b="8255"/>
             <wp:docPr id="4" name="Imagem 4" descr="C:\WorkingCopy\RangoJa\rangoja\Documentation\BDDs_cenario_positivo\BDD - Estudante da Republica.png"/>
@@ -6029,20 +6112,49 @@
           </wp:inline>
         </w:drawing>
       </w:r>
-      <w:commentRangeEnd w:id="10"/>
-      <w:r>
-        <w:rPr>
-          <w:rStyle w:val="Refdecomentrio"/>
-        </w:rPr>
-        <w:commentReference w:id="10"/>
-      </w:r>
-      <w:commentRangeStart w:id="11"/>
+      <w:r>
+        <w:drawing>
+          <wp:inline distT="0" distB="0" distL="0" distR="0" wp14:anchorId="2C662B71" wp14:editId="669D6B99">
+            <wp:extent cx="2619741" cy="2219635"/>
+            <wp:effectExtent l="0" t="0" r="9525" b="9525"/>
+            <wp:docPr id="14" name="Imagem 14"/>
+            <wp:cNvGraphicFramePr>
+              <a:graphicFrameLocks xmlns:a="http://schemas.openxmlformats.org/drawingml/2006/main" noChangeAspect="1"/>
+            </wp:cNvGraphicFramePr>
+            <a:graphic xmlns:a="http://schemas.openxmlformats.org/drawingml/2006/main">
+              <a:graphicData uri="http://schemas.openxmlformats.org/drawingml/2006/picture">
+                <pic:pic xmlns:pic="http://schemas.openxmlformats.org/drawingml/2006/picture">
+                  <pic:nvPicPr>
+                    <pic:cNvPr id="1" name=""/>
+                    <pic:cNvPicPr/>
+                  </pic:nvPicPr>
+                  <pic:blipFill>
+                    <a:blip r:embed="rId24"/>
+                    <a:stretch>
+                      <a:fillRect/>
+                    </a:stretch>
+                  </pic:blipFill>
+                  <pic:spPr>
+                    <a:xfrm>
+                      <a:off x="0" y="0"/>
+                      <a:ext cx="2619741" cy="2219635"/>
+                    </a:xfrm>
+                    <a:prstGeom prst="rect">
+                      <a:avLst/>
+                    </a:prstGeom>
+                  </pic:spPr>
+                </pic:pic>
+              </a:graphicData>
+            </a:graphic>
+          </wp:inline>
+        </w:drawing>
+      </w:r>
       <w:r>
         <w:rPr>
           <w:noProof/>
         </w:rPr>
         <w:drawing>
-          <wp:inline distT="0" distB="0" distL="0" distR="0" wp14:anchorId="4C264AEB" wp14:editId="7414F814">
+          <wp:inline distT="0" distB="0" distL="0" distR="0" wp14:anchorId="4C264AEB" wp14:editId="057B1917">
             <wp:extent cx="3254400" cy="2458800"/>
             <wp:effectExtent l="0" t="0" r="3175" b="0"/>
             <wp:docPr id="2" name="Imagem 2" descr="C:\WorkingCopy\RangoJa\rangoja\Documentation\BDDs_cenario_positivo\BDD - Estudante Atarefado.png"/>
@@ -6059,7 +6171,7 @@
                     </pic:cNvPicPr>
                   </pic:nvPicPr>
                   <pic:blipFill>
-                    <a:blip r:embed="rId24">
+                    <a:blip r:embed="rId25">
                       <a:extLst>
                         <a:ext uri="{28A0092B-C50C-407E-A947-70E740481C1C}">
                           <a14:useLocalDpi xmlns:a14="http://schemas.microsoft.com/office/drawing/2010/main" val="0"/>
@@ -6090,12 +6202,42 @@
           </wp:inline>
         </w:drawing>
       </w:r>
-      <w:commentRangeEnd w:id="11"/>
-      <w:r>
-        <w:rPr>
-          <w:rStyle w:val="Refdecomentrio"/>
-        </w:rPr>
-        <w:commentReference w:id="11"/>
+      <w:r>
+        <w:drawing>
+          <wp:inline distT="0" distB="0" distL="0" distR="0" wp14:anchorId="3671A7FB" wp14:editId="41462672">
+            <wp:extent cx="2610214" cy="1991003"/>
+            <wp:effectExtent l="0" t="0" r="0" b="9525"/>
+            <wp:docPr id="8" name="Imagem 8"/>
+            <wp:cNvGraphicFramePr>
+              <a:graphicFrameLocks xmlns:a="http://schemas.openxmlformats.org/drawingml/2006/main" noChangeAspect="1"/>
+            </wp:cNvGraphicFramePr>
+            <a:graphic xmlns:a="http://schemas.openxmlformats.org/drawingml/2006/main">
+              <a:graphicData uri="http://schemas.openxmlformats.org/drawingml/2006/picture">
+                <pic:pic xmlns:pic="http://schemas.openxmlformats.org/drawingml/2006/picture">
+                  <pic:nvPicPr>
+                    <pic:cNvPr id="1" name=""/>
+                    <pic:cNvPicPr/>
+                  </pic:nvPicPr>
+                  <pic:blipFill>
+                    <a:blip r:embed="rId26"/>
+                    <a:stretch>
+                      <a:fillRect/>
+                    </a:stretch>
+                  </pic:blipFill>
+                  <pic:spPr>
+                    <a:xfrm>
+                      <a:off x="0" y="0"/>
+                      <a:ext cx="2610214" cy="1991003"/>
+                    </a:xfrm>
+                    <a:prstGeom prst="rect">
+                      <a:avLst/>
+                    </a:prstGeom>
+                  </pic:spPr>
+                </pic:pic>
+              </a:graphicData>
+            </a:graphic>
+          </wp:inline>
+        </w:drawing>
       </w:r>
     </w:p>
     <w:p>
@@ -6141,13 +6283,11 @@
         </w:pBdr>
         <w:spacing w:line="480" w:lineRule="auto"/>
         <w:ind w:firstLine="0"/>
-        <w:jc w:val="center"/>
         <w:rPr>
           <w:highlight w:val="white"/>
           <w:u w:val="single"/>
         </w:rPr>
       </w:pPr>
-      <w:commentRangeStart w:id="12"/>
       <w:r>
         <w:rPr>
           <w:noProof/>
@@ -6171,7 +6311,7 @@
                     </pic:cNvPicPr>
                   </pic:nvPicPr>
                   <pic:blipFill>
-                    <a:blip r:embed="rId25">
+                    <a:blip r:embed="rId27">
                       <a:extLst>
                         <a:ext uri="{28A0092B-C50C-407E-A947-70E740481C1C}">
                           <a14:useLocalDpi xmlns:a14="http://schemas.microsoft.com/office/drawing/2010/main" val="0"/>
@@ -6202,21 +6342,53 @@
           </wp:inline>
         </w:drawing>
       </w:r>
-      <w:commentRangeEnd w:id="12"/>
-      <w:r>
-        <w:rPr>
-          <w:rStyle w:val="Refdecomentrio"/>
-        </w:rPr>
-        <w:commentReference w:id="12"/>
-      </w:r>
-      <w:commentRangeStart w:id="13"/>
+      <w:r>
+        <w:rPr>
+          <w:u w:val="single"/>
+        </w:rPr>
+        <w:drawing>
+          <wp:inline distT="0" distB="0" distL="0" distR="0" wp14:anchorId="0CA1F822" wp14:editId="3CB8EF11">
+            <wp:extent cx="2657846" cy="2114845"/>
+            <wp:effectExtent l="0" t="0" r="9525" b="0"/>
+            <wp:docPr id="27" name="Imagem 27"/>
+            <wp:cNvGraphicFramePr>
+              <a:graphicFrameLocks xmlns:a="http://schemas.openxmlformats.org/drawingml/2006/main" noChangeAspect="1"/>
+            </wp:cNvGraphicFramePr>
+            <a:graphic xmlns:a="http://schemas.openxmlformats.org/drawingml/2006/main">
+              <a:graphicData uri="http://schemas.openxmlformats.org/drawingml/2006/picture">
+                <pic:pic xmlns:pic="http://schemas.openxmlformats.org/drawingml/2006/picture">
+                  <pic:nvPicPr>
+                    <pic:cNvPr id="1" name=""/>
+                    <pic:cNvPicPr/>
+                  </pic:nvPicPr>
+                  <pic:blipFill>
+                    <a:blip r:embed="rId28"/>
+                    <a:stretch>
+                      <a:fillRect/>
+                    </a:stretch>
+                  </pic:blipFill>
+                  <pic:spPr>
+                    <a:xfrm>
+                      <a:off x="0" y="0"/>
+                      <a:ext cx="2657846" cy="2114845"/>
+                    </a:xfrm>
+                    <a:prstGeom prst="rect">
+                      <a:avLst/>
+                    </a:prstGeom>
+                  </pic:spPr>
+                </pic:pic>
+              </a:graphicData>
+            </a:graphic>
+          </wp:inline>
+        </w:drawing>
+      </w:r>
       <w:r>
         <w:rPr>
           <w:noProof/>
           <w:u w:val="single"/>
         </w:rPr>
         <w:drawing>
-          <wp:inline distT="0" distB="0" distL="0" distR="0" wp14:anchorId="4C7D68B4" wp14:editId="0226B0D0">
+          <wp:inline distT="0" distB="0" distL="0" distR="0" wp14:anchorId="4C7D68B4" wp14:editId="659164BD">
             <wp:extent cx="3274550" cy="2486346"/>
             <wp:effectExtent l="0" t="0" r="2540" b="0"/>
             <wp:docPr id="23" name="Imagem 23" descr="C:\WorkingCopy\RangoJa\rangoja\Documentation\BDDs_cenario_negativo\BDD - Estudante Atarefado.png"/>
@@ -6233,7 +6405,7 @@
                     </pic:cNvPicPr>
                   </pic:nvPicPr>
                   <pic:blipFill>
-                    <a:blip r:embed="rId26">
+                    <a:blip r:embed="rId29">
                       <a:extLst>
                         <a:ext uri="{28A0092B-C50C-407E-A947-70E740481C1C}">
                           <a14:useLocalDpi xmlns:a14="http://schemas.microsoft.com/office/drawing/2010/main" val="0"/>
@@ -6264,12 +6436,45 @@
           </wp:inline>
         </w:drawing>
       </w:r>
-      <w:commentRangeEnd w:id="13"/>
-      <w:r>
-        <w:rPr>
-          <w:rStyle w:val="Refdecomentrio"/>
-        </w:rPr>
-        <w:commentReference w:id="13"/>
+      <w:r>
+        <w:rPr>
+          <w:u w:val="single"/>
+        </w:rPr>
+        <w:drawing>
+          <wp:inline distT="0" distB="0" distL="0" distR="0" wp14:anchorId="45B2724C" wp14:editId="03B1D6EA">
+            <wp:extent cx="2619375" cy="1847850"/>
+            <wp:effectExtent l="0" t="0" r="9525" b="0"/>
+            <wp:docPr id="28" name="Imagem 28"/>
+            <wp:cNvGraphicFramePr>
+              <a:graphicFrameLocks xmlns:a="http://schemas.openxmlformats.org/drawingml/2006/main" noChangeAspect="1"/>
+            </wp:cNvGraphicFramePr>
+            <a:graphic xmlns:a="http://schemas.openxmlformats.org/drawingml/2006/main">
+              <a:graphicData uri="http://schemas.openxmlformats.org/drawingml/2006/picture">
+                <pic:pic xmlns:pic="http://schemas.openxmlformats.org/drawingml/2006/picture">
+                  <pic:nvPicPr>
+                    <pic:cNvPr id="1" name=""/>
+                    <pic:cNvPicPr/>
+                  </pic:nvPicPr>
+                  <pic:blipFill>
+                    <a:blip r:embed="rId30"/>
+                    <a:stretch>
+                      <a:fillRect/>
+                    </a:stretch>
+                  </pic:blipFill>
+                  <pic:spPr>
+                    <a:xfrm>
+                      <a:off x="0" y="0"/>
+                      <a:ext cx="2619741" cy="1848108"/>
+                    </a:xfrm>
+                    <a:prstGeom prst="rect">
+                      <a:avLst/>
+                    </a:prstGeom>
+                  </pic:spPr>
+                </pic:pic>
+              </a:graphicData>
+            </a:graphic>
+          </wp:inline>
+        </w:drawing>
       </w:r>
     </w:p>
     <w:p>
@@ -6283,13 +6488,12 @@
         </w:pBdr>
         <w:spacing w:line="480" w:lineRule="auto"/>
         <w:ind w:firstLine="0"/>
-        <w:jc w:val="center"/>
         <w:rPr>
           <w:highlight w:val="white"/>
           <w:u w:val="single"/>
         </w:rPr>
       </w:pPr>
-      <w:commentRangeStart w:id="14"/>
+      <w:bookmarkStart w:id="7" w:name="_GoBack"/>
       <w:r>
         <w:rPr>
           <w:noProof/>
@@ -6314,7 +6518,7 @@
                     </pic:cNvPicPr>
                   </pic:nvPicPr>
                   <pic:blipFill>
-                    <a:blip r:embed="rId27">
+                    <a:blip r:embed="rId31">
                       <a:extLst>
                         <a:ext uri="{28A0092B-C50C-407E-A947-70E740481C1C}">
                           <a14:useLocalDpi xmlns:a14="http://schemas.microsoft.com/office/drawing/2010/main" val="0"/>
@@ -6345,17 +6549,51 @@
           </wp:inline>
         </w:drawing>
       </w:r>
-      <w:commentRangeEnd w:id="14"/>
-      <w:r>
-        <w:rPr>
-          <w:rStyle w:val="Refdecomentrio"/>
-        </w:rPr>
-        <w:commentReference w:id="14"/>
+      <w:bookmarkEnd w:id="7"/>
+      <w:r>
+        <w:rPr>
+          <w:u w:val="single"/>
+        </w:rPr>
+        <w:drawing>
+          <wp:inline distT="0" distB="0" distL="0" distR="0" wp14:anchorId="10AFF904" wp14:editId="49F0B916">
+            <wp:extent cx="2638793" cy="2181529"/>
+            <wp:effectExtent l="0" t="0" r="9525" b="9525"/>
+            <wp:docPr id="30" name="Imagem 30"/>
+            <wp:cNvGraphicFramePr>
+              <a:graphicFrameLocks xmlns:a="http://schemas.openxmlformats.org/drawingml/2006/main" noChangeAspect="1"/>
+            </wp:cNvGraphicFramePr>
+            <a:graphic xmlns:a="http://schemas.openxmlformats.org/drawingml/2006/main">
+              <a:graphicData uri="http://schemas.openxmlformats.org/drawingml/2006/picture">
+                <pic:pic xmlns:pic="http://schemas.openxmlformats.org/drawingml/2006/picture">
+                  <pic:nvPicPr>
+                    <pic:cNvPr id="1" name=""/>
+                    <pic:cNvPicPr/>
+                  </pic:nvPicPr>
+                  <pic:blipFill>
+                    <a:blip r:embed="rId32"/>
+                    <a:stretch>
+                      <a:fillRect/>
+                    </a:stretch>
+                  </pic:blipFill>
+                  <pic:spPr>
+                    <a:xfrm>
+                      <a:off x="0" y="0"/>
+                      <a:ext cx="2638793" cy="2181529"/>
+                    </a:xfrm>
+                    <a:prstGeom prst="rect">
+                      <a:avLst/>
+                    </a:prstGeom>
+                  </pic:spPr>
+                </pic:pic>
+              </a:graphicData>
+            </a:graphic>
+          </wp:inline>
+        </w:drawing>
       </w:r>
     </w:p>
     <w:sectPr>
-      <w:headerReference w:type="default" r:id="rId28"/>
-      <w:footerReference w:type="default" r:id="rId29"/>
+      <w:headerReference w:type="default" r:id="rId33"/>
+      <w:footerReference w:type="default" r:id="rId34"/>
       <w:pgSz w:w="12240" w:h="15840"/>
       <w:pgMar w:top="1440" w:right="1440" w:bottom="1440" w:left="1440" w:header="720" w:footer="720" w:gutter="0"/>
       <w:pgNumType w:start="1"/>
@@ -6364,746 +6602,6 @@
     </w:sectPr>
   </w:body>
 </w:document>
-</file>
-
-<file path=word/comments.xml><?xml version="1.0" encoding="utf-8"?>
-<w:comments xmlns:wpc="http://schemas.microsoft.com/office/word/2010/wordprocessingCanvas" xmlns:cx="http://schemas.microsoft.com/office/drawing/2014/chartex" xmlns:cx1="http://schemas.microsoft.com/office/drawing/2015/9/8/chartex" xmlns:cx2="http://schemas.microsoft.com/office/drawing/2015/10/21/chartex" xmlns:cx3="http://schemas.microsoft.com/office/drawing/2016/5/9/chartex" xmlns:cx4="http://schemas.microsoft.com/office/drawing/2016/5/10/chartex" xmlns:cx5="http://schemas.microsoft.com/office/drawing/2016/5/11/chartex" xmlns:cx6="http://schemas.microsoft.com/office/drawing/2016/5/12/chartex" xmlns:cx7="http://schemas.microsoft.com/office/drawing/2016/5/13/chartex" xmlns:cx8="http://schemas.microsoft.com/office/drawing/2016/5/14/chartex" xmlns:mc="http://schemas.openxmlformats.org/markup-compatibility/2006" xmlns:aink="http://schemas.microsoft.com/office/drawing/2016/ink" xmlns:am3d="http://schemas.microsoft.com/office/drawing/2017/model3d" xmlns:o="urn:schemas-microsoft-com:office:office" xmlns:r="http://schemas.openxmlformats.org/officeDocument/2006/relationships" xmlns:m="http://schemas.openxmlformats.org/officeDocument/2006/math" xmlns:v="urn:schemas-microsoft-com:vml" xmlns:wp14="http://schemas.microsoft.com/office/word/2010/wordprocessingDrawing" xmlns:wp="http://schemas.openxmlformats.org/drawingml/2006/wordprocessingDrawing" xmlns:w10="urn:schemas-microsoft-com:office:word" xmlns:w="http://schemas.openxmlformats.org/wordprocessingml/2006/main" xmlns:w14="http://schemas.microsoft.com/office/word/2010/wordml" xmlns:w15="http://schemas.microsoft.com/office/word/2012/wordml" xmlns:w16cid="http://schemas.microsoft.com/office/word/2016/wordml/cid" xmlns:w16se="http://schemas.microsoft.com/office/word/2015/wordml/symex" xmlns:wpg="http://schemas.microsoft.com/office/word/2010/wordprocessingGroup" xmlns:wpi="http://schemas.microsoft.com/office/word/2010/wordprocessingInk" xmlns:wne="http://schemas.microsoft.com/office/word/2006/wordml" xmlns:wps="http://schemas.microsoft.com/office/word/2010/wordprocessingShape" mc:Ignorable="w14 w15 w16se w16cid wp14">
-  <w:comment w:id="7" w:author="IMS - Luiz Henrique Escouto Martins" w:date="2019-11-13T12:58:00Z" w:initials="I-LHEM">
-    <w:p>
-      <w:pPr>
-        <w:pStyle w:val="Textodecomentrio"/>
-        <w:ind w:left="0" w:hanging="2"/>
-        <w:rPr>
-          <w:color w:val="FF0000"/>
-        </w:rPr>
-      </w:pPr>
-      <w:r>
-        <w:rPr>
-          <w:rStyle w:val="Refdecomentrio"/>
-          <w:color w:val="FF0000"/>
-        </w:rPr>
-        <w:annotationRef/>
-      </w:r>
-      <w:r>
-        <w:rPr>
-          <w:color w:val="FF0000"/>
-        </w:rPr>
-        <w:t>1° Teste 13/11/2019</w:t>
-      </w:r>
-    </w:p>
-    <w:p>
-      <w:pPr>
-        <w:pStyle w:val="Textodecomentrio"/>
-        <w:ind w:left="0" w:hanging="2"/>
-        <w:rPr>
-          <w:color w:val="FF0000"/>
-        </w:rPr>
-      </w:pPr>
-      <w:r>
-        <w:rPr>
-          <w:color w:val="FF0000"/>
-        </w:rPr>
-        <w:t>A funcionalidade de filtrar por categorias de receitas ainda não está funcionando, ao marcar qualquer filtro o App não retorna as receitas filtradas.</w:t>
-      </w:r>
-    </w:p>
-    <w:p>
-      <w:pPr>
-        <w:pStyle w:val="Textodecomentrio"/>
-        <w:ind w:left="0" w:hanging="2"/>
-        <w:rPr>
-          <w:color w:val="FF0000"/>
-        </w:rPr>
-      </w:pPr>
-    </w:p>
-    <w:p>
-      <w:pPr>
-        <w:pStyle w:val="Textodecomentrio"/>
-        <w:ind w:left="0" w:hanging="2"/>
-        <w:rPr>
-          <w:color w:val="FF0000"/>
-        </w:rPr>
-      </w:pPr>
-      <w:r>
-        <w:rPr>
-          <w:color w:val="FF0000"/>
-        </w:rPr>
-        <w:t>2° Teste 26/11/2019</w:t>
-      </w:r>
-    </w:p>
-    <w:p>
-      <w:pPr>
-        <w:pStyle w:val="Textodecomentrio"/>
-        <w:ind w:left="0" w:hanging="2"/>
-      </w:pPr>
-      <w:r>
-        <w:rPr>
-          <w:color w:val="FF0000"/>
-        </w:rPr>
-        <w:t>Foi implementada a funcionalidade de filtrar por receitas veganas e por receitas vegetarianas</w:t>
-      </w:r>
-      <w:r>
-        <w:rPr>
-          <w:color w:val="FF0000"/>
-        </w:rPr>
-        <w:t>, mas ainda tem alguns problemas para filtrar.</w:t>
-      </w:r>
-    </w:p>
-  </w:comment>
-  <w:comment w:id="8" w:author="IMS - Luiz Henrique Escouto Martins" w:date="2019-11-13T12:58:00Z" w:initials="I-LHEM">
-    <w:p>
-      <w:pPr>
-        <w:pStyle w:val="Textodecomentrio"/>
-        <w:ind w:left="0" w:hanging="2"/>
-        <w:rPr>
-          <w:color w:val="00B050"/>
-        </w:rPr>
-      </w:pPr>
-      <w:r>
-        <w:rPr>
-          <w:rStyle w:val="Refdecomentrio"/>
-        </w:rPr>
-        <w:annotationRef/>
-      </w:r>
-      <w:r>
-        <w:rPr>
-          <w:color w:val="00B050"/>
-        </w:rPr>
-        <w:t>1° Teste 13/11/2019</w:t>
-      </w:r>
-    </w:p>
-    <w:p>
-      <w:pPr>
-        <w:pStyle w:val="Textodecomentrio"/>
-        <w:ind w:left="0" w:hanging="2"/>
-        <w:rPr>
-          <w:color w:val="005426"/>
-        </w:rPr>
-      </w:pPr>
-      <w:r>
-        <w:rPr>
-          <w:color w:val="00B050"/>
-        </w:rPr>
-        <w:t>Funcionalidade já está OK, conseguimos iniciar a busca por receitas sem a necessidade de fazer Login</w:t>
-      </w:r>
-    </w:p>
-  </w:comment>
-  <w:comment w:id="9" w:author="IMS - Luiz Henrique Escouto Martins" w:date="2019-11-13T12:59:00Z" w:initials="I-LHEM">
-    <w:p>
-      <w:pPr>
-        <w:pStyle w:val="Textodecomentrio"/>
-        <w:ind w:left="0" w:hanging="2"/>
-        <w:rPr>
-          <w:color w:val="00B050"/>
-        </w:rPr>
-      </w:pPr>
-      <w:r>
-        <w:rPr>
-          <w:rStyle w:val="Refdecomentrio"/>
-        </w:rPr>
-        <w:annotationRef/>
-      </w:r>
-      <w:r>
-        <w:rPr>
-          <w:color w:val="00B050"/>
-        </w:rPr>
-        <w:t>1° Teste 13/11/2019</w:t>
-      </w:r>
-    </w:p>
-    <w:p>
-      <w:pPr>
-        <w:pStyle w:val="Textodecomentrio"/>
-        <w:ind w:left="0" w:hanging="2"/>
-      </w:pPr>
-      <w:r>
-        <w:rPr>
-          <w:color w:val="00B050"/>
-        </w:rPr>
-        <w:t>A funcionalidade de inserir nova receita já está implementada e funcionando.</w:t>
-      </w:r>
-    </w:p>
-    <w:p>
-      <w:pPr>
-        <w:pStyle w:val="Textodecomentrio"/>
-        <w:ind w:left="0" w:hanging="2"/>
-        <w:rPr>
-          <w:color w:val="FF0000"/>
-        </w:rPr>
-      </w:pPr>
-      <w:r>
-        <w:rPr>
-          <w:color w:val="FF0000"/>
-        </w:rPr>
-        <w:t>O App ainda não tem uma opção para adicionar ingredientes, portanto não foi possível testar essa funcionalidade.</w:t>
-      </w:r>
-    </w:p>
-    <w:p>
-      <w:pPr>
-        <w:pStyle w:val="Textodecomentrio"/>
-        <w:ind w:left="0" w:hanging="2"/>
-        <w:rPr>
-          <w:color w:val="FF0000"/>
-        </w:rPr>
-      </w:pPr>
-    </w:p>
-    <w:p>
-      <w:pPr>
-        <w:pStyle w:val="Textodecomentrio"/>
-        <w:ind w:left="0" w:hanging="2"/>
-        <w:rPr>
-          <w:color w:val="FF0000"/>
-        </w:rPr>
-      </w:pPr>
-      <w:r>
-        <w:rPr>
-          <w:color w:val="FF0000"/>
-        </w:rPr>
-        <w:t>Obs.: 20/11/2019</w:t>
-      </w:r>
-    </w:p>
-    <w:p>
-      <w:pPr>
-        <w:pStyle w:val="Textodecomentrio"/>
-        <w:ind w:left="0" w:hanging="2"/>
-        <w:rPr>
-          <w:color w:val="FF0000"/>
-        </w:rPr>
-      </w:pPr>
-      <w:r>
-        <w:rPr>
-          <w:color w:val="FF0000"/>
-        </w:rPr>
-        <w:t xml:space="preserve">Foi decidido que </w:t>
-      </w:r>
-      <w:r>
-        <w:rPr>
-          <w:color w:val="FF0000"/>
-        </w:rPr>
-        <w:t>a funcionalidade</w:t>
-      </w:r>
-      <w:r>
-        <w:rPr>
-          <w:color w:val="FF0000"/>
-        </w:rPr>
-        <w:t xml:space="preserve"> de inserir ingredientes não será mais implementada por falta de tempo.</w:t>
-      </w:r>
-    </w:p>
-    <w:p>
-      <w:pPr>
-        <w:pStyle w:val="Textodecomentrio"/>
-        <w:ind w:left="0" w:hanging="2"/>
-        <w:rPr>
-          <w:color w:val="FF0000"/>
-        </w:rPr>
-      </w:pPr>
-    </w:p>
-    <w:p>
-      <w:pPr>
-        <w:pStyle w:val="Textodecomentrio"/>
-        <w:ind w:left="0" w:hanging="2"/>
-        <w:rPr>
-          <w:color w:val="FF0000"/>
-        </w:rPr>
-      </w:pPr>
-      <w:r>
-        <w:rPr>
-          <w:color w:val="00B0F0"/>
-        </w:rPr>
-        <w:t>Funcionalidade em aberto para ser implementada no futuro.</w:t>
-      </w:r>
-    </w:p>
-  </w:comment>
-  <w:comment w:id="10" w:author="IMS - Luiz Henrique Escouto Martins" w:date="2019-11-13T13:08:00Z" w:initials="I-LHEM">
-    <w:p>
-      <w:pPr>
-        <w:pStyle w:val="Textodecomentrio"/>
-        <w:ind w:left="0" w:hanging="2"/>
-        <w:rPr>
-          <w:color w:val="FF0000"/>
-        </w:rPr>
-      </w:pPr>
-      <w:r>
-        <w:rPr>
-          <w:rStyle w:val="Refdecomentrio"/>
-        </w:rPr>
-        <w:annotationRef/>
-      </w:r>
-      <w:r>
-        <w:rPr>
-          <w:color w:val="FF0000"/>
-        </w:rPr>
-        <w:t>1° Teste 13/11/2019</w:t>
-      </w:r>
-    </w:p>
-    <w:p>
-      <w:pPr>
-        <w:pStyle w:val="Textodecomentrio"/>
-        <w:ind w:left="0" w:hanging="2"/>
-        <w:rPr>
-          <w:color w:val="FF0000"/>
-        </w:rPr>
-      </w:pPr>
-      <w:r>
-        <w:rPr>
-          <w:color w:val="FF0000"/>
-        </w:rPr>
-        <w:t>A funcionalidade de filtrar por categorias de receitas ainda não está funcionando, ao marcar qualquer filtro o App não retorna as receitas filtradas.</w:t>
-      </w:r>
-    </w:p>
-    <w:p>
-      <w:pPr>
-        <w:pStyle w:val="Textodecomentrio"/>
-        <w:ind w:left="0" w:hanging="2"/>
-        <w:rPr>
-          <w:color w:val="FF0000"/>
-        </w:rPr>
-      </w:pPr>
-    </w:p>
-    <w:p>
-      <w:pPr>
-        <w:pStyle w:val="Textodecomentrio"/>
-        <w:ind w:left="0" w:hanging="2"/>
-        <w:rPr>
-          <w:color w:val="FF0000"/>
-        </w:rPr>
-      </w:pPr>
-      <w:r>
-        <w:rPr>
-          <w:color w:val="FF0000"/>
-        </w:rPr>
-        <w:t>2° Teste 26/11/2019</w:t>
-      </w:r>
-    </w:p>
-    <w:p>
-      <w:pPr>
-        <w:pStyle w:val="Textodecomentrio"/>
-        <w:ind w:left="0" w:hanging="2"/>
-        <w:rPr>
-          <w:color w:val="FF0000"/>
-        </w:rPr>
-      </w:pPr>
-      <w:r>
-        <w:rPr>
-          <w:color w:val="FF0000"/>
-        </w:rPr>
-        <w:t>A funcionalidade de filtro foi implementada, mas infelizmente para filtrar receitas que possam ser preparadas no micro-ondas não foi feita. Foram implementadas penas para receitas veganas e vegetarianas.</w:t>
-      </w:r>
-    </w:p>
-    <w:p>
-      <w:pPr>
-        <w:pStyle w:val="Textodecomentrio"/>
-        <w:ind w:left="0" w:hanging="2"/>
-      </w:pPr>
-    </w:p>
-    <w:p>
-      <w:pPr>
-        <w:pStyle w:val="Textodecomentrio"/>
-        <w:ind w:left="0" w:hanging="2"/>
-      </w:pPr>
-      <w:r>
-        <w:rPr>
-          <w:color w:val="00B0F0"/>
-        </w:rPr>
-        <w:t>Funcionalidade em aberto para ser implementada no futuro.</w:t>
-      </w:r>
-    </w:p>
-  </w:comment>
-  <w:comment w:id="11" w:author="IMS - Luiz Henrique Escouto Martins" w:date="2019-11-13T13:07:00Z" w:initials="I-LHEM">
-    <w:p>
-      <w:pPr>
-        <w:pStyle w:val="Textodecomentrio"/>
-        <w:ind w:left="0" w:hanging="2"/>
-        <w:rPr>
-          <w:color w:val="FF0000"/>
-        </w:rPr>
-      </w:pPr>
-      <w:r>
-        <w:rPr>
-          <w:rStyle w:val="Refdecomentrio"/>
-        </w:rPr>
-        <w:annotationRef/>
-      </w:r>
-      <w:r>
-        <w:rPr>
-          <w:color w:val="FF0000"/>
-        </w:rPr>
-        <w:t>1° Teste 08/11/2019</w:t>
-      </w:r>
-    </w:p>
-    <w:p>
-      <w:pPr>
-        <w:pStyle w:val="Textodecomentrio"/>
-        <w:ind w:left="0" w:hanging="2"/>
-        <w:rPr>
-          <w:color w:val="00B050"/>
-        </w:rPr>
-      </w:pPr>
-      <w:r>
-        <w:rPr>
-          <w:color w:val="FF0000"/>
-        </w:rPr>
-        <w:t>Ao digitar algum ingrediente que não exista no Banco de Dados e clicar em buscar receita o App fecha.</w:t>
-      </w:r>
-    </w:p>
-    <w:p>
-      <w:pPr>
-        <w:pStyle w:val="Textodecomentrio"/>
-        <w:ind w:left="0" w:hanging="2"/>
-        <w:rPr>
-          <w:color w:val="00B050"/>
-        </w:rPr>
-      </w:pPr>
-    </w:p>
-    <w:p>
-      <w:pPr>
-        <w:pStyle w:val="Textodecomentrio"/>
-        <w:ind w:left="0" w:hanging="2"/>
-        <w:rPr>
-          <w:color w:val="00B050"/>
-        </w:rPr>
-      </w:pPr>
-      <w:r>
-        <w:rPr>
-          <w:color w:val="00B050"/>
-        </w:rPr>
-        <w:t>2° Teste 13/11/2019</w:t>
-      </w:r>
-    </w:p>
-    <w:p>
-      <w:pPr>
-        <w:pStyle w:val="Textodecomentrio"/>
-        <w:ind w:left="0" w:hanging="2"/>
-        <w:rPr>
-          <w:color w:val="00B050"/>
-        </w:rPr>
-      </w:pPr>
-      <w:r>
-        <w:rPr>
-          <w:color w:val="00B050"/>
-        </w:rPr>
-        <w:t>Funcionalidade testada OK.</w:t>
-      </w:r>
-    </w:p>
-    <w:p>
-      <w:pPr>
-        <w:pStyle w:val="Textodecomentrio"/>
-        <w:ind w:left="0" w:hanging="2"/>
-      </w:pPr>
-      <w:r>
-        <w:rPr>
-          <w:color w:val="00B050"/>
-        </w:rPr>
-        <w:t>O App consegue achar receitas com os ingredientes digitados.</w:t>
-      </w:r>
-      <w:r>
-        <w:rPr>
-          <w:color w:val="00B050"/>
-        </w:rPr>
-        <w:t xml:space="preserve"> Se algum ingrediente for digitado e não conter no banco de dados o App não quebra mais.</w:t>
-      </w:r>
-    </w:p>
-  </w:comment>
-  <w:comment w:id="12" w:author="IMS - Luiz Henrique Escouto Martins" w:date="2019-11-13T13:09:00Z" w:initials="I-LHEM">
-    <w:p>
-      <w:pPr>
-        <w:pStyle w:val="Textodecomentrio"/>
-        <w:ind w:left="0" w:hanging="2"/>
-        <w:rPr>
-          <w:color w:val="FF0000"/>
-        </w:rPr>
-      </w:pPr>
-      <w:r>
-        <w:rPr>
-          <w:rStyle w:val="Refdecomentrio"/>
-        </w:rPr>
-        <w:annotationRef/>
-      </w:r>
-      <w:r>
-        <w:rPr>
-          <w:color w:val="FF0000"/>
-        </w:rPr>
-        <w:t>1° Teste 13/11/2019</w:t>
-      </w:r>
-    </w:p>
-    <w:p>
-      <w:pPr>
-        <w:pStyle w:val="Textodecomentrio"/>
-        <w:ind w:left="0" w:hanging="2"/>
-        <w:rPr>
-          <w:color w:val="FF0000"/>
-        </w:rPr>
-      </w:pPr>
-      <w:r>
-        <w:rPr>
-          <w:color w:val="FF0000"/>
-        </w:rPr>
-        <w:t>O App ainda não tem uma opção para adicionar ingredientes, então ainda não dá para testar a validação de se o ingrediente já existe ou não.</w:t>
-      </w:r>
-    </w:p>
-    <w:p>
-      <w:pPr>
-        <w:pStyle w:val="Textodecomentrio"/>
-        <w:ind w:left="0" w:hanging="2"/>
-        <w:rPr>
-          <w:color w:val="FF0000"/>
-        </w:rPr>
-      </w:pPr>
-    </w:p>
-    <w:p>
-      <w:pPr>
-        <w:pStyle w:val="Textodecomentrio"/>
-        <w:ind w:left="0" w:hanging="2"/>
-        <w:rPr>
-          <w:color w:val="FF0000"/>
-        </w:rPr>
-      </w:pPr>
-      <w:r>
-        <w:rPr>
-          <w:color w:val="FF0000"/>
-        </w:rPr>
-        <w:t>Obs.: 20/11/2019</w:t>
-      </w:r>
-    </w:p>
-    <w:p>
-      <w:pPr>
-        <w:pStyle w:val="Textodecomentrio"/>
-        <w:ind w:left="0" w:hanging="2"/>
-        <w:rPr>
-          <w:color w:val="FF0000"/>
-        </w:rPr>
-      </w:pPr>
-      <w:r>
-        <w:rPr>
-          <w:color w:val="FF0000"/>
-        </w:rPr>
-        <w:t xml:space="preserve">Funcionalidade </w:t>
-      </w:r>
-      <w:r>
-        <w:rPr>
-          <w:color w:val="FF0000"/>
-        </w:rPr>
-        <w:t>não será implementada por falta de tempo.</w:t>
-      </w:r>
-    </w:p>
-    <w:p>
-      <w:pPr>
-        <w:pStyle w:val="Textodecomentrio"/>
-        <w:ind w:left="0" w:hanging="2"/>
-        <w:rPr>
-          <w:color w:val="FF0000"/>
-        </w:rPr>
-      </w:pPr>
-    </w:p>
-    <w:p>
-      <w:pPr>
-        <w:pStyle w:val="Textodecomentrio"/>
-        <w:ind w:left="0" w:hanging="2"/>
-      </w:pPr>
-      <w:r>
-        <w:rPr>
-          <w:color w:val="00B0F0"/>
-        </w:rPr>
-        <w:t>Funcionalidade em aberto para ser implementada no futuro.</w:t>
-      </w:r>
-    </w:p>
-  </w:comment>
-  <w:comment w:id="13" w:author="IMS - Luiz Henrique Escouto Martins" w:date="2019-11-13T13:10:00Z" w:initials="I-LHEM">
-    <w:p>
-      <w:pPr>
-        <w:pStyle w:val="Textodecomentrio"/>
-        <w:ind w:left="0" w:hanging="2"/>
-        <w:rPr>
-          <w:color w:val="00B050"/>
-        </w:rPr>
-      </w:pPr>
-      <w:r>
-        <w:rPr>
-          <w:rStyle w:val="Refdecomentrio"/>
-        </w:rPr>
-        <w:annotationRef/>
-      </w:r>
-      <w:r>
-        <w:rPr>
-          <w:color w:val="00B050"/>
-        </w:rPr>
-        <w:t>1° Teste 08/11/2019</w:t>
-      </w:r>
-    </w:p>
-    <w:p>
-      <w:pPr>
-        <w:pStyle w:val="Textodecomentrio"/>
-        <w:ind w:left="0" w:hanging="2"/>
-      </w:pPr>
-      <w:r>
-        <w:rPr>
-          <w:color w:val="00B050"/>
-        </w:rPr>
-        <w:t>Se não tiver receitas cadastradas com exatamente aqueles ingredientes digitados pelo usuário, o App mostra algumas opções de receitas que ao clicar mostra alguns ingredientes extras que precisam para prepara-la.</w:t>
-      </w:r>
-      <w:r>
-        <w:rPr>
-          <w:color w:val="00B050"/>
-        </w:rPr>
-        <w:t xml:space="preserve"> </w:t>
-      </w:r>
-      <w:r>
-        <w:rPr>
-          <w:color w:val="FF0000"/>
-        </w:rPr>
-        <w:t xml:space="preserve">Ainda não mostra uma lista por ordem de receitas mais próximas </w:t>
-      </w:r>
-      <w:r>
-        <w:rPr>
-          <w:color w:val="FF0000"/>
-        </w:rPr>
-        <w:t>de serem preparadas com os ingredientes digitados.</w:t>
-      </w:r>
-    </w:p>
-  </w:comment>
-  <w:comment w:id="14" w:author="IMS - Luiz Henrique Escouto Martins" w:date="2019-11-13T13:10:00Z" w:initials="I-LHEM">
-    <w:p>
-      <w:pPr>
-        <w:pStyle w:val="Textodecomentrio"/>
-        <w:ind w:left="0" w:hanging="2"/>
-        <w:rPr>
-          <w:color w:val="FF0000"/>
-        </w:rPr>
-      </w:pPr>
-      <w:r>
-        <w:rPr>
-          <w:rStyle w:val="Refdecomentrio"/>
-        </w:rPr>
-        <w:annotationRef/>
-      </w:r>
-      <w:r>
-        <w:rPr>
-          <w:color w:val="FF0000"/>
-        </w:rPr>
-        <w:t>1° Teste</w:t>
-      </w:r>
-      <w:r>
-        <w:rPr>
-          <w:color w:val="FF0000"/>
-        </w:rPr>
-        <w:t xml:space="preserve"> </w:t>
-      </w:r>
-      <w:r>
-        <w:rPr>
-          <w:color w:val="FF0000"/>
-        </w:rPr>
-        <w:t>13/11/2019</w:t>
-      </w:r>
-    </w:p>
-    <w:p>
-      <w:pPr>
-        <w:pStyle w:val="Textodecomentrio"/>
-        <w:ind w:left="0" w:hanging="2"/>
-        <w:rPr>
-          <w:color w:val="FF0000"/>
-        </w:rPr>
-      </w:pPr>
-      <w:r>
-        <w:rPr>
-          <w:color w:val="FF0000"/>
-        </w:rPr>
-        <w:t>A funcionalidade de filtrar por categorias de receitas ainda não está funcionando, ao marcar qualquer filtro o App não retorna as receitas filtradas.</w:t>
-      </w:r>
-    </w:p>
-    <w:p>
-      <w:pPr>
-        <w:pStyle w:val="Textodecomentrio"/>
-        <w:ind w:left="0" w:hanging="2"/>
-        <w:rPr>
-          <w:color w:val="FF0000"/>
-        </w:rPr>
-      </w:pPr>
-    </w:p>
-    <w:p>
-      <w:pPr>
-        <w:pStyle w:val="Textodecomentrio"/>
-        <w:ind w:left="0" w:hanging="2"/>
-        <w:rPr>
-          <w:color w:val="FF0000"/>
-        </w:rPr>
-      </w:pPr>
-      <w:r>
-        <w:rPr>
-          <w:color w:val="FF0000"/>
-        </w:rPr>
-        <w:t>2° Teste 26/11/2019</w:t>
-      </w:r>
-    </w:p>
-    <w:p>
-      <w:pPr>
-        <w:pStyle w:val="Textodecomentrio"/>
-        <w:ind w:left="0" w:hanging="2"/>
-      </w:pPr>
-      <w:r>
-        <w:rPr>
-          <w:color w:val="FF0000"/>
-        </w:rPr>
-        <w:t xml:space="preserve">A funcionalidade de filtro foi implementada, mas infelizmente para filtrar receitas que possam ser preparadas no micro-ondas não foi feita. </w:t>
-      </w:r>
-      <w:r>
-        <w:rPr>
-          <w:color w:val="FF0000"/>
-        </w:rPr>
-        <w:t xml:space="preserve">Foram implementadas </w:t>
-      </w:r>
-      <w:r>
-        <w:rPr>
-          <w:color w:val="FF0000"/>
-        </w:rPr>
-        <w:t>a</w:t>
-      </w:r>
-      <w:bookmarkStart w:id="15" w:name="_GoBack"/>
-      <w:bookmarkEnd w:id="15"/>
-      <w:r>
-        <w:rPr>
-          <w:color w:val="FF0000"/>
-        </w:rPr>
-        <w:t>penas para receitas veganas e vegetarianas.</w:t>
-      </w:r>
-      <w:r>
-        <w:rPr>
-          <w:color w:val="FF0000"/>
-        </w:rPr>
-        <w:t xml:space="preserve"> </w:t>
-      </w:r>
-      <w:r>
-        <w:rPr>
-          <w:color w:val="00B050"/>
-        </w:rPr>
-        <w:t>Porém quando não tem receitas cadastradas com o filtro utilizado o usuário recebe uma notificação de que não existe.</w:t>
-      </w:r>
-    </w:p>
-  </w:comment>
-</w:comments>
-</file>
-
-<file path=word/commentsExtended.xml><?xml version="1.0" encoding="utf-8"?>
-<w15:commentsEx xmlns:wpc="http://schemas.microsoft.com/office/word/2010/wordprocessingCanvas" xmlns:cx="http://schemas.microsoft.com/office/drawing/2014/chartex" xmlns:cx1="http://schemas.microsoft.com/office/drawing/2015/9/8/chartex" xmlns:cx2="http://schemas.microsoft.com/office/drawing/2015/10/21/chartex" xmlns:cx3="http://schemas.microsoft.com/office/drawing/2016/5/9/chartex" xmlns:cx4="http://schemas.microsoft.com/office/drawing/2016/5/10/chartex" xmlns:cx5="http://schemas.microsoft.com/office/drawing/2016/5/11/chartex" xmlns:cx6="http://schemas.microsoft.com/office/drawing/2016/5/12/chartex" xmlns:cx7="http://schemas.microsoft.com/office/drawing/2016/5/13/chartex" xmlns:cx8="http://schemas.microsoft.com/office/drawing/2016/5/14/chartex" xmlns:mc="http://schemas.openxmlformats.org/markup-compatibility/2006" xmlns:aink="http://schemas.microsoft.com/office/drawing/2016/ink" xmlns:am3d="http://schemas.microsoft.com/office/drawing/2017/model3d" xmlns:o="urn:schemas-microsoft-com:office:office" xmlns:r="http://schemas.openxmlformats.org/officeDocument/2006/relationships" xmlns:m="http://schemas.openxmlformats.org/officeDocument/2006/math" xmlns:v="urn:schemas-microsoft-com:vml" xmlns:wp14="http://schemas.microsoft.com/office/word/2010/wordprocessingDrawing" xmlns:wp="http://schemas.openxmlformats.org/drawingml/2006/wordprocessingDrawing" xmlns:w10="urn:schemas-microsoft-com:office:word" xmlns:w="http://schemas.openxmlformats.org/wordprocessingml/2006/main" xmlns:w14="http://schemas.microsoft.com/office/word/2010/wordml" xmlns:w15="http://schemas.microsoft.com/office/word/2012/wordml" xmlns:w16cid="http://schemas.microsoft.com/office/word/2016/wordml/cid" xmlns:w16se="http://schemas.microsoft.com/office/word/2015/wordml/symex" xmlns:wpg="http://schemas.microsoft.com/office/word/2010/wordprocessingGroup" xmlns:wpi="http://schemas.microsoft.com/office/word/2010/wordprocessingInk" xmlns:wne="http://schemas.microsoft.com/office/word/2006/wordml" xmlns:wps="http://schemas.microsoft.com/office/word/2010/wordprocessingShape" mc:Ignorable="w14 w15 w16se w16cid wp14">
-  <w15:commentEx w15:paraId="75AFAD26" w15:done="0"/>
-  <w15:commentEx w15:paraId="6F92896E" w15:done="0"/>
-  <w15:commentEx w15:paraId="3510322C" w15:done="0"/>
-  <w15:commentEx w15:paraId="4296A209" w15:done="0"/>
-  <w15:commentEx w15:paraId="63A29FC3" w15:done="0"/>
-  <w15:commentEx w15:paraId="70D7D560" w15:done="0"/>
-  <w15:commentEx w15:paraId="61C52114" w15:done="0"/>
-  <w15:commentEx w15:paraId="6292D6ED" w15:done="0"/>
-</w15:commentsEx>
-</file>
-
-<file path=word/commentsIds.xml><?xml version="1.0" encoding="utf-8"?>
-<w16cid:commentsIds xmlns:wpc="http://schemas.microsoft.com/office/word/2010/wordprocessingCanvas" xmlns:cx="http://schemas.microsoft.com/office/drawing/2014/chartex" xmlns:cx1="http://schemas.microsoft.com/office/drawing/2015/9/8/chartex" xmlns:cx2="http://schemas.microsoft.com/office/drawing/2015/10/21/chartex" xmlns:cx3="http://schemas.microsoft.com/office/drawing/2016/5/9/chartex" xmlns:cx4="http://schemas.microsoft.com/office/drawing/2016/5/10/chartex" xmlns:cx5="http://schemas.microsoft.com/office/drawing/2016/5/11/chartex" xmlns:cx6="http://schemas.microsoft.com/office/drawing/2016/5/12/chartex" xmlns:cx7="http://schemas.microsoft.com/office/drawing/2016/5/13/chartex" xmlns:cx8="http://schemas.microsoft.com/office/drawing/2016/5/14/chartex" xmlns:mc="http://schemas.openxmlformats.org/markup-compatibility/2006" xmlns:aink="http://schemas.microsoft.com/office/drawing/2016/ink" xmlns:am3d="http://schemas.microsoft.com/office/drawing/2017/model3d" xmlns:o="urn:schemas-microsoft-com:office:office" xmlns:r="http://schemas.openxmlformats.org/officeDocument/2006/relationships" xmlns:m="http://schemas.openxmlformats.org/officeDocument/2006/math" xmlns:v="urn:schemas-microsoft-com:vml" xmlns:wp14="http://schemas.microsoft.com/office/word/2010/wordprocessingDrawing" xmlns:wp="http://schemas.openxmlformats.org/drawingml/2006/wordprocessingDrawing" xmlns:w10="urn:schemas-microsoft-com:office:word" xmlns:w="http://schemas.openxmlformats.org/wordprocessingml/2006/main" xmlns:w14="http://schemas.microsoft.com/office/word/2010/wordml" xmlns:w15="http://schemas.microsoft.com/office/word/2012/wordml" xmlns:w16cid="http://schemas.microsoft.com/office/word/2016/wordml/cid" xmlns:w16se="http://schemas.microsoft.com/office/word/2015/wordml/symex" xmlns:wpg="http://schemas.microsoft.com/office/word/2010/wordprocessingGroup" xmlns:wpi="http://schemas.microsoft.com/office/word/2010/wordprocessingInk" xmlns:wne="http://schemas.microsoft.com/office/word/2006/wordml" xmlns:wps="http://schemas.microsoft.com/office/word/2010/wordprocessingShape" mc:Ignorable="w14 w15 w16se w16cid wp14">
-  <w16cid:commentId w16cid:paraId="75AFAD26" w16cid:durableId="21767C62"/>
-  <w16cid:commentId w16cid:paraId="6F92896E" w16cid:durableId="21767C66"/>
-  <w16cid:commentId w16cid:paraId="3510322C" w16cid:durableId="2188E3EA"/>
-  <w16cid:commentId w16cid:paraId="4296A209" w16cid:durableId="21767EC5"/>
-  <w16cid:commentId w16cid:paraId="63A29FC3" w16cid:durableId="21767E76"/>
-  <w16cid:commentId w16cid:paraId="70D7D560" w16cid:durableId="21767F0A"/>
-  <w16cid:commentId w16cid:paraId="61C52114" w16cid:durableId="21767F3E"/>
-  <w16cid:commentId w16cid:paraId="6292D6ED" w16cid:durableId="21767F4A"/>
-</w16cid:commentsIds>
 </file>
 
 <file path=word/endnotes.xml><?xml version="1.0" encoding="utf-8"?>
@@ -7782,14 +7280,6 @@
     <w:abstractNumId w:val="3"/>
   </w:num>
 </w:numbering>
-</file>
-
-<file path=word/people.xml><?xml version="1.0" encoding="utf-8"?>
-<w15:people xmlns:wpc="http://schemas.microsoft.com/office/word/2010/wordprocessingCanvas" xmlns:cx="http://schemas.microsoft.com/office/drawing/2014/chartex" xmlns:cx1="http://schemas.microsoft.com/office/drawing/2015/9/8/chartex" xmlns:cx2="http://schemas.microsoft.com/office/drawing/2015/10/21/chartex" xmlns:cx3="http://schemas.microsoft.com/office/drawing/2016/5/9/chartex" xmlns:cx4="http://schemas.microsoft.com/office/drawing/2016/5/10/chartex" xmlns:cx5="http://schemas.microsoft.com/office/drawing/2016/5/11/chartex" xmlns:cx6="http://schemas.microsoft.com/office/drawing/2016/5/12/chartex" xmlns:cx7="http://schemas.microsoft.com/office/drawing/2016/5/13/chartex" xmlns:cx8="http://schemas.microsoft.com/office/drawing/2016/5/14/chartex" xmlns:mc="http://schemas.openxmlformats.org/markup-compatibility/2006" xmlns:aink="http://schemas.microsoft.com/office/drawing/2016/ink" xmlns:am3d="http://schemas.microsoft.com/office/drawing/2017/model3d" xmlns:o="urn:schemas-microsoft-com:office:office" xmlns:r="http://schemas.openxmlformats.org/officeDocument/2006/relationships" xmlns:m="http://schemas.openxmlformats.org/officeDocument/2006/math" xmlns:v="urn:schemas-microsoft-com:vml" xmlns:wp14="http://schemas.microsoft.com/office/word/2010/wordprocessingDrawing" xmlns:wp="http://schemas.openxmlformats.org/drawingml/2006/wordprocessingDrawing" xmlns:w10="urn:schemas-microsoft-com:office:word" xmlns:w="http://schemas.openxmlformats.org/wordprocessingml/2006/main" xmlns:w14="http://schemas.microsoft.com/office/word/2010/wordml" xmlns:w15="http://schemas.microsoft.com/office/word/2012/wordml" xmlns:w16cid="http://schemas.microsoft.com/office/word/2016/wordml/cid" xmlns:w16se="http://schemas.microsoft.com/office/word/2015/wordml/symex" xmlns:wpg="http://schemas.microsoft.com/office/word/2010/wordprocessingGroup" xmlns:wpi="http://schemas.microsoft.com/office/word/2010/wordprocessingInk" xmlns:wne="http://schemas.microsoft.com/office/word/2006/wordml" xmlns:wps="http://schemas.microsoft.com/office/word/2010/wordprocessingShape" mc:Ignorable="w14 w15 w16se w16cid wp14">
-  <w15:person w15:author="IMS - Luiz Henrique Escouto Martins">
-    <w15:presenceInfo w15:providerId="AD" w15:userId="S-1-5-21-790525478-682003330-503188812-39952"/>
-  </w15:person>
-</w15:people>
 </file>
 
 <file path=word/styles.xml><?xml version="1.0" encoding="utf-8"?>
@@ -7916,6 +7406,7 @@
     <w:lsdException w:name="HTML Sample" w:semiHidden="1" w:unhideWhenUsed="1"/>
     <w:lsdException w:name="HTML Typewriter" w:semiHidden="1" w:unhideWhenUsed="1"/>
     <w:lsdException w:name="HTML Variable" w:semiHidden="1" w:unhideWhenUsed="1"/>
+    <w:lsdException w:name="Normal Table" w:semiHidden="1" w:unhideWhenUsed="1"/>
     <w:lsdException w:name="annotation subject" w:semiHidden="1" w:unhideWhenUsed="1"/>
     <w:lsdException w:name="No List" w:semiHidden="1" w:unhideWhenUsed="1"/>
     <w:lsdException w:name="Outline List 1" w:semiHidden="1" w:unhideWhenUsed="1"/>
@@ -7959,8 +7450,10 @@
     <w:lsdException w:name="Table Elegant" w:semiHidden="1" w:unhideWhenUsed="1"/>
     <w:lsdException w:name="Table Professional" w:semiHidden="1" w:unhideWhenUsed="1"/>
     <w:lsdException w:name="Table Subtle 1" w:semiHidden="1" w:unhideWhenUsed="1"/>
+    <w:lsdException w:name="Table Subtle 2" w:semiHidden="1" w:unhideWhenUsed="1"/>
     <w:lsdException w:name="Table Web 1" w:semiHidden="1" w:unhideWhenUsed="1"/>
     <w:lsdException w:name="Table Web 2" w:semiHidden="1" w:unhideWhenUsed="1"/>
+    <w:lsdException w:name="Table Web 3" w:semiHidden="1" w:unhideWhenUsed="1"/>
     <w:lsdException w:name="Balloon Text" w:semiHidden="1" w:unhideWhenUsed="1"/>
     <w:lsdException w:name="Table Grid" w:uiPriority="39"/>
     <w:lsdException w:name="Table Theme" w:semiHidden="1" w:unhideWhenUsed="1"/>

</xml_diff>